<commit_message>
commiting completed journal for day 1
</commit_message>
<xml_diff>
--- a/Schedule/Learning Plan.docx
+++ b/Schedule/Learning Plan.docx
@@ -14,8 +14,6 @@
         </w:rPr>
         <w:t>MY SCHEDULE</w:t>
       </w:r>
-      <w:bookmarkStart w:id="0" w:name="_GoBack"/>
-      <w:bookmarkEnd w:id="0"/>
     </w:p>
     <w:p>
       <w:pPr>
@@ -134,6 +132,11 @@
           </w:tcPr>
           <w:p>
             <w:pPr>
+              <w:pStyle w:val="ListParagraph"/>
+              <w:numPr>
+                <w:ilvl w:val="0"/>
+                <w:numId w:val="1"/>
+              </w:numPr>
               <w:cnfStyle w:val="000000100000" w:firstRow="0" w:lastRow="0" w:firstColumn="0" w:lastColumn="0" w:oddVBand="0" w:evenVBand="0" w:oddHBand="1" w:evenHBand="0" w:firstRowFirstColumn="0" w:firstRowLastColumn="0" w:lastRowFirstColumn="0" w:lastRowLastColumn="0"/>
             </w:pPr>
             <w:r>
@@ -324,6 +327,8 @@
             </w:r>
           </w:p>
         </w:tc>
+        <w:bookmarkStart w:id="0" w:name="_GoBack"/>
+        <w:bookmarkEnd w:id="0"/>
       </w:tr>
       <w:tr>
         <w:tc>
@@ -1687,6 +1692,127 @@
     </w:sectPr>
   </w:body>
 </w:document>
+</file>
+
+<file path=word/numbering.xml><?xml version="1.0" encoding="utf-8"?>
+<w:numbering xmlns:wpc="http://schemas.microsoft.com/office/word/2010/wordprocessingCanvas" xmlns:cx="http://schemas.microsoft.com/office/drawing/2014/chartex" xmlns:cx1="http://schemas.microsoft.com/office/drawing/2015/9/8/chartex" xmlns:mc="http://schemas.openxmlformats.org/markup-compatibility/2006" xmlns:o="urn:schemas-microsoft-com:office:office" xmlns:r="http://schemas.openxmlformats.org/officeDocument/2006/relationships" xmlns:m="http://schemas.openxmlformats.org/officeDocument/2006/math" xmlns:v="urn:schemas-microsoft-com:vml" xmlns:wp14="http://schemas.microsoft.com/office/word/2010/wordprocessingDrawing" xmlns:wp="http://schemas.openxmlformats.org/drawingml/2006/wordprocessingDrawing" xmlns:w10="urn:schemas-microsoft-com:office:word" xmlns:w="http://schemas.openxmlformats.org/wordprocessingml/2006/main" xmlns:w14="http://schemas.microsoft.com/office/word/2010/wordml" xmlns:w15="http://schemas.microsoft.com/office/word/2012/wordml" xmlns:w16se="http://schemas.microsoft.com/office/word/2015/wordml/symex" xmlns:wpg="http://schemas.microsoft.com/office/word/2010/wordprocessingGroup" xmlns:wpi="http://schemas.microsoft.com/office/word/2010/wordprocessingInk" xmlns:wne="http://schemas.microsoft.com/office/word/2006/wordml" xmlns:wps="http://schemas.microsoft.com/office/word/2010/wordprocessingShape" mc:Ignorable="w14 w15 w16se wp14">
+  <w:abstractNum w:abstractNumId="0" w15:restartNumberingAfterBreak="0">
+    <w:nsid w:val="17AD7E2D"/>
+    <w:multiLevelType w:val="hybridMultilevel"/>
+    <w:tmpl w:val="8F10C338"/>
+    <w:lvl w:ilvl="0" w:tplc="0409000D">
+      <w:start w:val="1"/>
+      <w:numFmt w:val="bullet"/>
+      <w:lvlText w:val=""/>
+      <w:lvlJc w:val="left"/>
+      <w:pPr>
+        <w:ind w:left="720" w:hanging="360"/>
+      </w:pPr>
+      <w:rPr>
+        <w:rFonts w:ascii="Wingdings" w:hAnsi="Wingdings" w:hint="default"/>
+      </w:rPr>
+    </w:lvl>
+    <w:lvl w:ilvl="1" w:tplc="04090003" w:tentative="1">
+      <w:start w:val="1"/>
+      <w:numFmt w:val="bullet"/>
+      <w:lvlText w:val="o"/>
+      <w:lvlJc w:val="left"/>
+      <w:pPr>
+        <w:ind w:left="1440" w:hanging="360"/>
+      </w:pPr>
+      <w:rPr>
+        <w:rFonts w:ascii="Courier New" w:hAnsi="Courier New" w:cs="Courier New" w:hint="default"/>
+      </w:rPr>
+    </w:lvl>
+    <w:lvl w:ilvl="2" w:tplc="04090005" w:tentative="1">
+      <w:start w:val="1"/>
+      <w:numFmt w:val="bullet"/>
+      <w:lvlText w:val=""/>
+      <w:lvlJc w:val="left"/>
+      <w:pPr>
+        <w:ind w:left="2160" w:hanging="360"/>
+      </w:pPr>
+      <w:rPr>
+        <w:rFonts w:ascii="Wingdings" w:hAnsi="Wingdings" w:hint="default"/>
+      </w:rPr>
+    </w:lvl>
+    <w:lvl w:ilvl="3" w:tplc="04090001" w:tentative="1">
+      <w:start w:val="1"/>
+      <w:numFmt w:val="bullet"/>
+      <w:lvlText w:val=""/>
+      <w:lvlJc w:val="left"/>
+      <w:pPr>
+        <w:ind w:left="2880" w:hanging="360"/>
+      </w:pPr>
+      <w:rPr>
+        <w:rFonts w:ascii="Symbol" w:hAnsi="Symbol" w:hint="default"/>
+      </w:rPr>
+    </w:lvl>
+    <w:lvl w:ilvl="4" w:tplc="04090003" w:tentative="1">
+      <w:start w:val="1"/>
+      <w:numFmt w:val="bullet"/>
+      <w:lvlText w:val="o"/>
+      <w:lvlJc w:val="left"/>
+      <w:pPr>
+        <w:ind w:left="3600" w:hanging="360"/>
+      </w:pPr>
+      <w:rPr>
+        <w:rFonts w:ascii="Courier New" w:hAnsi="Courier New" w:cs="Courier New" w:hint="default"/>
+      </w:rPr>
+    </w:lvl>
+    <w:lvl w:ilvl="5" w:tplc="04090005" w:tentative="1">
+      <w:start w:val="1"/>
+      <w:numFmt w:val="bullet"/>
+      <w:lvlText w:val=""/>
+      <w:lvlJc w:val="left"/>
+      <w:pPr>
+        <w:ind w:left="4320" w:hanging="360"/>
+      </w:pPr>
+      <w:rPr>
+        <w:rFonts w:ascii="Wingdings" w:hAnsi="Wingdings" w:hint="default"/>
+      </w:rPr>
+    </w:lvl>
+    <w:lvl w:ilvl="6" w:tplc="04090001" w:tentative="1">
+      <w:start w:val="1"/>
+      <w:numFmt w:val="bullet"/>
+      <w:lvlText w:val=""/>
+      <w:lvlJc w:val="left"/>
+      <w:pPr>
+        <w:ind w:left="5040" w:hanging="360"/>
+      </w:pPr>
+      <w:rPr>
+        <w:rFonts w:ascii="Symbol" w:hAnsi="Symbol" w:hint="default"/>
+      </w:rPr>
+    </w:lvl>
+    <w:lvl w:ilvl="7" w:tplc="04090003" w:tentative="1">
+      <w:start w:val="1"/>
+      <w:numFmt w:val="bullet"/>
+      <w:lvlText w:val="o"/>
+      <w:lvlJc w:val="left"/>
+      <w:pPr>
+        <w:ind w:left="5760" w:hanging="360"/>
+      </w:pPr>
+      <w:rPr>
+        <w:rFonts w:ascii="Courier New" w:hAnsi="Courier New" w:cs="Courier New" w:hint="default"/>
+      </w:rPr>
+    </w:lvl>
+    <w:lvl w:ilvl="8" w:tplc="04090005" w:tentative="1">
+      <w:start w:val="1"/>
+      <w:numFmt w:val="bullet"/>
+      <w:lvlText w:val=""/>
+      <w:lvlJc w:val="left"/>
+      <w:pPr>
+        <w:ind w:left="6480" w:hanging="360"/>
+      </w:pPr>
+      <w:rPr>
+        <w:rFonts w:ascii="Wingdings" w:hAnsi="Wingdings" w:hint="default"/>
+      </w:rPr>
+    </w:lvl>
+  </w:abstractNum>
+  <w:num w:numId="1">
+    <w:abstractNumId w:val="0"/>
+  </w:num>
+</w:numbering>
 </file>
 
 <file path=word/styles.xml><?xml version="1.0" encoding="utf-8"?>
@@ -2086,6 +2212,7 @@
   <w:style w:type="character" w:default="1" w:styleId="DefaultParagraphFont">
     <w:name w:val="Default Paragraph Font"/>
     <w:uiPriority w:val="1"/>
+    <w:semiHidden/>
     <w:unhideWhenUsed/>
   </w:style>
   <w:style w:type="table" w:default="1" w:styleId="TableNormal">
@@ -2190,6 +2317,17 @@
         <w:shd w:val="clear" w:color="auto" w:fill="F2F2F2" w:themeFill="background1" w:themeFillShade="F2"/>
       </w:tcPr>
     </w:tblStylePr>
+  </w:style>
+  <w:style w:type="paragraph" w:styleId="ListParagraph">
+    <w:name w:val="List Paragraph"/>
+    <w:basedOn w:val="Normal"/>
+    <w:uiPriority w:val="34"/>
+    <w:qFormat/>
+    <w:rsid w:val="00351A2E"/>
+    <w:pPr>
+      <w:ind w:left="720"/>
+      <w:contextualSpacing/>
+    </w:pPr>
   </w:style>
 </w:styles>
 </file>

</xml_diff>

<commit_message>
commiting additional cheat sheet content for joins education
</commit_message>
<xml_diff>
--- a/Schedule/Learning Plan.docx
+++ b/Schedule/Learning Plan.docx
@@ -155,6 +155,11 @@
           </w:tcPr>
           <w:p>
             <w:pPr>
+              <w:pStyle w:val="ListParagraph"/>
+              <w:numPr>
+                <w:ilvl w:val="0"/>
+                <w:numId w:val="2"/>
+              </w:numPr>
               <w:cnfStyle w:val="000000100000" w:firstRow="0" w:lastRow="0" w:firstColumn="0" w:lastColumn="0" w:oddVBand="0" w:evenVBand="0" w:oddHBand="1" w:evenHBand="0" w:firstRowFirstColumn="0" w:firstRowLastColumn="0" w:lastRowFirstColumn="0" w:lastRowLastColumn="0"/>
             </w:pPr>
             <w:r>
@@ -240,7 +245,7 @@
               <w:tblLook w:val="04A0" w:firstRow="1" w:lastRow="0" w:firstColumn="1" w:lastColumn="0" w:noHBand="0" w:noVBand="1"/>
             </w:tblPr>
             <w:tblGrid>
-              <w:gridCol w:w="2523"/>
+              <w:gridCol w:w="2901"/>
             </w:tblGrid>
             <w:tr>
               <w:trPr>
@@ -254,6 +259,11 @@
                 </w:tcPr>
                 <w:p>
                   <w:pPr>
+                    <w:pStyle w:val="ListParagraph"/>
+                    <w:numPr>
+                      <w:ilvl w:val="0"/>
+                      <w:numId w:val="3"/>
+                    </w:numPr>
                     <w:spacing w:after="0" w:line="240" w:lineRule="auto"/>
                   </w:pPr>
                   <w:r>
@@ -278,6 +288,11 @@
           </w:tcPr>
           <w:p>
             <w:pPr>
+              <w:pStyle w:val="ListParagraph"/>
+              <w:numPr>
+                <w:ilvl w:val="0"/>
+                <w:numId w:val="4"/>
+              </w:numPr>
               <w:cnfStyle w:val="000000000000" w:firstRow="0" w:lastRow="0" w:firstColumn="0" w:lastColumn="0" w:oddVBand="0" w:evenVBand="0" w:oddHBand="0" w:evenHBand="0" w:firstRowFirstColumn="0" w:firstRowLastColumn="0" w:lastRowFirstColumn="0" w:lastRowLastColumn="0"/>
             </w:pPr>
             <w:r>
@@ -327,8 +342,6 @@
             </w:r>
           </w:p>
         </w:tc>
-        <w:bookmarkStart w:id="0" w:name="_GoBack"/>
-        <w:bookmarkEnd w:id="0"/>
       </w:tr>
       <w:tr>
         <w:tc>
@@ -530,6 +543,8 @@
             </w:pPr>
           </w:p>
         </w:tc>
+        <w:bookmarkStart w:id="0" w:name="_GoBack"/>
+        <w:bookmarkEnd w:id="0"/>
       </w:tr>
       <w:tr>
         <w:trPr>
@@ -1809,8 +1824,356 @@
       </w:rPr>
     </w:lvl>
   </w:abstractNum>
+  <w:abstractNum w:abstractNumId="1" w15:restartNumberingAfterBreak="0">
+    <w:nsid w:val="3F4568D9"/>
+    <w:multiLevelType w:val="hybridMultilevel"/>
+    <w:tmpl w:val="15D6FEA4"/>
+    <w:lvl w:ilvl="0" w:tplc="0409000D">
+      <w:start w:val="1"/>
+      <w:numFmt w:val="bullet"/>
+      <w:lvlText w:val=""/>
+      <w:lvlJc w:val="left"/>
+      <w:pPr>
+        <w:ind w:left="720" w:hanging="360"/>
+      </w:pPr>
+      <w:rPr>
+        <w:rFonts w:ascii="Wingdings" w:hAnsi="Wingdings" w:hint="default"/>
+      </w:rPr>
+    </w:lvl>
+    <w:lvl w:ilvl="1" w:tplc="04090003" w:tentative="1">
+      <w:start w:val="1"/>
+      <w:numFmt w:val="bullet"/>
+      <w:lvlText w:val="o"/>
+      <w:lvlJc w:val="left"/>
+      <w:pPr>
+        <w:ind w:left="1440" w:hanging="360"/>
+      </w:pPr>
+      <w:rPr>
+        <w:rFonts w:ascii="Courier New" w:hAnsi="Courier New" w:cs="Courier New" w:hint="default"/>
+      </w:rPr>
+    </w:lvl>
+    <w:lvl w:ilvl="2" w:tplc="04090005" w:tentative="1">
+      <w:start w:val="1"/>
+      <w:numFmt w:val="bullet"/>
+      <w:lvlText w:val=""/>
+      <w:lvlJc w:val="left"/>
+      <w:pPr>
+        <w:ind w:left="2160" w:hanging="360"/>
+      </w:pPr>
+      <w:rPr>
+        <w:rFonts w:ascii="Wingdings" w:hAnsi="Wingdings" w:hint="default"/>
+      </w:rPr>
+    </w:lvl>
+    <w:lvl w:ilvl="3" w:tplc="04090001" w:tentative="1">
+      <w:start w:val="1"/>
+      <w:numFmt w:val="bullet"/>
+      <w:lvlText w:val=""/>
+      <w:lvlJc w:val="left"/>
+      <w:pPr>
+        <w:ind w:left="2880" w:hanging="360"/>
+      </w:pPr>
+      <w:rPr>
+        <w:rFonts w:ascii="Symbol" w:hAnsi="Symbol" w:hint="default"/>
+      </w:rPr>
+    </w:lvl>
+    <w:lvl w:ilvl="4" w:tplc="04090003" w:tentative="1">
+      <w:start w:val="1"/>
+      <w:numFmt w:val="bullet"/>
+      <w:lvlText w:val="o"/>
+      <w:lvlJc w:val="left"/>
+      <w:pPr>
+        <w:ind w:left="3600" w:hanging="360"/>
+      </w:pPr>
+      <w:rPr>
+        <w:rFonts w:ascii="Courier New" w:hAnsi="Courier New" w:cs="Courier New" w:hint="default"/>
+      </w:rPr>
+    </w:lvl>
+    <w:lvl w:ilvl="5" w:tplc="04090005" w:tentative="1">
+      <w:start w:val="1"/>
+      <w:numFmt w:val="bullet"/>
+      <w:lvlText w:val=""/>
+      <w:lvlJc w:val="left"/>
+      <w:pPr>
+        <w:ind w:left="4320" w:hanging="360"/>
+      </w:pPr>
+      <w:rPr>
+        <w:rFonts w:ascii="Wingdings" w:hAnsi="Wingdings" w:hint="default"/>
+      </w:rPr>
+    </w:lvl>
+    <w:lvl w:ilvl="6" w:tplc="04090001" w:tentative="1">
+      <w:start w:val="1"/>
+      <w:numFmt w:val="bullet"/>
+      <w:lvlText w:val=""/>
+      <w:lvlJc w:val="left"/>
+      <w:pPr>
+        <w:ind w:left="5040" w:hanging="360"/>
+      </w:pPr>
+      <w:rPr>
+        <w:rFonts w:ascii="Symbol" w:hAnsi="Symbol" w:hint="default"/>
+      </w:rPr>
+    </w:lvl>
+    <w:lvl w:ilvl="7" w:tplc="04090003" w:tentative="1">
+      <w:start w:val="1"/>
+      <w:numFmt w:val="bullet"/>
+      <w:lvlText w:val="o"/>
+      <w:lvlJc w:val="left"/>
+      <w:pPr>
+        <w:ind w:left="5760" w:hanging="360"/>
+      </w:pPr>
+      <w:rPr>
+        <w:rFonts w:ascii="Courier New" w:hAnsi="Courier New" w:cs="Courier New" w:hint="default"/>
+      </w:rPr>
+    </w:lvl>
+    <w:lvl w:ilvl="8" w:tplc="04090005" w:tentative="1">
+      <w:start w:val="1"/>
+      <w:numFmt w:val="bullet"/>
+      <w:lvlText w:val=""/>
+      <w:lvlJc w:val="left"/>
+      <w:pPr>
+        <w:ind w:left="6480" w:hanging="360"/>
+      </w:pPr>
+      <w:rPr>
+        <w:rFonts w:ascii="Wingdings" w:hAnsi="Wingdings" w:hint="default"/>
+      </w:rPr>
+    </w:lvl>
+  </w:abstractNum>
+  <w:abstractNum w:abstractNumId="2" w15:restartNumberingAfterBreak="0">
+    <w:nsid w:val="5F1A3EC5"/>
+    <w:multiLevelType w:val="hybridMultilevel"/>
+    <w:tmpl w:val="9BD85DAA"/>
+    <w:lvl w:ilvl="0" w:tplc="0409000D">
+      <w:start w:val="1"/>
+      <w:numFmt w:val="bullet"/>
+      <w:lvlText w:val=""/>
+      <w:lvlJc w:val="left"/>
+      <w:pPr>
+        <w:ind w:left="720" w:hanging="360"/>
+      </w:pPr>
+      <w:rPr>
+        <w:rFonts w:ascii="Wingdings" w:hAnsi="Wingdings" w:hint="default"/>
+      </w:rPr>
+    </w:lvl>
+    <w:lvl w:ilvl="1" w:tplc="04090003" w:tentative="1">
+      <w:start w:val="1"/>
+      <w:numFmt w:val="bullet"/>
+      <w:lvlText w:val="o"/>
+      <w:lvlJc w:val="left"/>
+      <w:pPr>
+        <w:ind w:left="1440" w:hanging="360"/>
+      </w:pPr>
+      <w:rPr>
+        <w:rFonts w:ascii="Courier New" w:hAnsi="Courier New" w:cs="Courier New" w:hint="default"/>
+      </w:rPr>
+    </w:lvl>
+    <w:lvl w:ilvl="2" w:tplc="04090005" w:tentative="1">
+      <w:start w:val="1"/>
+      <w:numFmt w:val="bullet"/>
+      <w:lvlText w:val=""/>
+      <w:lvlJc w:val="left"/>
+      <w:pPr>
+        <w:ind w:left="2160" w:hanging="360"/>
+      </w:pPr>
+      <w:rPr>
+        <w:rFonts w:ascii="Wingdings" w:hAnsi="Wingdings" w:hint="default"/>
+      </w:rPr>
+    </w:lvl>
+    <w:lvl w:ilvl="3" w:tplc="04090001" w:tentative="1">
+      <w:start w:val="1"/>
+      <w:numFmt w:val="bullet"/>
+      <w:lvlText w:val=""/>
+      <w:lvlJc w:val="left"/>
+      <w:pPr>
+        <w:ind w:left="2880" w:hanging="360"/>
+      </w:pPr>
+      <w:rPr>
+        <w:rFonts w:ascii="Symbol" w:hAnsi="Symbol" w:hint="default"/>
+      </w:rPr>
+    </w:lvl>
+    <w:lvl w:ilvl="4" w:tplc="04090003" w:tentative="1">
+      <w:start w:val="1"/>
+      <w:numFmt w:val="bullet"/>
+      <w:lvlText w:val="o"/>
+      <w:lvlJc w:val="left"/>
+      <w:pPr>
+        <w:ind w:left="3600" w:hanging="360"/>
+      </w:pPr>
+      <w:rPr>
+        <w:rFonts w:ascii="Courier New" w:hAnsi="Courier New" w:cs="Courier New" w:hint="default"/>
+      </w:rPr>
+    </w:lvl>
+    <w:lvl w:ilvl="5" w:tplc="04090005" w:tentative="1">
+      <w:start w:val="1"/>
+      <w:numFmt w:val="bullet"/>
+      <w:lvlText w:val=""/>
+      <w:lvlJc w:val="left"/>
+      <w:pPr>
+        <w:ind w:left="4320" w:hanging="360"/>
+      </w:pPr>
+      <w:rPr>
+        <w:rFonts w:ascii="Wingdings" w:hAnsi="Wingdings" w:hint="default"/>
+      </w:rPr>
+    </w:lvl>
+    <w:lvl w:ilvl="6" w:tplc="04090001" w:tentative="1">
+      <w:start w:val="1"/>
+      <w:numFmt w:val="bullet"/>
+      <w:lvlText w:val=""/>
+      <w:lvlJc w:val="left"/>
+      <w:pPr>
+        <w:ind w:left="5040" w:hanging="360"/>
+      </w:pPr>
+      <w:rPr>
+        <w:rFonts w:ascii="Symbol" w:hAnsi="Symbol" w:hint="default"/>
+      </w:rPr>
+    </w:lvl>
+    <w:lvl w:ilvl="7" w:tplc="04090003" w:tentative="1">
+      <w:start w:val="1"/>
+      <w:numFmt w:val="bullet"/>
+      <w:lvlText w:val="o"/>
+      <w:lvlJc w:val="left"/>
+      <w:pPr>
+        <w:ind w:left="5760" w:hanging="360"/>
+      </w:pPr>
+      <w:rPr>
+        <w:rFonts w:ascii="Courier New" w:hAnsi="Courier New" w:cs="Courier New" w:hint="default"/>
+      </w:rPr>
+    </w:lvl>
+    <w:lvl w:ilvl="8" w:tplc="04090005" w:tentative="1">
+      <w:start w:val="1"/>
+      <w:numFmt w:val="bullet"/>
+      <w:lvlText w:val=""/>
+      <w:lvlJc w:val="left"/>
+      <w:pPr>
+        <w:ind w:left="6480" w:hanging="360"/>
+      </w:pPr>
+      <w:rPr>
+        <w:rFonts w:ascii="Wingdings" w:hAnsi="Wingdings" w:hint="default"/>
+      </w:rPr>
+    </w:lvl>
+  </w:abstractNum>
+  <w:abstractNum w:abstractNumId="3" w15:restartNumberingAfterBreak="0">
+    <w:nsid w:val="628F5C3E"/>
+    <w:multiLevelType w:val="hybridMultilevel"/>
+    <w:tmpl w:val="E2A6A926"/>
+    <w:lvl w:ilvl="0" w:tplc="0409000D">
+      <w:start w:val="1"/>
+      <w:numFmt w:val="bullet"/>
+      <w:lvlText w:val=""/>
+      <w:lvlJc w:val="left"/>
+      <w:pPr>
+        <w:ind w:left="720" w:hanging="360"/>
+      </w:pPr>
+      <w:rPr>
+        <w:rFonts w:ascii="Wingdings" w:hAnsi="Wingdings" w:hint="default"/>
+      </w:rPr>
+    </w:lvl>
+    <w:lvl w:ilvl="1" w:tplc="04090003" w:tentative="1">
+      <w:start w:val="1"/>
+      <w:numFmt w:val="bullet"/>
+      <w:lvlText w:val="o"/>
+      <w:lvlJc w:val="left"/>
+      <w:pPr>
+        <w:ind w:left="1440" w:hanging="360"/>
+      </w:pPr>
+      <w:rPr>
+        <w:rFonts w:ascii="Courier New" w:hAnsi="Courier New" w:cs="Courier New" w:hint="default"/>
+      </w:rPr>
+    </w:lvl>
+    <w:lvl w:ilvl="2" w:tplc="04090005" w:tentative="1">
+      <w:start w:val="1"/>
+      <w:numFmt w:val="bullet"/>
+      <w:lvlText w:val=""/>
+      <w:lvlJc w:val="left"/>
+      <w:pPr>
+        <w:ind w:left="2160" w:hanging="360"/>
+      </w:pPr>
+      <w:rPr>
+        <w:rFonts w:ascii="Wingdings" w:hAnsi="Wingdings" w:hint="default"/>
+      </w:rPr>
+    </w:lvl>
+    <w:lvl w:ilvl="3" w:tplc="04090001" w:tentative="1">
+      <w:start w:val="1"/>
+      <w:numFmt w:val="bullet"/>
+      <w:lvlText w:val=""/>
+      <w:lvlJc w:val="left"/>
+      <w:pPr>
+        <w:ind w:left="2880" w:hanging="360"/>
+      </w:pPr>
+      <w:rPr>
+        <w:rFonts w:ascii="Symbol" w:hAnsi="Symbol" w:hint="default"/>
+      </w:rPr>
+    </w:lvl>
+    <w:lvl w:ilvl="4" w:tplc="04090003" w:tentative="1">
+      <w:start w:val="1"/>
+      <w:numFmt w:val="bullet"/>
+      <w:lvlText w:val="o"/>
+      <w:lvlJc w:val="left"/>
+      <w:pPr>
+        <w:ind w:left="3600" w:hanging="360"/>
+      </w:pPr>
+      <w:rPr>
+        <w:rFonts w:ascii="Courier New" w:hAnsi="Courier New" w:cs="Courier New" w:hint="default"/>
+      </w:rPr>
+    </w:lvl>
+    <w:lvl w:ilvl="5" w:tplc="04090005" w:tentative="1">
+      <w:start w:val="1"/>
+      <w:numFmt w:val="bullet"/>
+      <w:lvlText w:val=""/>
+      <w:lvlJc w:val="left"/>
+      <w:pPr>
+        <w:ind w:left="4320" w:hanging="360"/>
+      </w:pPr>
+      <w:rPr>
+        <w:rFonts w:ascii="Wingdings" w:hAnsi="Wingdings" w:hint="default"/>
+      </w:rPr>
+    </w:lvl>
+    <w:lvl w:ilvl="6" w:tplc="04090001" w:tentative="1">
+      <w:start w:val="1"/>
+      <w:numFmt w:val="bullet"/>
+      <w:lvlText w:val=""/>
+      <w:lvlJc w:val="left"/>
+      <w:pPr>
+        <w:ind w:left="5040" w:hanging="360"/>
+      </w:pPr>
+      <w:rPr>
+        <w:rFonts w:ascii="Symbol" w:hAnsi="Symbol" w:hint="default"/>
+      </w:rPr>
+    </w:lvl>
+    <w:lvl w:ilvl="7" w:tplc="04090003" w:tentative="1">
+      <w:start w:val="1"/>
+      <w:numFmt w:val="bullet"/>
+      <w:lvlText w:val="o"/>
+      <w:lvlJc w:val="left"/>
+      <w:pPr>
+        <w:ind w:left="5760" w:hanging="360"/>
+      </w:pPr>
+      <w:rPr>
+        <w:rFonts w:ascii="Courier New" w:hAnsi="Courier New" w:cs="Courier New" w:hint="default"/>
+      </w:rPr>
+    </w:lvl>
+    <w:lvl w:ilvl="8" w:tplc="04090005" w:tentative="1">
+      <w:start w:val="1"/>
+      <w:numFmt w:val="bullet"/>
+      <w:lvlText w:val=""/>
+      <w:lvlJc w:val="left"/>
+      <w:pPr>
+        <w:ind w:left="6480" w:hanging="360"/>
+      </w:pPr>
+      <w:rPr>
+        <w:rFonts w:ascii="Wingdings" w:hAnsi="Wingdings" w:hint="default"/>
+      </w:rPr>
+    </w:lvl>
+  </w:abstractNum>
   <w:num w:numId="1">
     <w:abstractNumId w:val="0"/>
+  </w:num>
+  <w:num w:numId="2">
+    <w:abstractNumId w:val="2"/>
+  </w:num>
+  <w:num w:numId="3">
+    <w:abstractNumId w:val="1"/>
+  </w:num>
+  <w:num w:numId="4">
+    <w:abstractNumId w:val="3"/>
   </w:num>
 </w:numbering>
 </file>

</xml_diff>

<commit_message>
commiting completed tasks for the day
</commit_message>
<xml_diff>
--- a/Schedule/Learning Plan.docx
+++ b/Schedule/Learning Plan.docx
@@ -1,6 +1,6 @@
 
 <file path=word/document.xml><?xml version="1.0" encoding="utf-8"?>
-<w:document xmlns:wpc="http://schemas.microsoft.com/office/word/2010/wordprocessingCanvas" xmlns:cx="http://schemas.microsoft.com/office/drawing/2014/chartex" xmlns:cx1="http://schemas.microsoft.com/office/drawing/2015/9/8/chartex" xmlns:mc="http://schemas.openxmlformats.org/markup-compatibility/2006" xmlns:o="urn:schemas-microsoft-com:office:office" xmlns:r="http://schemas.openxmlformats.org/officeDocument/2006/relationships" xmlns:m="http://schemas.openxmlformats.org/officeDocument/2006/math" xmlns:v="urn:schemas-microsoft-com:vml" xmlns:wp14="http://schemas.microsoft.com/office/word/2010/wordprocessingDrawing" xmlns:wp="http://schemas.openxmlformats.org/drawingml/2006/wordprocessingDrawing" xmlns:w10="urn:schemas-microsoft-com:office:word" xmlns:w="http://schemas.openxmlformats.org/wordprocessingml/2006/main" xmlns:w14="http://schemas.microsoft.com/office/word/2010/wordml" xmlns:w15="http://schemas.microsoft.com/office/word/2012/wordml" xmlns:w16se="http://schemas.microsoft.com/office/word/2015/wordml/symex" xmlns:wpg="http://schemas.microsoft.com/office/word/2010/wordprocessingGroup" xmlns:wpi="http://schemas.microsoft.com/office/word/2010/wordprocessingInk" xmlns:wne="http://schemas.microsoft.com/office/word/2006/wordml" xmlns:wps="http://schemas.microsoft.com/office/word/2010/wordprocessingShape" mc:Ignorable="w14 w15 w16se wp14">
+<w:document xmlns:wpc="http://schemas.microsoft.com/office/word/2010/wordprocessingCanvas" xmlns:cx="http://schemas.microsoft.com/office/drawing/2014/chartex" xmlns:cx1="http://schemas.microsoft.com/office/drawing/2015/9/8/chartex" xmlns:cx2="http://schemas.microsoft.com/office/drawing/2015/10/21/chartex" xmlns:cx3="http://schemas.microsoft.com/office/drawing/2016/5/9/chartex" xmlns:cx4="http://schemas.microsoft.com/office/drawing/2016/5/10/chartex" xmlns:cx5="http://schemas.microsoft.com/office/drawing/2016/5/11/chartex" xmlns:cx6="http://schemas.microsoft.com/office/drawing/2016/5/12/chartex" xmlns:cx7="http://schemas.microsoft.com/office/drawing/2016/5/13/chartex" xmlns:cx8="http://schemas.microsoft.com/office/drawing/2016/5/14/chartex" xmlns:mc="http://schemas.openxmlformats.org/markup-compatibility/2006" xmlns:aink="http://schemas.microsoft.com/office/drawing/2016/ink" xmlns:am3d="http://schemas.microsoft.com/office/drawing/2017/model3d" xmlns:o="urn:schemas-microsoft-com:office:office" xmlns:oel="http://schemas.microsoft.com/office/2019/extlst" xmlns:r="http://schemas.openxmlformats.org/officeDocument/2006/relationships" xmlns:m="http://schemas.openxmlformats.org/officeDocument/2006/math" xmlns:v="urn:schemas-microsoft-com:vml" xmlns:wp14="http://schemas.microsoft.com/office/word/2010/wordprocessingDrawing" xmlns:wp="http://schemas.openxmlformats.org/drawingml/2006/wordprocessingDrawing" xmlns:w10="urn:schemas-microsoft-com:office:word" xmlns:w="http://schemas.openxmlformats.org/wordprocessingml/2006/main" xmlns:w14="http://schemas.microsoft.com/office/word/2010/wordml" xmlns:w15="http://schemas.microsoft.com/office/word/2012/wordml" xmlns:w16cex="http://schemas.microsoft.com/office/word/2018/wordml/cex" xmlns:w16cid="http://schemas.microsoft.com/office/word/2016/wordml/cid" xmlns:w16="http://schemas.microsoft.com/office/word/2018/wordml" xmlns:w16du="http://schemas.microsoft.com/office/word/2023/wordml/word16du" xmlns:w16sdtdh="http://schemas.microsoft.com/office/word/2020/wordml/sdtdatahash" xmlns:w16sdtfl="http://schemas.microsoft.com/office/word/2024/wordml/sdtformatlock" xmlns:w16se="http://schemas.microsoft.com/office/word/2015/wordml/symex" xmlns:wpg="http://schemas.microsoft.com/office/word/2010/wordprocessingGroup" xmlns:wpi="http://schemas.microsoft.com/office/word/2010/wordprocessingInk" xmlns:wne="http://schemas.microsoft.com/office/word/2006/wordml" xmlns:wps="http://schemas.microsoft.com/office/word/2010/wordprocessingShape" mc:Ignorable="w14 w15 w16se w16cid w16 w16cex w16sdtdh w16sdtfl w16du wp14">
   <w:body>
     <w:p>
       <w:pPr>
@@ -543,8 +543,6 @@
             </w:pPr>
           </w:p>
         </w:tc>
-        <w:bookmarkStart w:id="0" w:name="_GoBack"/>
-        <w:bookmarkEnd w:id="0"/>
       </w:tr>
       <w:tr>
         <w:trPr>
@@ -1395,310 +1393,6 @@
         </w:rPr>
       </w:pPr>
     </w:p>
-    <w:p>
-      <w:pPr>
-        <w:rPr>
-          <w:u w:val="single"/>
-        </w:rPr>
-      </w:pPr>
-    </w:p>
-    <w:p>
-      <w:pPr>
-        <w:rPr>
-          <w:u w:val="single"/>
-        </w:rPr>
-      </w:pPr>
-    </w:p>
-    <w:p>
-      <w:pPr>
-        <w:rPr>
-          <w:u w:val="single"/>
-        </w:rPr>
-      </w:pPr>
-      <w:r>
-        <w:rPr>
-          <w:u w:val="single"/>
-        </w:rPr>
-        <w:t>WEEK 3</w:t>
-      </w:r>
-    </w:p>
-    <w:tbl>
-      <w:tblPr>
-        <w:tblStyle w:val="PlainTable1"/>
-        <w:tblW w:w="0" w:type="auto"/>
-        <w:tblLook w:val="04A0" w:firstRow="1" w:lastRow="0" w:firstColumn="1" w:lastColumn="0" w:noHBand="0" w:noVBand="1"/>
-      </w:tblPr>
-      <w:tblGrid>
-        <w:gridCol w:w="3116"/>
-        <w:gridCol w:w="3117"/>
-        <w:gridCol w:w="3117"/>
-      </w:tblGrid>
-      <w:tr>
-        <w:trPr>
-          <w:cnfStyle w:val="100000000000" w:firstRow="1" w:lastRow="0" w:firstColumn="0" w:lastColumn="0" w:oddVBand="0" w:evenVBand="0" w:oddHBand="0" w:evenHBand="0" w:firstRowFirstColumn="0" w:firstRowLastColumn="0" w:lastRowFirstColumn="0" w:lastRowLastColumn="0"/>
-        </w:trPr>
-        <w:tc>
-          <w:tcPr>
-            <w:cnfStyle w:val="001000000000" w:firstRow="0" w:lastRow="0" w:firstColumn="1" w:lastColumn="0" w:oddVBand="0" w:evenVBand="0" w:oddHBand="0" w:evenHBand="0" w:firstRowFirstColumn="0" w:firstRowLastColumn="0" w:lastRowFirstColumn="0" w:lastRowLastColumn="0"/>
-            <w:tcW w:w="3116" w:type="dxa"/>
-          </w:tcPr>
-          <w:p>
-            <w:pPr>
-              <w:jc w:val="center"/>
-            </w:pPr>
-            <w:r>
-              <w:t>Day</w:t>
-            </w:r>
-          </w:p>
-        </w:tc>
-        <w:tc>
-          <w:tcPr>
-            <w:tcW w:w="3117" w:type="dxa"/>
-          </w:tcPr>
-          <w:p>
-            <w:pPr>
-              <w:jc w:val="center"/>
-              <w:cnfStyle w:val="100000000000" w:firstRow="1" w:lastRow="0" w:firstColumn="0" w:lastColumn="0" w:oddVBand="0" w:evenVBand="0" w:oddHBand="0" w:evenHBand="0" w:firstRowFirstColumn="0" w:firstRowLastColumn="0" w:lastRowFirstColumn="0" w:lastRowLastColumn="0"/>
-            </w:pPr>
-            <w:r>
-              <w:t>SQL</w:t>
-            </w:r>
-          </w:p>
-        </w:tc>
-        <w:tc>
-          <w:tcPr>
-            <w:tcW w:w="3117" w:type="dxa"/>
-          </w:tcPr>
-          <w:p>
-            <w:pPr>
-              <w:jc w:val="center"/>
-              <w:cnfStyle w:val="100000000000" w:firstRow="1" w:lastRow="0" w:firstColumn="0" w:lastColumn="0" w:oddVBand="0" w:evenVBand="0" w:oddHBand="0" w:evenHBand="0" w:firstRowFirstColumn="0" w:firstRowLastColumn="0" w:lastRowFirstColumn="0" w:lastRowLastColumn="0"/>
-            </w:pPr>
-            <w:r>
-              <w:t>PYTHON</w:t>
-            </w:r>
-          </w:p>
-        </w:tc>
-      </w:tr>
-      <w:tr>
-        <w:trPr>
-          <w:cnfStyle w:val="000000100000" w:firstRow="0" w:lastRow="0" w:firstColumn="0" w:lastColumn="0" w:oddVBand="0" w:evenVBand="0" w:oddHBand="1" w:evenHBand="0" w:firstRowFirstColumn="0" w:firstRowLastColumn="0" w:lastRowFirstColumn="0" w:lastRowLastColumn="0"/>
-        </w:trPr>
-        <w:tc>
-          <w:tcPr>
-            <w:cnfStyle w:val="001000000000" w:firstRow="0" w:lastRow="0" w:firstColumn="1" w:lastColumn="0" w:oddVBand="0" w:evenVBand="0" w:oddHBand="0" w:evenHBand="0" w:firstRowFirstColumn="0" w:firstRowLastColumn="0" w:lastRowFirstColumn="0" w:lastRowLastColumn="0"/>
-            <w:tcW w:w="3116" w:type="dxa"/>
-          </w:tcPr>
-          <w:p>
-            <w:r>
-              <w:t>1</w:t>
-            </w:r>
-          </w:p>
-        </w:tc>
-        <w:tc>
-          <w:tcPr>
-            <w:tcW w:w="3117" w:type="dxa"/>
-          </w:tcPr>
-          <w:p>
-            <w:pPr>
-              <w:cnfStyle w:val="000000100000" w:firstRow="0" w:lastRow="0" w:firstColumn="0" w:lastColumn="0" w:oddVBand="0" w:evenVBand="0" w:oddHBand="1" w:evenHBand="0" w:firstRowFirstColumn="0" w:firstRowLastColumn="0" w:lastRowFirstColumn="0" w:lastRowLastColumn="0"/>
-            </w:pPr>
-            <w:r>
-              <w:t>10 mini challenges (</w:t>
-            </w:r>
-            <w:proofErr w:type="spellStart"/>
-            <w:r>
-              <w:t>AdventureWorks</w:t>
-            </w:r>
-            <w:proofErr w:type="spellEnd"/>
-            <w:r>
-              <w:t>)</w:t>
-            </w:r>
-          </w:p>
-        </w:tc>
-        <w:tc>
-          <w:tcPr>
-            <w:tcW w:w="3117" w:type="dxa"/>
-          </w:tcPr>
-          <w:p>
-            <w:pPr>
-              <w:cnfStyle w:val="000000100000" w:firstRow="0" w:lastRow="0" w:firstColumn="0" w:lastColumn="0" w:oddVBand="0" w:evenVBand="0" w:oddHBand="1" w:evenHBand="0" w:firstRowFirstColumn="0" w:firstRowLastColumn="0" w:lastRowFirstColumn="0" w:lastRowLastColumn="0"/>
-            </w:pPr>
-            <w:r>
-              <w:t>Clean data + write to PostgreSQL (or SQLite)</w:t>
-            </w:r>
-          </w:p>
-        </w:tc>
-      </w:tr>
-      <w:tr>
-        <w:tc>
-          <w:tcPr>
-            <w:cnfStyle w:val="001000000000" w:firstRow="0" w:lastRow="0" w:firstColumn="1" w:lastColumn="0" w:oddVBand="0" w:evenVBand="0" w:oddHBand="0" w:evenHBand="0" w:firstRowFirstColumn="0" w:firstRowLastColumn="0" w:lastRowFirstColumn="0" w:lastRowLastColumn="0"/>
-            <w:tcW w:w="3116" w:type="dxa"/>
-          </w:tcPr>
-          <w:p>
-            <w:r>
-              <w:t>2</w:t>
-            </w:r>
-          </w:p>
-        </w:tc>
-        <w:tc>
-          <w:tcPr>
-            <w:tcW w:w="3117" w:type="dxa"/>
-          </w:tcPr>
-          <w:p>
-            <w:pPr>
-              <w:cnfStyle w:val="000000000000" w:firstRow="0" w:lastRow="0" w:firstColumn="0" w:lastColumn="0" w:oddVBand="0" w:evenVBand="0" w:oddHBand="0" w:evenHBand="0" w:firstRowFirstColumn="0" w:firstRowLastColumn="0" w:lastRowFirstColumn="0" w:lastRowLastColumn="0"/>
-            </w:pPr>
-            <w:r>
-              <w:t>Optimize queries, learn indexes</w:t>
-            </w:r>
-          </w:p>
-        </w:tc>
-        <w:tc>
-          <w:tcPr>
-            <w:tcW w:w="3117" w:type="dxa"/>
-          </w:tcPr>
-          <w:p>
-            <w:pPr>
-              <w:cnfStyle w:val="000000000000" w:firstRow="0" w:lastRow="0" w:firstColumn="0" w:lastColumn="0" w:oddVBand="0" w:evenVBand="0" w:oddHBand="0" w:evenHBand="0" w:firstRowFirstColumn="0" w:firstRowLastColumn="0" w:lastRowFirstColumn="0" w:lastRowLastColumn="0"/>
-            </w:pPr>
-            <w:r>
-              <w:t>Logging &amp; error handling in scripts</w:t>
-            </w:r>
-          </w:p>
-        </w:tc>
-      </w:tr>
-      <w:tr>
-        <w:trPr>
-          <w:cnfStyle w:val="000000100000" w:firstRow="0" w:lastRow="0" w:firstColumn="0" w:lastColumn="0" w:oddVBand="0" w:evenVBand="0" w:oddHBand="1" w:evenHBand="0" w:firstRowFirstColumn="0" w:firstRowLastColumn="0" w:lastRowFirstColumn="0" w:lastRowLastColumn="0"/>
-        </w:trPr>
-        <w:tc>
-          <w:tcPr>
-            <w:cnfStyle w:val="001000000000" w:firstRow="0" w:lastRow="0" w:firstColumn="1" w:lastColumn="0" w:oddVBand="0" w:evenVBand="0" w:oddHBand="0" w:evenHBand="0" w:firstRowFirstColumn="0" w:firstRowLastColumn="0" w:lastRowFirstColumn="0" w:lastRowLastColumn="0"/>
-            <w:tcW w:w="3116" w:type="dxa"/>
-          </w:tcPr>
-          <w:p>
-            <w:r>
-              <w:t>3</w:t>
-            </w:r>
-          </w:p>
-        </w:tc>
-        <w:tc>
-          <w:tcPr>
-            <w:tcW w:w="3117" w:type="dxa"/>
-          </w:tcPr>
-          <w:tbl>
-            <w:tblPr>
-              <w:tblW w:w="0" w:type="auto"/>
-              <w:tblCellSpacing w:w="15" w:type="dxa"/>
-              <w:tblCellMar>
-                <w:top w:w="15" w:type="dxa"/>
-                <w:left w:w="15" w:type="dxa"/>
-                <w:bottom w:w="15" w:type="dxa"/>
-                <w:right w:w="15" w:type="dxa"/>
-              </w:tblCellMar>
-              <w:tblLook w:val="04A0" w:firstRow="1" w:lastRow="0" w:firstColumn="1" w:lastColumn="0" w:noHBand="0" w:noVBand="1"/>
-            </w:tblPr>
-            <w:tblGrid>
-              <w:gridCol w:w="96"/>
-            </w:tblGrid>
-            <w:tr>
-              <w:trPr>
-                <w:tblCellSpacing w:w="15" w:type="dxa"/>
-              </w:trPr>
-              <w:tc>
-                <w:tcPr>
-                  <w:tcW w:w="0" w:type="auto"/>
-                  <w:vAlign w:val="center"/>
-                  <w:hideMark/>
-                </w:tcPr>
-                <w:p>
-                  <w:pPr>
-                    <w:spacing w:after="0" w:line="240" w:lineRule="auto"/>
-                    <w:rPr>
-                      <w:u w:val="single"/>
-                    </w:rPr>
-                  </w:pPr>
-                </w:p>
-              </w:tc>
-            </w:tr>
-          </w:tbl>
-          <w:p>
-            <w:pPr>
-              <w:cnfStyle w:val="000000100000" w:firstRow="0" w:lastRow="0" w:firstColumn="0" w:lastColumn="0" w:oddVBand="0" w:evenVBand="0" w:oddHBand="1" w:evenHBand="0" w:firstRowFirstColumn="0" w:firstRowLastColumn="0" w:lastRowFirstColumn="0" w:lastRowLastColumn="0"/>
-              <w:rPr>
-                <w:vanish/>
-                <w:u w:val="single"/>
-              </w:rPr>
-            </w:pPr>
-          </w:p>
-          <w:tbl>
-            <w:tblPr>
-              <w:tblW w:w="0" w:type="auto"/>
-              <w:tblCellSpacing w:w="15" w:type="dxa"/>
-              <w:tblCellMar>
-                <w:top w:w="15" w:type="dxa"/>
-                <w:left w:w="15" w:type="dxa"/>
-                <w:bottom w:w="15" w:type="dxa"/>
-                <w:right w:w="15" w:type="dxa"/>
-              </w:tblCellMar>
-              <w:tblLook w:val="04A0" w:firstRow="1" w:lastRow="0" w:firstColumn="1" w:lastColumn="0" w:noHBand="0" w:noVBand="1"/>
-            </w:tblPr>
-            <w:tblGrid>
-              <w:gridCol w:w="2366"/>
-            </w:tblGrid>
-            <w:tr>
-              <w:trPr>
-                <w:tblCellSpacing w:w="15" w:type="dxa"/>
-              </w:trPr>
-              <w:tc>
-                <w:tcPr>
-                  <w:tcW w:w="0" w:type="auto"/>
-                  <w:vAlign w:val="center"/>
-                  <w:hideMark/>
-                </w:tcPr>
-                <w:p>
-                  <w:pPr>
-                    <w:spacing w:after="0" w:line="240" w:lineRule="auto"/>
-                  </w:pPr>
-                  <w:r>
-                    <w:t xml:space="preserve">Final review + </w:t>
-                  </w:r>
-                  <w:proofErr w:type="spellStart"/>
-                  <w:r>
-                    <w:t>cheatsheet</w:t>
-                  </w:r>
-                  <w:proofErr w:type="spellEnd"/>
-                </w:p>
-              </w:tc>
-            </w:tr>
-          </w:tbl>
-          <w:p>
-            <w:pPr>
-              <w:cnfStyle w:val="000000100000" w:firstRow="0" w:lastRow="0" w:firstColumn="0" w:lastColumn="0" w:oddVBand="0" w:evenVBand="0" w:oddHBand="1" w:evenHBand="0" w:firstRowFirstColumn="0" w:firstRowLastColumn="0" w:lastRowFirstColumn="0" w:lastRowLastColumn="0"/>
-              <w:rPr>
-                <w:u w:val="single"/>
-              </w:rPr>
-            </w:pPr>
-          </w:p>
-        </w:tc>
-        <w:tc>
-          <w:tcPr>
-            <w:tcW w:w="3117" w:type="dxa"/>
-          </w:tcPr>
-          <w:p>
-            <w:pPr>
-              <w:cnfStyle w:val="000000100000" w:firstRow="0" w:lastRow="0" w:firstColumn="0" w:lastColumn="0" w:oddVBand="0" w:evenVBand="0" w:oddHBand="1" w:evenHBand="0" w:firstRowFirstColumn="0" w:firstRowLastColumn="0" w:lastRowFirstColumn="0" w:lastRowLastColumn="0"/>
-            </w:pPr>
-            <w:r>
-              <w:t>Final ETL project (CSV → Clean → Upload)</w:t>
-            </w:r>
-          </w:p>
-        </w:tc>
-      </w:tr>
-    </w:tbl>
-    <w:p/>
     <w:sectPr>
       <w:pgSz w:w="12240" w:h="15840"/>
       <w:pgMar w:top="1440" w:right="1440" w:bottom="1440" w:left="1440" w:header="720" w:footer="720" w:gutter="0"/>
@@ -1710,7 +1404,7 @@
 </file>
 
 <file path=word/numbering.xml><?xml version="1.0" encoding="utf-8"?>
-<w:numbering xmlns:wpc="http://schemas.microsoft.com/office/word/2010/wordprocessingCanvas" xmlns:cx="http://schemas.microsoft.com/office/drawing/2014/chartex" xmlns:cx1="http://schemas.microsoft.com/office/drawing/2015/9/8/chartex" xmlns:mc="http://schemas.openxmlformats.org/markup-compatibility/2006" xmlns:o="urn:schemas-microsoft-com:office:office" xmlns:r="http://schemas.openxmlformats.org/officeDocument/2006/relationships" xmlns:m="http://schemas.openxmlformats.org/officeDocument/2006/math" xmlns:v="urn:schemas-microsoft-com:vml" xmlns:wp14="http://schemas.microsoft.com/office/word/2010/wordprocessingDrawing" xmlns:wp="http://schemas.openxmlformats.org/drawingml/2006/wordprocessingDrawing" xmlns:w10="urn:schemas-microsoft-com:office:word" xmlns:w="http://schemas.openxmlformats.org/wordprocessingml/2006/main" xmlns:w14="http://schemas.microsoft.com/office/word/2010/wordml" xmlns:w15="http://schemas.microsoft.com/office/word/2012/wordml" xmlns:w16se="http://schemas.microsoft.com/office/word/2015/wordml/symex" xmlns:wpg="http://schemas.microsoft.com/office/word/2010/wordprocessingGroup" xmlns:wpi="http://schemas.microsoft.com/office/word/2010/wordprocessingInk" xmlns:wne="http://schemas.microsoft.com/office/word/2006/wordml" xmlns:wps="http://schemas.microsoft.com/office/word/2010/wordprocessingShape" mc:Ignorable="w14 w15 w16se wp14">
+<w:numbering xmlns:wpc="http://schemas.microsoft.com/office/word/2010/wordprocessingCanvas" xmlns:cx="http://schemas.microsoft.com/office/drawing/2014/chartex" xmlns:cx1="http://schemas.microsoft.com/office/drawing/2015/9/8/chartex" xmlns:cx2="http://schemas.microsoft.com/office/drawing/2015/10/21/chartex" xmlns:cx3="http://schemas.microsoft.com/office/drawing/2016/5/9/chartex" xmlns:cx4="http://schemas.microsoft.com/office/drawing/2016/5/10/chartex" xmlns:cx5="http://schemas.microsoft.com/office/drawing/2016/5/11/chartex" xmlns:cx6="http://schemas.microsoft.com/office/drawing/2016/5/12/chartex" xmlns:cx7="http://schemas.microsoft.com/office/drawing/2016/5/13/chartex" xmlns:cx8="http://schemas.microsoft.com/office/drawing/2016/5/14/chartex" xmlns:mc="http://schemas.openxmlformats.org/markup-compatibility/2006" xmlns:aink="http://schemas.microsoft.com/office/drawing/2016/ink" xmlns:am3d="http://schemas.microsoft.com/office/drawing/2017/model3d" xmlns:o="urn:schemas-microsoft-com:office:office" xmlns:oel="http://schemas.microsoft.com/office/2019/extlst" xmlns:r="http://schemas.openxmlformats.org/officeDocument/2006/relationships" xmlns:m="http://schemas.openxmlformats.org/officeDocument/2006/math" xmlns:v="urn:schemas-microsoft-com:vml" xmlns:wp14="http://schemas.microsoft.com/office/word/2010/wordprocessingDrawing" xmlns:wp="http://schemas.openxmlformats.org/drawingml/2006/wordprocessingDrawing" xmlns:w10="urn:schemas-microsoft-com:office:word" xmlns:w="http://schemas.openxmlformats.org/wordprocessingml/2006/main" xmlns:w14="http://schemas.microsoft.com/office/word/2010/wordml" xmlns:w15="http://schemas.microsoft.com/office/word/2012/wordml" xmlns:w16cex="http://schemas.microsoft.com/office/word/2018/wordml/cex" xmlns:w16cid="http://schemas.microsoft.com/office/word/2016/wordml/cid" xmlns:w16="http://schemas.microsoft.com/office/word/2018/wordml" xmlns:w16du="http://schemas.microsoft.com/office/word/2023/wordml/word16du" xmlns:w16sdtdh="http://schemas.microsoft.com/office/word/2020/wordml/sdtdatahash" xmlns:w16sdtfl="http://schemas.microsoft.com/office/word/2024/wordml/sdtformatlock" xmlns:w16se="http://schemas.microsoft.com/office/word/2015/wordml/symex" xmlns:wpg="http://schemas.microsoft.com/office/word/2010/wordprocessingGroup" xmlns:wpi="http://schemas.microsoft.com/office/word/2010/wordprocessingInk" xmlns:wne="http://schemas.microsoft.com/office/word/2006/wordml" xmlns:wps="http://schemas.microsoft.com/office/word/2010/wordprocessingShape" mc:Ignorable="w14 w15 w16se w16cid w16 w16cex w16sdtdh w16sdtfl w16du wp14">
   <w:abstractNum w:abstractNumId="0" w15:restartNumberingAfterBreak="0">
     <w:nsid w:val="17AD7E2D"/>
     <w:multiLevelType w:val="hybridMultilevel"/>
@@ -2163,23 +1857,23 @@
       </w:rPr>
     </w:lvl>
   </w:abstractNum>
-  <w:num w:numId="1">
+  <w:num w:numId="1" w16cid:durableId="4210075">
     <w:abstractNumId w:val="0"/>
   </w:num>
-  <w:num w:numId="2">
+  <w:num w:numId="2" w16cid:durableId="1708489778">
     <w:abstractNumId w:val="2"/>
   </w:num>
-  <w:num w:numId="3">
+  <w:num w:numId="3" w16cid:durableId="1082488364">
     <w:abstractNumId w:val="1"/>
   </w:num>
-  <w:num w:numId="4">
+  <w:num w:numId="4" w16cid:durableId="1537618974">
     <w:abstractNumId w:val="3"/>
   </w:num>
 </w:numbering>
 </file>
 
 <file path=word/styles.xml><?xml version="1.0" encoding="utf-8"?>
-<w:styles xmlns:mc="http://schemas.openxmlformats.org/markup-compatibility/2006" xmlns:r="http://schemas.openxmlformats.org/officeDocument/2006/relationships" xmlns:w="http://schemas.openxmlformats.org/wordprocessingml/2006/main" xmlns:w14="http://schemas.microsoft.com/office/word/2010/wordml" xmlns:w15="http://schemas.microsoft.com/office/word/2012/wordml" xmlns:w16se="http://schemas.microsoft.com/office/word/2015/wordml/symex" mc:Ignorable="w14 w15 w16se">
+<w:styles xmlns:mc="http://schemas.openxmlformats.org/markup-compatibility/2006" xmlns:r="http://schemas.openxmlformats.org/officeDocument/2006/relationships" xmlns:w="http://schemas.openxmlformats.org/wordprocessingml/2006/main" xmlns:w14="http://schemas.microsoft.com/office/word/2010/wordml" xmlns:w15="http://schemas.microsoft.com/office/word/2012/wordml" xmlns:w16cex="http://schemas.microsoft.com/office/word/2018/wordml/cex" xmlns:w16cid="http://schemas.microsoft.com/office/word/2016/wordml/cid" xmlns:w16="http://schemas.microsoft.com/office/word/2018/wordml" xmlns:w16du="http://schemas.microsoft.com/office/word/2023/wordml/word16du" xmlns:w16sdtdh="http://schemas.microsoft.com/office/word/2020/wordml/sdtdatahash" xmlns:w16sdtfl="http://schemas.microsoft.com/office/word/2024/wordml/sdtformatlock" xmlns:w16se="http://schemas.microsoft.com/office/word/2015/wordml/symex" mc:Ignorable="w14 w15 w16se w16cid w16 w16cex w16sdtdh w16sdtfl w16du">
   <w:docDefaults>
     <w:rPrDefault>
       <w:rPr>
@@ -2195,7 +1889,7 @@
       </w:pPr>
     </w:pPrDefault>
   </w:docDefaults>
-  <w:latentStyles w:defLockedState="0" w:defUIPriority="99" w:defSemiHidden="0" w:defUnhideWhenUsed="0" w:defQFormat="0" w:count="371">
+  <w:latentStyles w:defLockedState="0" w:defUIPriority="99" w:defSemiHidden="0" w:defUnhideWhenUsed="0" w:defQFormat="0" w:count="376">
     <w:lsdException w:name="Normal" w:uiPriority="0" w:qFormat="1"/>
     <w:lsdException w:name="heading 1" w:uiPriority="9" w:qFormat="1"/>
     <w:lsdException w:name="heading 2" w:semiHidden="1" w:uiPriority="9" w:unhideWhenUsed="1" w:qFormat="1"/>
@@ -2567,6 +2261,11 @@
     <w:lsdException w:name="List Table 5 Dark Accent 6" w:uiPriority="50"/>
     <w:lsdException w:name="List Table 6 Colorful Accent 6" w:uiPriority="51"/>
     <w:lsdException w:name="List Table 7 Colorful Accent 6" w:uiPriority="52"/>
+    <w:lsdException w:name="Mention" w:semiHidden="1" w:unhideWhenUsed="1"/>
+    <w:lsdException w:name="Smart Hyperlink" w:semiHidden="1" w:unhideWhenUsed="1"/>
+    <w:lsdException w:name="Hashtag" w:semiHidden="1" w:unhideWhenUsed="1"/>
+    <w:lsdException w:name="Unresolved Mention" w:semiHidden="1" w:unhideWhenUsed="1"/>
+    <w:lsdException w:name="Smart Link" w:semiHidden="1" w:unhideWhenUsed="1"/>
   </w:latentStyles>
   <w:style w:type="paragraph" w:default="1" w:styleId="Normal">
     <w:name w:val="Normal"/>

</xml_diff>

<commit_message>
commiting my completed learning on sql group by , having and aggregation functions
</commit_message>
<xml_diff>
--- a/Schedule/Learning Plan.docx
+++ b/Schedule/Learning Plan.docx
@@ -322,6 +322,11 @@
           </w:tcPr>
           <w:p>
             <w:pPr>
+              <w:pStyle w:val="ListParagraph"/>
+              <w:numPr>
+                <w:ilvl w:val="0"/>
+                <w:numId w:val="5"/>
+              </w:numPr>
               <w:cnfStyle w:val="000000100000" w:firstRow="0" w:lastRow="0" w:firstColumn="0" w:lastColumn="0" w:oddVBand="0" w:evenVBand="0" w:oddHBand="1" w:evenHBand="0" w:firstRowFirstColumn="0" w:firstRowLastColumn="0" w:lastRowFirstColumn="0" w:lastRowLastColumn="0"/>
             </w:pPr>
             <w:r>
@@ -335,6 +340,11 @@
           </w:tcPr>
           <w:p>
             <w:pPr>
+              <w:pStyle w:val="ListParagraph"/>
+              <w:numPr>
+                <w:ilvl w:val="0"/>
+                <w:numId w:val="7"/>
+              </w:numPr>
               <w:cnfStyle w:val="000000100000" w:firstRow="0" w:lastRow="0" w:firstColumn="0" w:lastColumn="0" w:oddVBand="0" w:evenVBand="0" w:oddHBand="1" w:evenHBand="0" w:firstRowFirstColumn="0" w:firstRowLastColumn="0" w:lastRowFirstColumn="0" w:lastRowLastColumn="0"/>
             </w:pPr>
             <w:r>
@@ -417,7 +427,7 @@
               <w:tblLook w:val="04A0" w:firstRow="1" w:lastRow="0" w:firstColumn="1" w:lastColumn="0" w:noHBand="0" w:noVBand="1"/>
             </w:tblPr>
             <w:tblGrid>
-              <w:gridCol w:w="2481"/>
+              <w:gridCol w:w="2901"/>
             </w:tblGrid>
             <w:tr>
               <w:trPr>
@@ -431,6 +441,11 @@
                 </w:tcPr>
                 <w:p>
                   <w:pPr>
+                    <w:pStyle w:val="ListParagraph"/>
+                    <w:numPr>
+                      <w:ilvl w:val="0"/>
+                      <w:numId w:val="6"/>
+                    </w:numPr>
                     <w:spacing w:after="0" w:line="240" w:lineRule="auto"/>
                   </w:pPr>
                   <w:r>
@@ -565,6 +580,11 @@
           </w:tcPr>
           <w:p>
             <w:pPr>
+              <w:pStyle w:val="ListParagraph"/>
+              <w:numPr>
+                <w:ilvl w:val="0"/>
+                <w:numId w:val="15"/>
+              </w:numPr>
               <w:cnfStyle w:val="000000100000" w:firstRow="0" w:lastRow="0" w:firstColumn="0" w:lastColumn="0" w:oddVBand="0" w:evenVBand="0" w:oddHBand="1" w:evenHBand="0" w:firstRowFirstColumn="0" w:firstRowLastColumn="0" w:lastRowFirstColumn="0" w:lastRowLastColumn="0"/>
             </w:pPr>
             <w:r>
@@ -1393,6 +1413,188 @@
         </w:rPr>
       </w:pPr>
     </w:p>
+    <w:p>
+      <w:pPr>
+        <w:rPr>
+          <w:b/>
+          <w:bCs/>
+        </w:rPr>
+      </w:pPr>
+      <w:r>
+        <w:rPr>
+          <w:rFonts w:ascii="Segoe UI Emoji" w:hAnsi="Segoe UI Emoji" w:cs="Segoe UI Emoji"/>
+          <w:b/>
+          <w:bCs/>
+        </w:rPr>
+        <w:lastRenderedPageBreak/>
+        <w:t>🎯</w:t>
+      </w:r>
+      <w:r>
+        <w:rPr>
+          <w:b/>
+          <w:bCs/>
+        </w:rPr>
+        <w:t xml:space="preserve"> Master Python Basics Through 5–7 Solid Mini Projects</w:t>
+      </w:r>
+    </w:p>
+    <w:p>
+      <w:r>
+        <w:t>Build projects that focus on:</w:t>
+      </w:r>
+    </w:p>
+    <w:p>
+      <w:pPr>
+        <w:numPr>
+          <w:ilvl w:val="0"/>
+          <w:numId w:val="10"/>
+        </w:numPr>
+      </w:pPr>
+      <w:r>
+        <w:t xml:space="preserve"> Conditionals</w:t>
+      </w:r>
+    </w:p>
+    <w:p>
+      <w:pPr>
+        <w:numPr>
+          <w:ilvl w:val="0"/>
+          <w:numId w:val="11"/>
+        </w:numPr>
+      </w:pPr>
+      <w:r>
+        <w:t xml:space="preserve"> Loops</w:t>
+      </w:r>
+    </w:p>
+    <w:p>
+      <w:pPr>
+        <w:numPr>
+          <w:ilvl w:val="0"/>
+          <w:numId w:val="12"/>
+        </w:numPr>
+      </w:pPr>
+      <w:r>
+        <w:t xml:space="preserve"> Functions</w:t>
+      </w:r>
+    </w:p>
+    <w:p>
+      <w:pPr>
+        <w:numPr>
+          <w:ilvl w:val="0"/>
+          <w:numId w:val="8"/>
+        </w:numPr>
+      </w:pPr>
+      <w:r>
+        <w:t xml:space="preserve"> Lists and Dictionaries</w:t>
+      </w:r>
+    </w:p>
+    <w:p>
+      <w:pPr>
+        <w:numPr>
+          <w:ilvl w:val="0"/>
+          <w:numId w:val="8"/>
+        </w:numPr>
+      </w:pPr>
+      <w:r>
+        <w:t xml:space="preserve"> File I/O</w:t>
+      </w:r>
+    </w:p>
+    <w:p>
+      <w:pPr>
+        <w:numPr>
+          <w:ilvl w:val="0"/>
+          <w:numId w:val="8"/>
+        </w:numPr>
+      </w:pPr>
+      <w:r>
+        <w:t xml:space="preserve"> Exception Handling</w:t>
+      </w:r>
+    </w:p>
+    <w:p/>
+    <w:p>
+      <w:r>
+        <w:rPr>
+          <w:b/>
+          <w:bCs/>
+        </w:rPr>
+        <w:t>Examples:</w:t>
+      </w:r>
+    </w:p>
+    <w:p>
+      <w:pPr>
+        <w:numPr>
+          <w:ilvl w:val="0"/>
+          <w:numId w:val="14"/>
+        </w:numPr>
+      </w:pPr>
+      <w:r>
+        <w:t>To-do list app (with file saving)</w:t>
+      </w:r>
+    </w:p>
+    <w:p>
+      <w:pPr>
+        <w:numPr>
+          <w:ilvl w:val="0"/>
+          <w:numId w:val="13"/>
+        </w:numPr>
+      </w:pPr>
+      <w:r>
+        <w:t>BMI calculator</w:t>
+      </w:r>
+    </w:p>
+    <w:p>
+      <w:pPr>
+        <w:numPr>
+          <w:ilvl w:val="0"/>
+          <w:numId w:val="9"/>
+        </w:numPr>
+      </w:pPr>
+      <w:r>
+        <w:t>Number guessing game</w:t>
+      </w:r>
+    </w:p>
+    <w:p>
+      <w:pPr>
+        <w:numPr>
+          <w:ilvl w:val="0"/>
+          <w:numId w:val="9"/>
+        </w:numPr>
+      </w:pPr>
+      <w:r>
+        <w:t>Bank account manager</w:t>
+      </w:r>
+    </w:p>
+    <w:p>
+      <w:pPr>
+        <w:numPr>
+          <w:ilvl w:val="0"/>
+          <w:numId w:val="9"/>
+        </w:numPr>
+      </w:pPr>
+      <w:r>
+        <w:t>Student grade tracker</w:t>
+      </w:r>
+    </w:p>
+    <w:p/>
+    <w:p>
+      <w:pPr>
+        <w:rPr>
+          <w:u w:val="single"/>
+        </w:rPr>
+      </w:pPr>
+    </w:p>
+    <w:p>
+      <w:pPr>
+        <w:rPr>
+          <w:u w:val="single"/>
+        </w:rPr>
+      </w:pPr>
+    </w:p>
+    <w:p>
+      <w:pPr>
+        <w:rPr>
+          <w:u w:val="single"/>
+        </w:rPr>
+      </w:pPr>
+    </w:p>
     <w:sectPr>
       <w:pgSz w:w="12240" w:h="15840"/>
       <w:pgMar w:top="1440" w:right="1440" w:bottom="1440" w:left="1440" w:header="720" w:footer="720" w:gutter="0"/>
@@ -1406,6 +1608,235 @@
 <file path=word/numbering.xml><?xml version="1.0" encoding="utf-8"?>
 <w:numbering xmlns:wpc="http://schemas.microsoft.com/office/word/2010/wordprocessingCanvas" xmlns:cx="http://schemas.microsoft.com/office/drawing/2014/chartex" xmlns:cx1="http://schemas.microsoft.com/office/drawing/2015/9/8/chartex" xmlns:cx2="http://schemas.microsoft.com/office/drawing/2015/10/21/chartex" xmlns:cx3="http://schemas.microsoft.com/office/drawing/2016/5/9/chartex" xmlns:cx4="http://schemas.microsoft.com/office/drawing/2016/5/10/chartex" xmlns:cx5="http://schemas.microsoft.com/office/drawing/2016/5/11/chartex" xmlns:cx6="http://schemas.microsoft.com/office/drawing/2016/5/12/chartex" xmlns:cx7="http://schemas.microsoft.com/office/drawing/2016/5/13/chartex" xmlns:cx8="http://schemas.microsoft.com/office/drawing/2016/5/14/chartex" xmlns:mc="http://schemas.openxmlformats.org/markup-compatibility/2006" xmlns:aink="http://schemas.microsoft.com/office/drawing/2016/ink" xmlns:am3d="http://schemas.microsoft.com/office/drawing/2017/model3d" xmlns:o="urn:schemas-microsoft-com:office:office" xmlns:oel="http://schemas.microsoft.com/office/2019/extlst" xmlns:r="http://schemas.openxmlformats.org/officeDocument/2006/relationships" xmlns:m="http://schemas.openxmlformats.org/officeDocument/2006/math" xmlns:v="urn:schemas-microsoft-com:vml" xmlns:wp14="http://schemas.microsoft.com/office/word/2010/wordprocessingDrawing" xmlns:wp="http://schemas.openxmlformats.org/drawingml/2006/wordprocessingDrawing" xmlns:w10="urn:schemas-microsoft-com:office:word" xmlns:w="http://schemas.openxmlformats.org/wordprocessingml/2006/main" xmlns:w14="http://schemas.microsoft.com/office/word/2010/wordml" xmlns:w15="http://schemas.microsoft.com/office/word/2012/wordml" xmlns:w16cex="http://schemas.microsoft.com/office/word/2018/wordml/cex" xmlns:w16cid="http://schemas.microsoft.com/office/word/2016/wordml/cid" xmlns:w16="http://schemas.microsoft.com/office/word/2018/wordml" xmlns:w16du="http://schemas.microsoft.com/office/word/2023/wordml/word16du" xmlns:w16sdtdh="http://schemas.microsoft.com/office/word/2020/wordml/sdtdatahash" xmlns:w16sdtfl="http://schemas.microsoft.com/office/word/2024/wordml/sdtformatlock" xmlns:w16se="http://schemas.microsoft.com/office/word/2015/wordml/symex" xmlns:wpg="http://schemas.microsoft.com/office/word/2010/wordprocessingGroup" xmlns:wpi="http://schemas.microsoft.com/office/word/2010/wordprocessingInk" xmlns:wne="http://schemas.microsoft.com/office/word/2006/wordml" xmlns:wps="http://schemas.microsoft.com/office/word/2010/wordprocessingShape" mc:Ignorable="w14 w15 w16se w16cid w16 w16cex w16sdtdh w16sdtfl w16du wp14">
   <w:abstractNum w:abstractNumId="0" w15:restartNumberingAfterBreak="0">
+    <w:nsid w:val="0E6B5F90"/>
+    <w:multiLevelType w:val="multilevel"/>
+    <w:tmpl w:val="CAC6CA62"/>
+    <w:lvl w:ilvl="0">
+      <w:start w:val="1"/>
+      <w:numFmt w:val="decimal"/>
+      <w:lvlText w:val="%1."/>
+      <w:lvlJc w:val="left"/>
+      <w:pPr>
+        <w:tabs>
+          <w:tab w:val="num" w:pos="720"/>
+        </w:tabs>
+        <w:ind w:left="720" w:hanging="360"/>
+      </w:pPr>
+    </w:lvl>
+    <w:lvl w:ilvl="1" w:tentative="1">
+      <w:start w:val="1"/>
+      <w:numFmt w:val="decimal"/>
+      <w:lvlText w:val="%2."/>
+      <w:lvlJc w:val="left"/>
+      <w:pPr>
+        <w:tabs>
+          <w:tab w:val="num" w:pos="1440"/>
+        </w:tabs>
+        <w:ind w:left="1440" w:hanging="360"/>
+      </w:pPr>
+    </w:lvl>
+    <w:lvl w:ilvl="2" w:tentative="1">
+      <w:start w:val="1"/>
+      <w:numFmt w:val="decimal"/>
+      <w:lvlText w:val="%3."/>
+      <w:lvlJc w:val="left"/>
+      <w:pPr>
+        <w:tabs>
+          <w:tab w:val="num" w:pos="2160"/>
+        </w:tabs>
+        <w:ind w:left="2160" w:hanging="360"/>
+      </w:pPr>
+    </w:lvl>
+    <w:lvl w:ilvl="3" w:tentative="1">
+      <w:start w:val="1"/>
+      <w:numFmt w:val="decimal"/>
+      <w:lvlText w:val="%4."/>
+      <w:lvlJc w:val="left"/>
+      <w:pPr>
+        <w:tabs>
+          <w:tab w:val="num" w:pos="2880"/>
+        </w:tabs>
+        <w:ind w:left="2880" w:hanging="360"/>
+      </w:pPr>
+    </w:lvl>
+    <w:lvl w:ilvl="4" w:tentative="1">
+      <w:start w:val="1"/>
+      <w:numFmt w:val="decimal"/>
+      <w:lvlText w:val="%5."/>
+      <w:lvlJc w:val="left"/>
+      <w:pPr>
+        <w:tabs>
+          <w:tab w:val="num" w:pos="3600"/>
+        </w:tabs>
+        <w:ind w:left="3600" w:hanging="360"/>
+      </w:pPr>
+    </w:lvl>
+    <w:lvl w:ilvl="5" w:tentative="1">
+      <w:start w:val="1"/>
+      <w:numFmt w:val="decimal"/>
+      <w:lvlText w:val="%6."/>
+      <w:lvlJc w:val="left"/>
+      <w:pPr>
+        <w:tabs>
+          <w:tab w:val="num" w:pos="4320"/>
+        </w:tabs>
+        <w:ind w:left="4320" w:hanging="360"/>
+      </w:pPr>
+    </w:lvl>
+    <w:lvl w:ilvl="6" w:tentative="1">
+      <w:start w:val="1"/>
+      <w:numFmt w:val="decimal"/>
+      <w:lvlText w:val="%7."/>
+      <w:lvlJc w:val="left"/>
+      <w:pPr>
+        <w:tabs>
+          <w:tab w:val="num" w:pos="5040"/>
+        </w:tabs>
+        <w:ind w:left="5040" w:hanging="360"/>
+      </w:pPr>
+    </w:lvl>
+    <w:lvl w:ilvl="7" w:tentative="1">
+      <w:start w:val="1"/>
+      <w:numFmt w:val="decimal"/>
+      <w:lvlText w:val="%8."/>
+      <w:lvlJc w:val="left"/>
+      <w:pPr>
+        <w:tabs>
+          <w:tab w:val="num" w:pos="5760"/>
+        </w:tabs>
+        <w:ind w:left="5760" w:hanging="360"/>
+      </w:pPr>
+    </w:lvl>
+    <w:lvl w:ilvl="8" w:tentative="1">
+      <w:start w:val="1"/>
+      <w:numFmt w:val="decimal"/>
+      <w:lvlText w:val="%9."/>
+      <w:lvlJc w:val="left"/>
+      <w:pPr>
+        <w:tabs>
+          <w:tab w:val="num" w:pos="6480"/>
+        </w:tabs>
+        <w:ind w:left="6480" w:hanging="360"/>
+      </w:pPr>
+    </w:lvl>
+  </w:abstractNum>
+  <w:abstractNum w:abstractNumId="1" w15:restartNumberingAfterBreak="0">
+    <w:nsid w:val="113C628A"/>
+    <w:multiLevelType w:val="multilevel"/>
+    <w:tmpl w:val="5C1AE046"/>
+    <w:lvl w:ilvl="0">
+      <w:start w:val="1"/>
+      <w:numFmt w:val="bullet"/>
+      <w:lvlText w:val=""/>
+      <w:lvlJc w:val="left"/>
+      <w:pPr>
+        <w:tabs>
+          <w:tab w:val="num" w:pos="720"/>
+        </w:tabs>
+        <w:ind w:left="720" w:hanging="360"/>
+      </w:pPr>
+      <w:rPr>
+        <w:rFonts w:ascii="Wingdings" w:hAnsi="Wingdings" w:hint="default"/>
+      </w:rPr>
+    </w:lvl>
+    <w:lvl w:ilvl="1" w:tentative="1">
+      <w:start w:val="1"/>
+      <w:numFmt w:val="decimal"/>
+      <w:lvlText w:val="%2."/>
+      <w:lvlJc w:val="left"/>
+      <w:pPr>
+        <w:tabs>
+          <w:tab w:val="num" w:pos="1440"/>
+        </w:tabs>
+        <w:ind w:left="1440" w:hanging="360"/>
+      </w:pPr>
+    </w:lvl>
+    <w:lvl w:ilvl="2" w:tentative="1">
+      <w:start w:val="1"/>
+      <w:numFmt w:val="decimal"/>
+      <w:lvlText w:val="%3."/>
+      <w:lvlJc w:val="left"/>
+      <w:pPr>
+        <w:tabs>
+          <w:tab w:val="num" w:pos="2160"/>
+        </w:tabs>
+        <w:ind w:left="2160" w:hanging="360"/>
+      </w:pPr>
+    </w:lvl>
+    <w:lvl w:ilvl="3" w:tentative="1">
+      <w:start w:val="1"/>
+      <w:numFmt w:val="decimal"/>
+      <w:lvlText w:val="%4."/>
+      <w:lvlJc w:val="left"/>
+      <w:pPr>
+        <w:tabs>
+          <w:tab w:val="num" w:pos="2880"/>
+        </w:tabs>
+        <w:ind w:left="2880" w:hanging="360"/>
+      </w:pPr>
+    </w:lvl>
+    <w:lvl w:ilvl="4" w:tentative="1">
+      <w:start w:val="1"/>
+      <w:numFmt w:val="decimal"/>
+      <w:lvlText w:val="%5."/>
+      <w:lvlJc w:val="left"/>
+      <w:pPr>
+        <w:tabs>
+          <w:tab w:val="num" w:pos="3600"/>
+        </w:tabs>
+        <w:ind w:left="3600" w:hanging="360"/>
+      </w:pPr>
+    </w:lvl>
+    <w:lvl w:ilvl="5" w:tentative="1">
+      <w:start w:val="1"/>
+      <w:numFmt w:val="decimal"/>
+      <w:lvlText w:val="%6."/>
+      <w:lvlJc w:val="left"/>
+      <w:pPr>
+        <w:tabs>
+          <w:tab w:val="num" w:pos="4320"/>
+        </w:tabs>
+        <w:ind w:left="4320" w:hanging="360"/>
+      </w:pPr>
+    </w:lvl>
+    <w:lvl w:ilvl="6" w:tentative="1">
+      <w:start w:val="1"/>
+      <w:numFmt w:val="decimal"/>
+      <w:lvlText w:val="%7."/>
+      <w:lvlJc w:val="left"/>
+      <w:pPr>
+        <w:tabs>
+          <w:tab w:val="num" w:pos="5040"/>
+        </w:tabs>
+        <w:ind w:left="5040" w:hanging="360"/>
+      </w:pPr>
+    </w:lvl>
+    <w:lvl w:ilvl="7" w:tentative="1">
+      <w:start w:val="1"/>
+      <w:numFmt w:val="decimal"/>
+      <w:lvlText w:val="%8."/>
+      <w:lvlJc w:val="left"/>
+      <w:pPr>
+        <w:tabs>
+          <w:tab w:val="num" w:pos="5760"/>
+        </w:tabs>
+        <w:ind w:left="5760" w:hanging="360"/>
+      </w:pPr>
+    </w:lvl>
+    <w:lvl w:ilvl="8" w:tentative="1">
+      <w:start w:val="1"/>
+      <w:numFmt w:val="decimal"/>
+      <w:lvlText w:val="%9."/>
+      <w:lvlJc w:val="left"/>
+      <w:pPr>
+        <w:tabs>
+          <w:tab w:val="num" w:pos="6480"/>
+        </w:tabs>
+        <w:ind w:left="6480" w:hanging="360"/>
+      </w:pPr>
+    </w:lvl>
+  </w:abstractNum>
+  <w:abstractNum w:abstractNumId="2" w15:restartNumberingAfterBreak="0">
     <w:nsid w:val="17AD7E2D"/>
     <w:multiLevelType w:val="hybridMultilevel"/>
     <w:tmpl w:val="8F10C338"/>
@@ -1518,7 +1949,611 @@
       </w:rPr>
     </w:lvl>
   </w:abstractNum>
-  <w:abstractNum w:abstractNumId="1" w15:restartNumberingAfterBreak="0">
+  <w:abstractNum w:abstractNumId="3" w15:restartNumberingAfterBreak="0">
+    <w:nsid w:val="231228FF"/>
+    <w:multiLevelType w:val="hybridMultilevel"/>
+    <w:tmpl w:val="F5AA34D4"/>
+    <w:lvl w:ilvl="0" w:tplc="0409000D">
+      <w:start w:val="1"/>
+      <w:numFmt w:val="bullet"/>
+      <w:lvlText w:val=""/>
+      <w:lvlJc w:val="left"/>
+      <w:pPr>
+        <w:ind w:left="720" w:hanging="360"/>
+      </w:pPr>
+      <w:rPr>
+        <w:rFonts w:ascii="Wingdings" w:hAnsi="Wingdings" w:hint="default"/>
+      </w:rPr>
+    </w:lvl>
+    <w:lvl w:ilvl="1" w:tplc="04090003" w:tentative="1">
+      <w:start w:val="1"/>
+      <w:numFmt w:val="bullet"/>
+      <w:lvlText w:val="o"/>
+      <w:lvlJc w:val="left"/>
+      <w:pPr>
+        <w:ind w:left="1440" w:hanging="360"/>
+      </w:pPr>
+      <w:rPr>
+        <w:rFonts w:ascii="Courier New" w:hAnsi="Courier New" w:cs="Courier New" w:hint="default"/>
+      </w:rPr>
+    </w:lvl>
+    <w:lvl w:ilvl="2" w:tplc="04090005" w:tentative="1">
+      <w:start w:val="1"/>
+      <w:numFmt w:val="bullet"/>
+      <w:lvlText w:val=""/>
+      <w:lvlJc w:val="left"/>
+      <w:pPr>
+        <w:ind w:left="2160" w:hanging="360"/>
+      </w:pPr>
+      <w:rPr>
+        <w:rFonts w:ascii="Wingdings" w:hAnsi="Wingdings" w:hint="default"/>
+      </w:rPr>
+    </w:lvl>
+    <w:lvl w:ilvl="3" w:tplc="04090001" w:tentative="1">
+      <w:start w:val="1"/>
+      <w:numFmt w:val="bullet"/>
+      <w:lvlText w:val=""/>
+      <w:lvlJc w:val="left"/>
+      <w:pPr>
+        <w:ind w:left="2880" w:hanging="360"/>
+      </w:pPr>
+      <w:rPr>
+        <w:rFonts w:ascii="Symbol" w:hAnsi="Symbol" w:hint="default"/>
+      </w:rPr>
+    </w:lvl>
+    <w:lvl w:ilvl="4" w:tplc="04090003" w:tentative="1">
+      <w:start w:val="1"/>
+      <w:numFmt w:val="bullet"/>
+      <w:lvlText w:val="o"/>
+      <w:lvlJc w:val="left"/>
+      <w:pPr>
+        <w:ind w:left="3600" w:hanging="360"/>
+      </w:pPr>
+      <w:rPr>
+        <w:rFonts w:ascii="Courier New" w:hAnsi="Courier New" w:cs="Courier New" w:hint="default"/>
+      </w:rPr>
+    </w:lvl>
+    <w:lvl w:ilvl="5" w:tplc="04090005" w:tentative="1">
+      <w:start w:val="1"/>
+      <w:numFmt w:val="bullet"/>
+      <w:lvlText w:val=""/>
+      <w:lvlJc w:val="left"/>
+      <w:pPr>
+        <w:ind w:left="4320" w:hanging="360"/>
+      </w:pPr>
+      <w:rPr>
+        <w:rFonts w:ascii="Wingdings" w:hAnsi="Wingdings" w:hint="default"/>
+      </w:rPr>
+    </w:lvl>
+    <w:lvl w:ilvl="6" w:tplc="04090001" w:tentative="1">
+      <w:start w:val="1"/>
+      <w:numFmt w:val="bullet"/>
+      <w:lvlText w:val=""/>
+      <w:lvlJc w:val="left"/>
+      <w:pPr>
+        <w:ind w:left="5040" w:hanging="360"/>
+      </w:pPr>
+      <w:rPr>
+        <w:rFonts w:ascii="Symbol" w:hAnsi="Symbol" w:hint="default"/>
+      </w:rPr>
+    </w:lvl>
+    <w:lvl w:ilvl="7" w:tplc="04090003" w:tentative="1">
+      <w:start w:val="1"/>
+      <w:numFmt w:val="bullet"/>
+      <w:lvlText w:val="o"/>
+      <w:lvlJc w:val="left"/>
+      <w:pPr>
+        <w:ind w:left="5760" w:hanging="360"/>
+      </w:pPr>
+      <w:rPr>
+        <w:rFonts w:ascii="Courier New" w:hAnsi="Courier New" w:cs="Courier New" w:hint="default"/>
+      </w:rPr>
+    </w:lvl>
+    <w:lvl w:ilvl="8" w:tplc="04090005" w:tentative="1">
+      <w:start w:val="1"/>
+      <w:numFmt w:val="bullet"/>
+      <w:lvlText w:val=""/>
+      <w:lvlJc w:val="left"/>
+      <w:pPr>
+        <w:ind w:left="6480" w:hanging="360"/>
+      </w:pPr>
+      <w:rPr>
+        <w:rFonts w:ascii="Wingdings" w:hAnsi="Wingdings" w:hint="default"/>
+      </w:rPr>
+    </w:lvl>
+  </w:abstractNum>
+  <w:abstractNum w:abstractNumId="4" w15:restartNumberingAfterBreak="0">
+    <w:nsid w:val="24476EC9"/>
+    <w:multiLevelType w:val="hybridMultilevel"/>
+    <w:tmpl w:val="AC3AA4E4"/>
+    <w:lvl w:ilvl="0" w:tplc="0409000D">
+      <w:start w:val="1"/>
+      <w:numFmt w:val="bullet"/>
+      <w:lvlText w:val=""/>
+      <w:lvlJc w:val="left"/>
+      <w:pPr>
+        <w:ind w:left="720" w:hanging="360"/>
+      </w:pPr>
+      <w:rPr>
+        <w:rFonts w:ascii="Wingdings" w:hAnsi="Wingdings" w:hint="default"/>
+      </w:rPr>
+    </w:lvl>
+    <w:lvl w:ilvl="1" w:tplc="04090003" w:tentative="1">
+      <w:start w:val="1"/>
+      <w:numFmt w:val="bullet"/>
+      <w:lvlText w:val="o"/>
+      <w:lvlJc w:val="left"/>
+      <w:pPr>
+        <w:ind w:left="1440" w:hanging="360"/>
+      </w:pPr>
+      <w:rPr>
+        <w:rFonts w:ascii="Courier New" w:hAnsi="Courier New" w:cs="Courier New" w:hint="default"/>
+      </w:rPr>
+    </w:lvl>
+    <w:lvl w:ilvl="2" w:tplc="04090005" w:tentative="1">
+      <w:start w:val="1"/>
+      <w:numFmt w:val="bullet"/>
+      <w:lvlText w:val=""/>
+      <w:lvlJc w:val="left"/>
+      <w:pPr>
+        <w:ind w:left="2160" w:hanging="360"/>
+      </w:pPr>
+      <w:rPr>
+        <w:rFonts w:ascii="Wingdings" w:hAnsi="Wingdings" w:hint="default"/>
+      </w:rPr>
+    </w:lvl>
+    <w:lvl w:ilvl="3" w:tplc="04090001" w:tentative="1">
+      <w:start w:val="1"/>
+      <w:numFmt w:val="bullet"/>
+      <w:lvlText w:val=""/>
+      <w:lvlJc w:val="left"/>
+      <w:pPr>
+        <w:ind w:left="2880" w:hanging="360"/>
+      </w:pPr>
+      <w:rPr>
+        <w:rFonts w:ascii="Symbol" w:hAnsi="Symbol" w:hint="default"/>
+      </w:rPr>
+    </w:lvl>
+    <w:lvl w:ilvl="4" w:tplc="04090003" w:tentative="1">
+      <w:start w:val="1"/>
+      <w:numFmt w:val="bullet"/>
+      <w:lvlText w:val="o"/>
+      <w:lvlJc w:val="left"/>
+      <w:pPr>
+        <w:ind w:left="3600" w:hanging="360"/>
+      </w:pPr>
+      <w:rPr>
+        <w:rFonts w:ascii="Courier New" w:hAnsi="Courier New" w:cs="Courier New" w:hint="default"/>
+      </w:rPr>
+    </w:lvl>
+    <w:lvl w:ilvl="5" w:tplc="04090005" w:tentative="1">
+      <w:start w:val="1"/>
+      <w:numFmt w:val="bullet"/>
+      <w:lvlText w:val=""/>
+      <w:lvlJc w:val="left"/>
+      <w:pPr>
+        <w:ind w:left="4320" w:hanging="360"/>
+      </w:pPr>
+      <w:rPr>
+        <w:rFonts w:ascii="Wingdings" w:hAnsi="Wingdings" w:hint="default"/>
+      </w:rPr>
+    </w:lvl>
+    <w:lvl w:ilvl="6" w:tplc="04090001" w:tentative="1">
+      <w:start w:val="1"/>
+      <w:numFmt w:val="bullet"/>
+      <w:lvlText w:val=""/>
+      <w:lvlJc w:val="left"/>
+      <w:pPr>
+        <w:ind w:left="5040" w:hanging="360"/>
+      </w:pPr>
+      <w:rPr>
+        <w:rFonts w:ascii="Symbol" w:hAnsi="Symbol" w:hint="default"/>
+      </w:rPr>
+    </w:lvl>
+    <w:lvl w:ilvl="7" w:tplc="04090003" w:tentative="1">
+      <w:start w:val="1"/>
+      <w:numFmt w:val="bullet"/>
+      <w:lvlText w:val="o"/>
+      <w:lvlJc w:val="left"/>
+      <w:pPr>
+        <w:ind w:left="5760" w:hanging="360"/>
+      </w:pPr>
+      <w:rPr>
+        <w:rFonts w:ascii="Courier New" w:hAnsi="Courier New" w:cs="Courier New" w:hint="default"/>
+      </w:rPr>
+    </w:lvl>
+    <w:lvl w:ilvl="8" w:tplc="04090005" w:tentative="1">
+      <w:start w:val="1"/>
+      <w:numFmt w:val="bullet"/>
+      <w:lvlText w:val=""/>
+      <w:lvlJc w:val="left"/>
+      <w:pPr>
+        <w:ind w:left="6480" w:hanging="360"/>
+      </w:pPr>
+      <w:rPr>
+        <w:rFonts w:ascii="Wingdings" w:hAnsi="Wingdings" w:hint="default"/>
+      </w:rPr>
+    </w:lvl>
+  </w:abstractNum>
+  <w:abstractNum w:abstractNumId="5" w15:restartNumberingAfterBreak="0">
+    <w:nsid w:val="29BF33FB"/>
+    <w:multiLevelType w:val="multilevel"/>
+    <w:tmpl w:val="61AA3B48"/>
+    <w:lvl w:ilvl="0">
+      <w:start w:val="1"/>
+      <w:numFmt w:val="bullet"/>
+      <w:lvlText w:val=""/>
+      <w:lvlJc w:val="left"/>
+      <w:pPr>
+        <w:tabs>
+          <w:tab w:val="num" w:pos="720"/>
+        </w:tabs>
+        <w:ind w:left="720" w:hanging="360"/>
+      </w:pPr>
+      <w:rPr>
+        <w:rFonts w:ascii="Wingdings" w:hAnsi="Wingdings" w:hint="default"/>
+      </w:rPr>
+    </w:lvl>
+    <w:lvl w:ilvl="1" w:tentative="1">
+      <w:start w:val="1"/>
+      <w:numFmt w:val="decimal"/>
+      <w:lvlText w:val="%2."/>
+      <w:lvlJc w:val="left"/>
+      <w:pPr>
+        <w:tabs>
+          <w:tab w:val="num" w:pos="1440"/>
+        </w:tabs>
+        <w:ind w:left="1440" w:hanging="360"/>
+      </w:pPr>
+    </w:lvl>
+    <w:lvl w:ilvl="2" w:tentative="1">
+      <w:start w:val="1"/>
+      <w:numFmt w:val="decimal"/>
+      <w:lvlText w:val="%3."/>
+      <w:lvlJc w:val="left"/>
+      <w:pPr>
+        <w:tabs>
+          <w:tab w:val="num" w:pos="2160"/>
+        </w:tabs>
+        <w:ind w:left="2160" w:hanging="360"/>
+      </w:pPr>
+    </w:lvl>
+    <w:lvl w:ilvl="3" w:tentative="1">
+      <w:start w:val="1"/>
+      <w:numFmt w:val="decimal"/>
+      <w:lvlText w:val="%4."/>
+      <w:lvlJc w:val="left"/>
+      <w:pPr>
+        <w:tabs>
+          <w:tab w:val="num" w:pos="2880"/>
+        </w:tabs>
+        <w:ind w:left="2880" w:hanging="360"/>
+      </w:pPr>
+    </w:lvl>
+    <w:lvl w:ilvl="4" w:tentative="1">
+      <w:start w:val="1"/>
+      <w:numFmt w:val="decimal"/>
+      <w:lvlText w:val="%5."/>
+      <w:lvlJc w:val="left"/>
+      <w:pPr>
+        <w:tabs>
+          <w:tab w:val="num" w:pos="3600"/>
+        </w:tabs>
+        <w:ind w:left="3600" w:hanging="360"/>
+      </w:pPr>
+    </w:lvl>
+    <w:lvl w:ilvl="5" w:tentative="1">
+      <w:start w:val="1"/>
+      <w:numFmt w:val="decimal"/>
+      <w:lvlText w:val="%6."/>
+      <w:lvlJc w:val="left"/>
+      <w:pPr>
+        <w:tabs>
+          <w:tab w:val="num" w:pos="4320"/>
+        </w:tabs>
+        <w:ind w:left="4320" w:hanging="360"/>
+      </w:pPr>
+    </w:lvl>
+    <w:lvl w:ilvl="6" w:tentative="1">
+      <w:start w:val="1"/>
+      <w:numFmt w:val="decimal"/>
+      <w:lvlText w:val="%7."/>
+      <w:lvlJc w:val="left"/>
+      <w:pPr>
+        <w:tabs>
+          <w:tab w:val="num" w:pos="5040"/>
+        </w:tabs>
+        <w:ind w:left="5040" w:hanging="360"/>
+      </w:pPr>
+    </w:lvl>
+    <w:lvl w:ilvl="7" w:tentative="1">
+      <w:start w:val="1"/>
+      <w:numFmt w:val="decimal"/>
+      <w:lvlText w:val="%8."/>
+      <w:lvlJc w:val="left"/>
+      <w:pPr>
+        <w:tabs>
+          <w:tab w:val="num" w:pos="5760"/>
+        </w:tabs>
+        <w:ind w:left="5760" w:hanging="360"/>
+      </w:pPr>
+    </w:lvl>
+    <w:lvl w:ilvl="8" w:tentative="1">
+      <w:start w:val="1"/>
+      <w:numFmt w:val="decimal"/>
+      <w:lvlText w:val="%9."/>
+      <w:lvlJc w:val="left"/>
+      <w:pPr>
+        <w:tabs>
+          <w:tab w:val="num" w:pos="6480"/>
+        </w:tabs>
+        <w:ind w:left="6480" w:hanging="360"/>
+      </w:pPr>
+    </w:lvl>
+  </w:abstractNum>
+  <w:abstractNum w:abstractNumId="6" w15:restartNumberingAfterBreak="0">
+    <w:nsid w:val="38967F20"/>
+    <w:multiLevelType w:val="hybridMultilevel"/>
+    <w:tmpl w:val="7750AA52"/>
+    <w:lvl w:ilvl="0" w:tplc="0409000D">
+      <w:start w:val="1"/>
+      <w:numFmt w:val="bullet"/>
+      <w:lvlText w:val=""/>
+      <w:lvlJc w:val="left"/>
+      <w:pPr>
+        <w:ind w:left="720" w:hanging="360"/>
+      </w:pPr>
+      <w:rPr>
+        <w:rFonts w:ascii="Wingdings" w:hAnsi="Wingdings" w:hint="default"/>
+      </w:rPr>
+    </w:lvl>
+    <w:lvl w:ilvl="1" w:tplc="04090003" w:tentative="1">
+      <w:start w:val="1"/>
+      <w:numFmt w:val="bullet"/>
+      <w:lvlText w:val="o"/>
+      <w:lvlJc w:val="left"/>
+      <w:pPr>
+        <w:ind w:left="1440" w:hanging="360"/>
+      </w:pPr>
+      <w:rPr>
+        <w:rFonts w:ascii="Courier New" w:hAnsi="Courier New" w:cs="Courier New" w:hint="default"/>
+      </w:rPr>
+    </w:lvl>
+    <w:lvl w:ilvl="2" w:tplc="04090005" w:tentative="1">
+      <w:start w:val="1"/>
+      <w:numFmt w:val="bullet"/>
+      <w:lvlText w:val=""/>
+      <w:lvlJc w:val="left"/>
+      <w:pPr>
+        <w:ind w:left="2160" w:hanging="360"/>
+      </w:pPr>
+      <w:rPr>
+        <w:rFonts w:ascii="Wingdings" w:hAnsi="Wingdings" w:hint="default"/>
+      </w:rPr>
+    </w:lvl>
+    <w:lvl w:ilvl="3" w:tplc="04090001" w:tentative="1">
+      <w:start w:val="1"/>
+      <w:numFmt w:val="bullet"/>
+      <w:lvlText w:val=""/>
+      <w:lvlJc w:val="left"/>
+      <w:pPr>
+        <w:ind w:left="2880" w:hanging="360"/>
+      </w:pPr>
+      <w:rPr>
+        <w:rFonts w:ascii="Symbol" w:hAnsi="Symbol" w:hint="default"/>
+      </w:rPr>
+    </w:lvl>
+    <w:lvl w:ilvl="4" w:tplc="04090003" w:tentative="1">
+      <w:start w:val="1"/>
+      <w:numFmt w:val="bullet"/>
+      <w:lvlText w:val="o"/>
+      <w:lvlJc w:val="left"/>
+      <w:pPr>
+        <w:ind w:left="3600" w:hanging="360"/>
+      </w:pPr>
+      <w:rPr>
+        <w:rFonts w:ascii="Courier New" w:hAnsi="Courier New" w:cs="Courier New" w:hint="default"/>
+      </w:rPr>
+    </w:lvl>
+    <w:lvl w:ilvl="5" w:tplc="04090005" w:tentative="1">
+      <w:start w:val="1"/>
+      <w:numFmt w:val="bullet"/>
+      <w:lvlText w:val=""/>
+      <w:lvlJc w:val="left"/>
+      <w:pPr>
+        <w:ind w:left="4320" w:hanging="360"/>
+      </w:pPr>
+      <w:rPr>
+        <w:rFonts w:ascii="Wingdings" w:hAnsi="Wingdings" w:hint="default"/>
+      </w:rPr>
+    </w:lvl>
+    <w:lvl w:ilvl="6" w:tplc="04090001" w:tentative="1">
+      <w:start w:val="1"/>
+      <w:numFmt w:val="bullet"/>
+      <w:lvlText w:val=""/>
+      <w:lvlJc w:val="left"/>
+      <w:pPr>
+        <w:ind w:left="5040" w:hanging="360"/>
+      </w:pPr>
+      <w:rPr>
+        <w:rFonts w:ascii="Symbol" w:hAnsi="Symbol" w:hint="default"/>
+      </w:rPr>
+    </w:lvl>
+    <w:lvl w:ilvl="7" w:tplc="04090003" w:tentative="1">
+      <w:start w:val="1"/>
+      <w:numFmt w:val="bullet"/>
+      <w:lvlText w:val="o"/>
+      <w:lvlJc w:val="left"/>
+      <w:pPr>
+        <w:ind w:left="5760" w:hanging="360"/>
+      </w:pPr>
+      <w:rPr>
+        <w:rFonts w:ascii="Courier New" w:hAnsi="Courier New" w:cs="Courier New" w:hint="default"/>
+      </w:rPr>
+    </w:lvl>
+    <w:lvl w:ilvl="8" w:tplc="04090005" w:tentative="1">
+      <w:start w:val="1"/>
+      <w:numFmt w:val="bullet"/>
+      <w:lvlText w:val=""/>
+      <w:lvlJc w:val="left"/>
+      <w:pPr>
+        <w:ind w:left="6480" w:hanging="360"/>
+      </w:pPr>
+      <w:rPr>
+        <w:rFonts w:ascii="Wingdings" w:hAnsi="Wingdings" w:hint="default"/>
+      </w:rPr>
+    </w:lvl>
+  </w:abstractNum>
+  <w:abstractNum w:abstractNumId="7" w15:restartNumberingAfterBreak="0">
+    <w:nsid w:val="398270D7"/>
+    <w:multiLevelType w:val="multilevel"/>
+    <w:tmpl w:val="9C56249A"/>
+    <w:lvl w:ilvl="0">
+      <w:start w:val="1"/>
+      <w:numFmt w:val="bullet"/>
+      <w:lvlText w:val=""/>
+      <w:lvlJc w:val="left"/>
+      <w:pPr>
+        <w:tabs>
+          <w:tab w:val="num" w:pos="720"/>
+        </w:tabs>
+        <w:ind w:left="720" w:hanging="360"/>
+      </w:pPr>
+      <w:rPr>
+        <w:rFonts w:ascii="Wingdings" w:hAnsi="Wingdings" w:hint="default"/>
+        <w:sz w:val="20"/>
+      </w:rPr>
+    </w:lvl>
+    <w:lvl w:ilvl="1" w:tentative="1">
+      <w:start w:val="1"/>
+      <w:numFmt w:val="bullet"/>
+      <w:lvlText w:val="o"/>
+      <w:lvlJc w:val="left"/>
+      <w:pPr>
+        <w:tabs>
+          <w:tab w:val="num" w:pos="1440"/>
+        </w:tabs>
+        <w:ind w:left="1440" w:hanging="360"/>
+      </w:pPr>
+      <w:rPr>
+        <w:rFonts w:ascii="Courier New" w:hAnsi="Courier New" w:hint="default"/>
+        <w:sz w:val="20"/>
+      </w:rPr>
+    </w:lvl>
+    <w:lvl w:ilvl="2" w:tentative="1">
+      <w:start w:val="1"/>
+      <w:numFmt w:val="bullet"/>
+      <w:lvlText w:val=""/>
+      <w:lvlJc w:val="left"/>
+      <w:pPr>
+        <w:tabs>
+          <w:tab w:val="num" w:pos="2160"/>
+        </w:tabs>
+        <w:ind w:left="2160" w:hanging="360"/>
+      </w:pPr>
+      <w:rPr>
+        <w:rFonts w:ascii="Wingdings" w:hAnsi="Wingdings" w:hint="default"/>
+        <w:sz w:val="20"/>
+      </w:rPr>
+    </w:lvl>
+    <w:lvl w:ilvl="3" w:tentative="1">
+      <w:start w:val="1"/>
+      <w:numFmt w:val="bullet"/>
+      <w:lvlText w:val=""/>
+      <w:lvlJc w:val="left"/>
+      <w:pPr>
+        <w:tabs>
+          <w:tab w:val="num" w:pos="2880"/>
+        </w:tabs>
+        <w:ind w:left="2880" w:hanging="360"/>
+      </w:pPr>
+      <w:rPr>
+        <w:rFonts w:ascii="Wingdings" w:hAnsi="Wingdings" w:hint="default"/>
+        <w:sz w:val="20"/>
+      </w:rPr>
+    </w:lvl>
+    <w:lvl w:ilvl="4" w:tentative="1">
+      <w:start w:val="1"/>
+      <w:numFmt w:val="bullet"/>
+      <w:lvlText w:val=""/>
+      <w:lvlJc w:val="left"/>
+      <w:pPr>
+        <w:tabs>
+          <w:tab w:val="num" w:pos="3600"/>
+        </w:tabs>
+        <w:ind w:left="3600" w:hanging="360"/>
+      </w:pPr>
+      <w:rPr>
+        <w:rFonts w:ascii="Wingdings" w:hAnsi="Wingdings" w:hint="default"/>
+        <w:sz w:val="20"/>
+      </w:rPr>
+    </w:lvl>
+    <w:lvl w:ilvl="5" w:tentative="1">
+      <w:start w:val="1"/>
+      <w:numFmt w:val="bullet"/>
+      <w:lvlText w:val=""/>
+      <w:lvlJc w:val="left"/>
+      <w:pPr>
+        <w:tabs>
+          <w:tab w:val="num" w:pos="4320"/>
+        </w:tabs>
+        <w:ind w:left="4320" w:hanging="360"/>
+      </w:pPr>
+      <w:rPr>
+        <w:rFonts w:ascii="Wingdings" w:hAnsi="Wingdings" w:hint="default"/>
+        <w:sz w:val="20"/>
+      </w:rPr>
+    </w:lvl>
+    <w:lvl w:ilvl="6" w:tentative="1">
+      <w:start w:val="1"/>
+      <w:numFmt w:val="bullet"/>
+      <w:lvlText w:val=""/>
+      <w:lvlJc w:val="left"/>
+      <w:pPr>
+        <w:tabs>
+          <w:tab w:val="num" w:pos="5040"/>
+        </w:tabs>
+        <w:ind w:left="5040" w:hanging="360"/>
+      </w:pPr>
+      <w:rPr>
+        <w:rFonts w:ascii="Wingdings" w:hAnsi="Wingdings" w:hint="default"/>
+        <w:sz w:val="20"/>
+      </w:rPr>
+    </w:lvl>
+    <w:lvl w:ilvl="7" w:tentative="1">
+      <w:start w:val="1"/>
+      <w:numFmt w:val="bullet"/>
+      <w:lvlText w:val=""/>
+      <w:lvlJc w:val="left"/>
+      <w:pPr>
+        <w:tabs>
+          <w:tab w:val="num" w:pos="5760"/>
+        </w:tabs>
+        <w:ind w:left="5760" w:hanging="360"/>
+      </w:pPr>
+      <w:rPr>
+        <w:rFonts w:ascii="Wingdings" w:hAnsi="Wingdings" w:hint="default"/>
+        <w:sz w:val="20"/>
+      </w:rPr>
+    </w:lvl>
+    <w:lvl w:ilvl="8" w:tentative="1">
+      <w:start w:val="1"/>
+      <w:numFmt w:val="bullet"/>
+      <w:lvlText w:val=""/>
+      <w:lvlJc w:val="left"/>
+      <w:pPr>
+        <w:tabs>
+          <w:tab w:val="num" w:pos="6480"/>
+        </w:tabs>
+        <w:ind w:left="6480" w:hanging="360"/>
+      </w:pPr>
+      <w:rPr>
+        <w:rFonts w:ascii="Wingdings" w:hAnsi="Wingdings" w:hint="default"/>
+        <w:sz w:val="20"/>
+      </w:rPr>
+    </w:lvl>
+  </w:abstractNum>
+  <w:abstractNum w:abstractNumId="8" w15:restartNumberingAfterBreak="0">
     <w:nsid w:val="3F4568D9"/>
     <w:multiLevelType w:val="hybridMultilevel"/>
     <w:tmpl w:val="15D6FEA4"/>
@@ -1631,7 +2666,269 @@
       </w:rPr>
     </w:lvl>
   </w:abstractNum>
-  <w:abstractNum w:abstractNumId="2" w15:restartNumberingAfterBreak="0">
+  <w:abstractNum w:abstractNumId="9" w15:restartNumberingAfterBreak="0">
+    <w:nsid w:val="51F60EF0"/>
+    <w:multiLevelType w:val="hybridMultilevel"/>
+    <w:tmpl w:val="87740E68"/>
+    <w:lvl w:ilvl="0" w:tplc="0409000D">
+      <w:start w:val="1"/>
+      <w:numFmt w:val="bullet"/>
+      <w:lvlText w:val=""/>
+      <w:lvlJc w:val="left"/>
+      <w:pPr>
+        <w:ind w:left="720" w:hanging="360"/>
+      </w:pPr>
+      <w:rPr>
+        <w:rFonts w:ascii="Wingdings" w:hAnsi="Wingdings" w:hint="default"/>
+      </w:rPr>
+    </w:lvl>
+    <w:lvl w:ilvl="1" w:tplc="04090003" w:tentative="1">
+      <w:start w:val="1"/>
+      <w:numFmt w:val="bullet"/>
+      <w:lvlText w:val="o"/>
+      <w:lvlJc w:val="left"/>
+      <w:pPr>
+        <w:ind w:left="1440" w:hanging="360"/>
+      </w:pPr>
+      <w:rPr>
+        <w:rFonts w:ascii="Courier New" w:hAnsi="Courier New" w:cs="Courier New" w:hint="default"/>
+      </w:rPr>
+    </w:lvl>
+    <w:lvl w:ilvl="2" w:tplc="04090005" w:tentative="1">
+      <w:start w:val="1"/>
+      <w:numFmt w:val="bullet"/>
+      <w:lvlText w:val=""/>
+      <w:lvlJc w:val="left"/>
+      <w:pPr>
+        <w:ind w:left="2160" w:hanging="360"/>
+      </w:pPr>
+      <w:rPr>
+        <w:rFonts w:ascii="Wingdings" w:hAnsi="Wingdings" w:hint="default"/>
+      </w:rPr>
+    </w:lvl>
+    <w:lvl w:ilvl="3" w:tplc="04090001" w:tentative="1">
+      <w:start w:val="1"/>
+      <w:numFmt w:val="bullet"/>
+      <w:lvlText w:val=""/>
+      <w:lvlJc w:val="left"/>
+      <w:pPr>
+        <w:ind w:left="2880" w:hanging="360"/>
+      </w:pPr>
+      <w:rPr>
+        <w:rFonts w:ascii="Symbol" w:hAnsi="Symbol" w:hint="default"/>
+      </w:rPr>
+    </w:lvl>
+    <w:lvl w:ilvl="4" w:tplc="04090003" w:tentative="1">
+      <w:start w:val="1"/>
+      <w:numFmt w:val="bullet"/>
+      <w:lvlText w:val="o"/>
+      <w:lvlJc w:val="left"/>
+      <w:pPr>
+        <w:ind w:left="3600" w:hanging="360"/>
+      </w:pPr>
+      <w:rPr>
+        <w:rFonts w:ascii="Courier New" w:hAnsi="Courier New" w:cs="Courier New" w:hint="default"/>
+      </w:rPr>
+    </w:lvl>
+    <w:lvl w:ilvl="5" w:tplc="04090005" w:tentative="1">
+      <w:start w:val="1"/>
+      <w:numFmt w:val="bullet"/>
+      <w:lvlText w:val=""/>
+      <w:lvlJc w:val="left"/>
+      <w:pPr>
+        <w:ind w:left="4320" w:hanging="360"/>
+      </w:pPr>
+      <w:rPr>
+        <w:rFonts w:ascii="Wingdings" w:hAnsi="Wingdings" w:hint="default"/>
+      </w:rPr>
+    </w:lvl>
+    <w:lvl w:ilvl="6" w:tplc="04090001" w:tentative="1">
+      <w:start w:val="1"/>
+      <w:numFmt w:val="bullet"/>
+      <w:lvlText w:val=""/>
+      <w:lvlJc w:val="left"/>
+      <w:pPr>
+        <w:ind w:left="5040" w:hanging="360"/>
+      </w:pPr>
+      <w:rPr>
+        <w:rFonts w:ascii="Symbol" w:hAnsi="Symbol" w:hint="default"/>
+      </w:rPr>
+    </w:lvl>
+    <w:lvl w:ilvl="7" w:tplc="04090003" w:tentative="1">
+      <w:start w:val="1"/>
+      <w:numFmt w:val="bullet"/>
+      <w:lvlText w:val="o"/>
+      <w:lvlJc w:val="left"/>
+      <w:pPr>
+        <w:ind w:left="5760" w:hanging="360"/>
+      </w:pPr>
+      <w:rPr>
+        <w:rFonts w:ascii="Courier New" w:hAnsi="Courier New" w:cs="Courier New" w:hint="default"/>
+      </w:rPr>
+    </w:lvl>
+    <w:lvl w:ilvl="8" w:tplc="04090005" w:tentative="1">
+      <w:start w:val="1"/>
+      <w:numFmt w:val="bullet"/>
+      <w:lvlText w:val=""/>
+      <w:lvlJc w:val="left"/>
+      <w:pPr>
+        <w:ind w:left="6480" w:hanging="360"/>
+      </w:pPr>
+      <w:rPr>
+        <w:rFonts w:ascii="Wingdings" w:hAnsi="Wingdings" w:hint="default"/>
+      </w:rPr>
+    </w:lvl>
+  </w:abstractNum>
+  <w:abstractNum w:abstractNumId="10" w15:restartNumberingAfterBreak="0">
+    <w:nsid w:val="5B883D0E"/>
+    <w:multiLevelType w:val="multilevel"/>
+    <w:tmpl w:val="0070357C"/>
+    <w:lvl w:ilvl="0">
+      <w:start w:val="1"/>
+      <w:numFmt w:val="bullet"/>
+      <w:lvlText w:val=""/>
+      <w:lvlJc w:val="left"/>
+      <w:pPr>
+        <w:tabs>
+          <w:tab w:val="num" w:pos="720"/>
+        </w:tabs>
+        <w:ind w:left="720" w:hanging="360"/>
+      </w:pPr>
+      <w:rPr>
+        <w:rFonts w:ascii="Wingdings" w:hAnsi="Wingdings" w:hint="default"/>
+        <w:sz w:val="20"/>
+      </w:rPr>
+    </w:lvl>
+    <w:lvl w:ilvl="1" w:tentative="1">
+      <w:start w:val="1"/>
+      <w:numFmt w:val="bullet"/>
+      <w:lvlText w:val="o"/>
+      <w:lvlJc w:val="left"/>
+      <w:pPr>
+        <w:tabs>
+          <w:tab w:val="num" w:pos="1440"/>
+        </w:tabs>
+        <w:ind w:left="1440" w:hanging="360"/>
+      </w:pPr>
+      <w:rPr>
+        <w:rFonts w:ascii="Courier New" w:hAnsi="Courier New" w:hint="default"/>
+        <w:sz w:val="20"/>
+      </w:rPr>
+    </w:lvl>
+    <w:lvl w:ilvl="2" w:tentative="1">
+      <w:start w:val="1"/>
+      <w:numFmt w:val="bullet"/>
+      <w:lvlText w:val=""/>
+      <w:lvlJc w:val="left"/>
+      <w:pPr>
+        <w:tabs>
+          <w:tab w:val="num" w:pos="2160"/>
+        </w:tabs>
+        <w:ind w:left="2160" w:hanging="360"/>
+      </w:pPr>
+      <w:rPr>
+        <w:rFonts w:ascii="Wingdings" w:hAnsi="Wingdings" w:hint="default"/>
+        <w:sz w:val="20"/>
+      </w:rPr>
+    </w:lvl>
+    <w:lvl w:ilvl="3" w:tentative="1">
+      <w:start w:val="1"/>
+      <w:numFmt w:val="bullet"/>
+      <w:lvlText w:val=""/>
+      <w:lvlJc w:val="left"/>
+      <w:pPr>
+        <w:tabs>
+          <w:tab w:val="num" w:pos="2880"/>
+        </w:tabs>
+        <w:ind w:left="2880" w:hanging="360"/>
+      </w:pPr>
+      <w:rPr>
+        <w:rFonts w:ascii="Wingdings" w:hAnsi="Wingdings" w:hint="default"/>
+        <w:sz w:val="20"/>
+      </w:rPr>
+    </w:lvl>
+    <w:lvl w:ilvl="4" w:tentative="1">
+      <w:start w:val="1"/>
+      <w:numFmt w:val="bullet"/>
+      <w:lvlText w:val=""/>
+      <w:lvlJc w:val="left"/>
+      <w:pPr>
+        <w:tabs>
+          <w:tab w:val="num" w:pos="3600"/>
+        </w:tabs>
+        <w:ind w:left="3600" w:hanging="360"/>
+      </w:pPr>
+      <w:rPr>
+        <w:rFonts w:ascii="Wingdings" w:hAnsi="Wingdings" w:hint="default"/>
+        <w:sz w:val="20"/>
+      </w:rPr>
+    </w:lvl>
+    <w:lvl w:ilvl="5" w:tentative="1">
+      <w:start w:val="1"/>
+      <w:numFmt w:val="bullet"/>
+      <w:lvlText w:val=""/>
+      <w:lvlJc w:val="left"/>
+      <w:pPr>
+        <w:tabs>
+          <w:tab w:val="num" w:pos="4320"/>
+        </w:tabs>
+        <w:ind w:left="4320" w:hanging="360"/>
+      </w:pPr>
+      <w:rPr>
+        <w:rFonts w:ascii="Wingdings" w:hAnsi="Wingdings" w:hint="default"/>
+        <w:sz w:val="20"/>
+      </w:rPr>
+    </w:lvl>
+    <w:lvl w:ilvl="6" w:tentative="1">
+      <w:start w:val="1"/>
+      <w:numFmt w:val="bullet"/>
+      <w:lvlText w:val=""/>
+      <w:lvlJc w:val="left"/>
+      <w:pPr>
+        <w:tabs>
+          <w:tab w:val="num" w:pos="5040"/>
+        </w:tabs>
+        <w:ind w:left="5040" w:hanging="360"/>
+      </w:pPr>
+      <w:rPr>
+        <w:rFonts w:ascii="Wingdings" w:hAnsi="Wingdings" w:hint="default"/>
+        <w:sz w:val="20"/>
+      </w:rPr>
+    </w:lvl>
+    <w:lvl w:ilvl="7" w:tentative="1">
+      <w:start w:val="1"/>
+      <w:numFmt w:val="bullet"/>
+      <w:lvlText w:val=""/>
+      <w:lvlJc w:val="left"/>
+      <w:pPr>
+        <w:tabs>
+          <w:tab w:val="num" w:pos="5760"/>
+        </w:tabs>
+        <w:ind w:left="5760" w:hanging="360"/>
+      </w:pPr>
+      <w:rPr>
+        <w:rFonts w:ascii="Wingdings" w:hAnsi="Wingdings" w:hint="default"/>
+        <w:sz w:val="20"/>
+      </w:rPr>
+    </w:lvl>
+    <w:lvl w:ilvl="8" w:tentative="1">
+      <w:start w:val="1"/>
+      <w:numFmt w:val="bullet"/>
+      <w:lvlText w:val=""/>
+      <w:lvlJc w:val="left"/>
+      <w:pPr>
+        <w:tabs>
+          <w:tab w:val="num" w:pos="6480"/>
+        </w:tabs>
+        <w:ind w:left="6480" w:hanging="360"/>
+      </w:pPr>
+      <w:rPr>
+        <w:rFonts w:ascii="Wingdings" w:hAnsi="Wingdings" w:hint="default"/>
+        <w:sz w:val="20"/>
+      </w:rPr>
+    </w:lvl>
+  </w:abstractNum>
+  <w:abstractNum w:abstractNumId="11" w15:restartNumberingAfterBreak="0">
     <w:nsid w:val="5F1A3EC5"/>
     <w:multiLevelType w:val="hybridMultilevel"/>
     <w:tmpl w:val="9BD85DAA"/>
@@ -1744,7 +3041,7 @@
       </w:rPr>
     </w:lvl>
   </w:abstractNum>
-  <w:abstractNum w:abstractNumId="3" w15:restartNumberingAfterBreak="0">
+  <w:abstractNum w:abstractNumId="12" w15:restartNumberingAfterBreak="0">
     <w:nsid w:val="628F5C3E"/>
     <w:multiLevelType w:val="hybridMultilevel"/>
     <w:tmpl w:val="E2A6A926"/>
@@ -1857,16 +3154,347 @@
       </w:rPr>
     </w:lvl>
   </w:abstractNum>
+  <w:abstractNum w:abstractNumId="13" w15:restartNumberingAfterBreak="0">
+    <w:nsid w:val="6ED23A25"/>
+    <w:multiLevelType w:val="multilevel"/>
+    <w:tmpl w:val="DB480CCC"/>
+    <w:lvl w:ilvl="0">
+      <w:start w:val="1"/>
+      <w:numFmt w:val="bullet"/>
+      <w:lvlText w:val=""/>
+      <w:lvlJc w:val="left"/>
+      <w:pPr>
+        <w:tabs>
+          <w:tab w:val="num" w:pos="720"/>
+        </w:tabs>
+        <w:ind w:left="720" w:hanging="360"/>
+      </w:pPr>
+      <w:rPr>
+        <w:rFonts w:ascii="Symbol" w:hAnsi="Symbol" w:hint="default"/>
+        <w:sz w:val="20"/>
+      </w:rPr>
+    </w:lvl>
+    <w:lvl w:ilvl="1" w:tentative="1">
+      <w:start w:val="1"/>
+      <w:numFmt w:val="bullet"/>
+      <w:lvlText w:val="o"/>
+      <w:lvlJc w:val="left"/>
+      <w:pPr>
+        <w:tabs>
+          <w:tab w:val="num" w:pos="1440"/>
+        </w:tabs>
+        <w:ind w:left="1440" w:hanging="360"/>
+      </w:pPr>
+      <w:rPr>
+        <w:rFonts w:ascii="Courier New" w:hAnsi="Courier New" w:hint="default"/>
+        <w:sz w:val="20"/>
+      </w:rPr>
+    </w:lvl>
+    <w:lvl w:ilvl="2" w:tentative="1">
+      <w:start w:val="1"/>
+      <w:numFmt w:val="bullet"/>
+      <w:lvlText w:val=""/>
+      <w:lvlJc w:val="left"/>
+      <w:pPr>
+        <w:tabs>
+          <w:tab w:val="num" w:pos="2160"/>
+        </w:tabs>
+        <w:ind w:left="2160" w:hanging="360"/>
+      </w:pPr>
+      <w:rPr>
+        <w:rFonts w:ascii="Wingdings" w:hAnsi="Wingdings" w:hint="default"/>
+        <w:sz w:val="20"/>
+      </w:rPr>
+    </w:lvl>
+    <w:lvl w:ilvl="3" w:tentative="1">
+      <w:start w:val="1"/>
+      <w:numFmt w:val="bullet"/>
+      <w:lvlText w:val=""/>
+      <w:lvlJc w:val="left"/>
+      <w:pPr>
+        <w:tabs>
+          <w:tab w:val="num" w:pos="2880"/>
+        </w:tabs>
+        <w:ind w:left="2880" w:hanging="360"/>
+      </w:pPr>
+      <w:rPr>
+        <w:rFonts w:ascii="Wingdings" w:hAnsi="Wingdings" w:hint="default"/>
+        <w:sz w:val="20"/>
+      </w:rPr>
+    </w:lvl>
+    <w:lvl w:ilvl="4" w:tentative="1">
+      <w:start w:val="1"/>
+      <w:numFmt w:val="bullet"/>
+      <w:lvlText w:val=""/>
+      <w:lvlJc w:val="left"/>
+      <w:pPr>
+        <w:tabs>
+          <w:tab w:val="num" w:pos="3600"/>
+        </w:tabs>
+        <w:ind w:left="3600" w:hanging="360"/>
+      </w:pPr>
+      <w:rPr>
+        <w:rFonts w:ascii="Wingdings" w:hAnsi="Wingdings" w:hint="default"/>
+        <w:sz w:val="20"/>
+      </w:rPr>
+    </w:lvl>
+    <w:lvl w:ilvl="5" w:tentative="1">
+      <w:start w:val="1"/>
+      <w:numFmt w:val="bullet"/>
+      <w:lvlText w:val=""/>
+      <w:lvlJc w:val="left"/>
+      <w:pPr>
+        <w:tabs>
+          <w:tab w:val="num" w:pos="4320"/>
+        </w:tabs>
+        <w:ind w:left="4320" w:hanging="360"/>
+      </w:pPr>
+      <w:rPr>
+        <w:rFonts w:ascii="Wingdings" w:hAnsi="Wingdings" w:hint="default"/>
+        <w:sz w:val="20"/>
+      </w:rPr>
+    </w:lvl>
+    <w:lvl w:ilvl="6" w:tentative="1">
+      <w:start w:val="1"/>
+      <w:numFmt w:val="bullet"/>
+      <w:lvlText w:val=""/>
+      <w:lvlJc w:val="left"/>
+      <w:pPr>
+        <w:tabs>
+          <w:tab w:val="num" w:pos="5040"/>
+        </w:tabs>
+        <w:ind w:left="5040" w:hanging="360"/>
+      </w:pPr>
+      <w:rPr>
+        <w:rFonts w:ascii="Wingdings" w:hAnsi="Wingdings" w:hint="default"/>
+        <w:sz w:val="20"/>
+      </w:rPr>
+    </w:lvl>
+    <w:lvl w:ilvl="7" w:tentative="1">
+      <w:start w:val="1"/>
+      <w:numFmt w:val="bullet"/>
+      <w:lvlText w:val=""/>
+      <w:lvlJc w:val="left"/>
+      <w:pPr>
+        <w:tabs>
+          <w:tab w:val="num" w:pos="5760"/>
+        </w:tabs>
+        <w:ind w:left="5760" w:hanging="360"/>
+      </w:pPr>
+      <w:rPr>
+        <w:rFonts w:ascii="Wingdings" w:hAnsi="Wingdings" w:hint="default"/>
+        <w:sz w:val="20"/>
+      </w:rPr>
+    </w:lvl>
+    <w:lvl w:ilvl="8" w:tentative="1">
+      <w:start w:val="1"/>
+      <w:numFmt w:val="bullet"/>
+      <w:lvlText w:val=""/>
+      <w:lvlJc w:val="left"/>
+      <w:pPr>
+        <w:tabs>
+          <w:tab w:val="num" w:pos="6480"/>
+        </w:tabs>
+        <w:ind w:left="6480" w:hanging="360"/>
+      </w:pPr>
+      <w:rPr>
+        <w:rFonts w:ascii="Wingdings" w:hAnsi="Wingdings" w:hint="default"/>
+        <w:sz w:val="20"/>
+      </w:rPr>
+    </w:lvl>
+  </w:abstractNum>
+  <w:abstractNum w:abstractNumId="14" w15:restartNumberingAfterBreak="0">
+    <w:nsid w:val="77CD489B"/>
+    <w:multiLevelType w:val="multilevel"/>
+    <w:tmpl w:val="5D3C5730"/>
+    <w:lvl w:ilvl="0">
+      <w:start w:val="1"/>
+      <w:numFmt w:val="bullet"/>
+      <w:lvlText w:val=""/>
+      <w:lvlJc w:val="left"/>
+      <w:pPr>
+        <w:tabs>
+          <w:tab w:val="num" w:pos="720"/>
+        </w:tabs>
+        <w:ind w:left="720" w:hanging="360"/>
+      </w:pPr>
+      <w:rPr>
+        <w:rFonts w:ascii="Wingdings" w:hAnsi="Wingdings" w:hint="default"/>
+        <w:sz w:val="20"/>
+      </w:rPr>
+    </w:lvl>
+    <w:lvl w:ilvl="1" w:tentative="1">
+      <w:start w:val="1"/>
+      <w:numFmt w:val="bullet"/>
+      <w:lvlText w:val="o"/>
+      <w:lvlJc w:val="left"/>
+      <w:pPr>
+        <w:tabs>
+          <w:tab w:val="num" w:pos="1440"/>
+        </w:tabs>
+        <w:ind w:left="1440" w:hanging="360"/>
+      </w:pPr>
+      <w:rPr>
+        <w:rFonts w:ascii="Courier New" w:hAnsi="Courier New" w:hint="default"/>
+        <w:sz w:val="20"/>
+      </w:rPr>
+    </w:lvl>
+    <w:lvl w:ilvl="2" w:tentative="1">
+      <w:start w:val="1"/>
+      <w:numFmt w:val="bullet"/>
+      <w:lvlText w:val=""/>
+      <w:lvlJc w:val="left"/>
+      <w:pPr>
+        <w:tabs>
+          <w:tab w:val="num" w:pos="2160"/>
+        </w:tabs>
+        <w:ind w:left="2160" w:hanging="360"/>
+      </w:pPr>
+      <w:rPr>
+        <w:rFonts w:ascii="Wingdings" w:hAnsi="Wingdings" w:hint="default"/>
+        <w:sz w:val="20"/>
+      </w:rPr>
+    </w:lvl>
+    <w:lvl w:ilvl="3" w:tentative="1">
+      <w:start w:val="1"/>
+      <w:numFmt w:val="bullet"/>
+      <w:lvlText w:val=""/>
+      <w:lvlJc w:val="left"/>
+      <w:pPr>
+        <w:tabs>
+          <w:tab w:val="num" w:pos="2880"/>
+        </w:tabs>
+        <w:ind w:left="2880" w:hanging="360"/>
+      </w:pPr>
+      <w:rPr>
+        <w:rFonts w:ascii="Wingdings" w:hAnsi="Wingdings" w:hint="default"/>
+        <w:sz w:val="20"/>
+      </w:rPr>
+    </w:lvl>
+    <w:lvl w:ilvl="4" w:tentative="1">
+      <w:start w:val="1"/>
+      <w:numFmt w:val="bullet"/>
+      <w:lvlText w:val=""/>
+      <w:lvlJc w:val="left"/>
+      <w:pPr>
+        <w:tabs>
+          <w:tab w:val="num" w:pos="3600"/>
+        </w:tabs>
+        <w:ind w:left="3600" w:hanging="360"/>
+      </w:pPr>
+      <w:rPr>
+        <w:rFonts w:ascii="Wingdings" w:hAnsi="Wingdings" w:hint="default"/>
+        <w:sz w:val="20"/>
+      </w:rPr>
+    </w:lvl>
+    <w:lvl w:ilvl="5" w:tentative="1">
+      <w:start w:val="1"/>
+      <w:numFmt w:val="bullet"/>
+      <w:lvlText w:val=""/>
+      <w:lvlJc w:val="left"/>
+      <w:pPr>
+        <w:tabs>
+          <w:tab w:val="num" w:pos="4320"/>
+        </w:tabs>
+        <w:ind w:left="4320" w:hanging="360"/>
+      </w:pPr>
+      <w:rPr>
+        <w:rFonts w:ascii="Wingdings" w:hAnsi="Wingdings" w:hint="default"/>
+        <w:sz w:val="20"/>
+      </w:rPr>
+    </w:lvl>
+    <w:lvl w:ilvl="6" w:tentative="1">
+      <w:start w:val="1"/>
+      <w:numFmt w:val="bullet"/>
+      <w:lvlText w:val=""/>
+      <w:lvlJc w:val="left"/>
+      <w:pPr>
+        <w:tabs>
+          <w:tab w:val="num" w:pos="5040"/>
+        </w:tabs>
+        <w:ind w:left="5040" w:hanging="360"/>
+      </w:pPr>
+      <w:rPr>
+        <w:rFonts w:ascii="Wingdings" w:hAnsi="Wingdings" w:hint="default"/>
+        <w:sz w:val="20"/>
+      </w:rPr>
+    </w:lvl>
+    <w:lvl w:ilvl="7" w:tentative="1">
+      <w:start w:val="1"/>
+      <w:numFmt w:val="bullet"/>
+      <w:lvlText w:val=""/>
+      <w:lvlJc w:val="left"/>
+      <w:pPr>
+        <w:tabs>
+          <w:tab w:val="num" w:pos="5760"/>
+        </w:tabs>
+        <w:ind w:left="5760" w:hanging="360"/>
+      </w:pPr>
+      <w:rPr>
+        <w:rFonts w:ascii="Wingdings" w:hAnsi="Wingdings" w:hint="default"/>
+        <w:sz w:val="20"/>
+      </w:rPr>
+    </w:lvl>
+    <w:lvl w:ilvl="8" w:tentative="1">
+      <w:start w:val="1"/>
+      <w:numFmt w:val="bullet"/>
+      <w:lvlText w:val=""/>
+      <w:lvlJc w:val="left"/>
+      <w:pPr>
+        <w:tabs>
+          <w:tab w:val="num" w:pos="6480"/>
+        </w:tabs>
+        <w:ind w:left="6480" w:hanging="360"/>
+      </w:pPr>
+      <w:rPr>
+        <w:rFonts w:ascii="Wingdings" w:hAnsi="Wingdings" w:hint="default"/>
+        <w:sz w:val="20"/>
+      </w:rPr>
+    </w:lvl>
+  </w:abstractNum>
   <w:num w:numId="1" w16cid:durableId="4210075">
+    <w:abstractNumId w:val="2"/>
+  </w:num>
+  <w:num w:numId="2" w16cid:durableId="1708489778">
+    <w:abstractNumId w:val="11"/>
+  </w:num>
+  <w:num w:numId="3" w16cid:durableId="1082488364">
+    <w:abstractNumId w:val="8"/>
+  </w:num>
+  <w:num w:numId="4" w16cid:durableId="1537618974">
+    <w:abstractNumId w:val="12"/>
+  </w:num>
+  <w:num w:numId="5" w16cid:durableId="1791169268">
+    <w:abstractNumId w:val="9"/>
+  </w:num>
+  <w:num w:numId="6" w16cid:durableId="487330714">
+    <w:abstractNumId w:val="4"/>
+  </w:num>
+  <w:num w:numId="7" w16cid:durableId="1825048313">
+    <w:abstractNumId w:val="6"/>
+  </w:num>
+  <w:num w:numId="8" w16cid:durableId="558906581">
+    <w:abstractNumId w:val="13"/>
+  </w:num>
+  <w:num w:numId="9" w16cid:durableId="1174030758">
     <w:abstractNumId w:val="0"/>
   </w:num>
-  <w:num w:numId="2" w16cid:durableId="1708489778">
-    <w:abstractNumId w:val="2"/>
+  <w:num w:numId="10" w16cid:durableId="415712314">
+    <w:abstractNumId w:val="14"/>
   </w:num>
-  <w:num w:numId="3" w16cid:durableId="1082488364">
+  <w:num w:numId="11" w16cid:durableId="305745147">
+    <w:abstractNumId w:val="10"/>
+  </w:num>
+  <w:num w:numId="12" w16cid:durableId="710691346">
+    <w:abstractNumId w:val="7"/>
+  </w:num>
+  <w:num w:numId="13" w16cid:durableId="1479496226">
+    <w:abstractNumId w:val="5"/>
+  </w:num>
+  <w:num w:numId="14" w16cid:durableId="619337441">
     <w:abstractNumId w:val="1"/>
   </w:num>
-  <w:num w:numId="4" w16cid:durableId="1537618974">
+  <w:num w:numId="15" w16cid:durableId="345641435">
     <w:abstractNumId w:val="3"/>
   </w:num>
 </w:numbering>
@@ -2274,7 +3902,6 @@
   <w:style w:type="character" w:default="1" w:styleId="DefaultParagraphFont">
     <w:name w:val="Default Paragraph Font"/>
     <w:uiPriority w:val="1"/>
-    <w:semiHidden/>
     <w:unhideWhenUsed/>
   </w:style>
   <w:style w:type="table" w:default="1" w:styleId="TableNormal">

</xml_diff>

<commit_message>
initial commit for the day
</commit_message>
<xml_diff>
--- a/Schedule/Learning Plan.docx
+++ b/Schedule/Learning Plan.docx
@@ -1005,43 +1005,10 @@
                 <w:u w:val="single"/>
               </w:rPr>
             </w:pPr>
-          </w:p>
-          <w:tbl>
-            <w:tblPr>
-              <w:tblW w:w="0" w:type="auto"/>
-              <w:tblCellSpacing w:w="15" w:type="dxa"/>
-              <w:tblCellMar>
-                <w:top w:w="15" w:type="dxa"/>
-                <w:left w:w="15" w:type="dxa"/>
-                <w:bottom w:w="15" w:type="dxa"/>
-                <w:right w:w="15" w:type="dxa"/>
-              </w:tblCellMar>
-              <w:tblLook w:val="04A0" w:firstRow="1" w:lastRow="0" w:firstColumn="1" w:lastColumn="0" w:noHBand="0" w:noVBand="1"/>
-            </w:tblPr>
-            <w:tblGrid>
-              <w:gridCol w:w="2246"/>
-            </w:tblGrid>
-            <w:tr>
-              <w:trPr>
-                <w:tblCellSpacing w:w="15" w:type="dxa"/>
-              </w:trPr>
-              <w:tc>
-                <w:tcPr>
-                  <w:tcW w:w="0" w:type="auto"/>
-                  <w:vAlign w:val="center"/>
-                  <w:hideMark/>
-                </w:tcPr>
-                <w:p>
-                  <w:pPr>
-                    <w:spacing w:after="0" w:line="240" w:lineRule="auto"/>
-                  </w:pPr>
-                  <w:r>
-                    <w:t>CTEs (WITH statements)</w:t>
-                  </w:r>
-                </w:p>
-              </w:tc>
-            </w:tr>
-          </w:tbl>
+            <w:r>
+              <w:t>Final SQL project: Revenue dashboard</w:t>
+            </w:r>
+          </w:p>
           <w:p>
             <w:pPr>
               <w:cnfStyle w:val="000000100000" w:firstRow="0" w:lastRow="0" w:firstColumn="0" w:lastColumn="0" w:oddVBand="0" w:evenVBand="0" w:oddHBand="1" w:evenHBand="0" w:firstRowFirstColumn="0" w:firstRowLastColumn="0" w:lastRowFirstColumn="0" w:lastRowLastColumn="0"/>
@@ -1139,7 +1106,7 @@
               <w:tblLook w:val="04A0" w:firstRow="1" w:lastRow="0" w:firstColumn="1" w:lastColumn="0" w:noHBand="0" w:noVBand="1"/>
             </w:tblPr>
             <w:tblGrid>
-              <w:gridCol w:w="2901"/>
+              <w:gridCol w:w="96"/>
             </w:tblGrid>
             <w:tr>
               <w:trPr>
@@ -1155,9 +1122,6 @@
                   <w:pPr>
                     <w:spacing w:after="0" w:line="240" w:lineRule="auto"/>
                   </w:pPr>
-                  <w:r>
-                    <w:t>Window Functions: ROW_NUMBER, RANK</w:t>
-                  </w:r>
                 </w:p>
               </w:tc>
             </w:tr>
@@ -1214,9 +1178,6 @@
                 <w:u w:val="single"/>
               </w:rPr>
             </w:pPr>
-            <w:r>
-              <w:t>Practice: Top customers, top products</w:t>
-            </w:r>
           </w:p>
         </w:tc>
         <w:tc>
@@ -1253,9 +1214,6 @@
             <w:pPr>
               <w:cnfStyle w:val="000000000000" w:firstRow="0" w:lastRow="0" w:firstColumn="0" w:lastColumn="0" w:oddVBand="0" w:evenVBand="0" w:oddHBand="0" w:evenHBand="0" w:firstRowFirstColumn="0" w:firstRowLastColumn="0" w:lastRowFirstColumn="0" w:lastRowLastColumn="0"/>
             </w:pPr>
-            <w:r>
-              <w:t>Final SQL project: Revenue dashboard</w:t>
-            </w:r>
           </w:p>
         </w:tc>
         <w:tc>
@@ -1298,9 +1256,6 @@
                 <w:u w:val="single"/>
               </w:rPr>
             </w:pPr>
-            <w:r>
-              <w:t>Review &amp; document everything</w:t>
-            </w:r>
           </w:p>
         </w:tc>
         <w:tc>
@@ -1416,6 +1371,20 @@
     <w:p>
       <w:pPr>
         <w:rPr>
+          <w:u w:val="single"/>
+        </w:rPr>
+      </w:pPr>
+    </w:p>
+    <w:p>
+      <w:pPr>
+        <w:rPr>
+          <w:u w:val="single"/>
+        </w:rPr>
+      </w:pPr>
+    </w:p>
+    <w:p>
+      <w:pPr>
+        <w:rPr>
           <w:b/>
           <w:bCs/>
         </w:rPr>
@@ -1426,7 +1395,6 @@
           <w:b/>
           <w:bCs/>
         </w:rPr>
-        <w:lastRenderedPageBreak/>
         <w:t>🎯</w:t>
       </w:r>
       <w:r>
@@ -1574,6 +1542,543 @@
       </w:r>
     </w:p>
     <w:p/>
+    <w:p/>
+    <w:p/>
+    <w:p/>
+    <w:p/>
+    <w:p/>
+    <w:p/>
+    <w:p/>
+    <w:p/>
+    <w:p/>
+    <w:p/>
+    <w:p/>
+    <w:p/>
+    <w:p/>
+    <w:p>
+      <w:pPr>
+        <w:rPr>
+          <w:rFonts w:ascii="Aharoni" w:hAnsi="Aharoni" w:cs="Aharoni" w:hint="cs"/>
+          <w:u w:val="single"/>
+        </w:rPr>
+      </w:pPr>
+      <w:r>
+        <w:rPr>
+          <w:rFonts w:ascii="Aharoni" w:hAnsi="Aharoni" w:cs="Aharoni" w:hint="cs"/>
+          <w:u w:val="single"/>
+        </w:rPr>
+        <w:t>SQL challenge questions to test my understanding</w:t>
+      </w:r>
+    </w:p>
+    <w:p/>
+    <w:p>
+      <w:pPr>
+        <w:rPr>
+          <w:b/>
+          <w:bCs/>
+          <w:u w:val="single"/>
+        </w:rPr>
+      </w:pPr>
+      <w:r>
+        <w:rPr>
+          <w:rFonts w:ascii="Segoe UI Emoji" w:hAnsi="Segoe UI Emoji" w:cs="Segoe UI Emoji"/>
+          <w:b/>
+          <w:bCs/>
+          <w:u w:val="single"/>
+        </w:rPr>
+        <w:t>🧩</w:t>
+      </w:r>
+      <w:r>
+        <w:rPr>
+          <w:b/>
+          <w:bCs/>
+          <w:u w:val="single"/>
+        </w:rPr>
+        <w:t xml:space="preserve"> 1.</w:t>
+      </w:r>
+    </w:p>
+    <w:p>
+      <w:r>
+        <w:t>Find the top 5 most expensive products and display their names and prices.</w:t>
+      </w:r>
+    </w:p>
+    <w:p>
+      <w:pPr>
+        <w:rPr>
+          <w:u w:val="single"/>
+        </w:rPr>
+      </w:pPr>
+      <w:r>
+        <w:rPr>
+          <w:u w:val="single"/>
+        </w:rPr>
+        <w:pict w14:anchorId="6DB4FA42">
+          <v:rect id="_x0000_i1025" style="width:0;height:1.5pt" o:hralign="center" o:hrstd="t" o:hr="t" fillcolor="#a0a0a0" stroked="f"/>
+        </w:pict>
+      </w:r>
+    </w:p>
+    <w:p>
+      <w:pPr>
+        <w:rPr>
+          <w:b/>
+          <w:bCs/>
+          <w:u w:val="single"/>
+        </w:rPr>
+      </w:pPr>
+      <w:r>
+        <w:rPr>
+          <w:rFonts w:ascii="Segoe UI Emoji" w:hAnsi="Segoe UI Emoji" w:cs="Segoe UI Emoji"/>
+          <w:b/>
+          <w:bCs/>
+          <w:u w:val="single"/>
+        </w:rPr>
+        <w:t>🧩</w:t>
+      </w:r>
+      <w:r>
+        <w:rPr>
+          <w:b/>
+          <w:bCs/>
+          <w:u w:val="single"/>
+        </w:rPr>
+        <w:t xml:space="preserve"> 2.</w:t>
+      </w:r>
+    </w:p>
+    <w:p>
+      <w:r>
+        <w:t>Get a list of customers who have placed more than 3 orders. Display their names and the number of orders they’ve placed.</w:t>
+      </w:r>
+    </w:p>
+    <w:p>
+      <w:pPr>
+        <w:rPr>
+          <w:u w:val="single"/>
+        </w:rPr>
+      </w:pPr>
+      <w:r>
+        <w:rPr>
+          <w:u w:val="single"/>
+        </w:rPr>
+        <w:pict w14:anchorId="52F1AC23">
+          <v:rect id="_x0000_i1026" style="width:0;height:1.5pt" o:hralign="center" o:hrstd="t" o:hr="t" fillcolor="#a0a0a0" stroked="f"/>
+        </w:pict>
+      </w:r>
+    </w:p>
+    <w:p>
+      <w:pPr>
+        <w:rPr>
+          <w:b/>
+          <w:bCs/>
+          <w:u w:val="single"/>
+        </w:rPr>
+      </w:pPr>
+      <w:r>
+        <w:rPr>
+          <w:rFonts w:ascii="Segoe UI Emoji" w:hAnsi="Segoe UI Emoji" w:cs="Segoe UI Emoji"/>
+          <w:b/>
+          <w:bCs/>
+          <w:u w:val="single"/>
+        </w:rPr>
+        <w:t>🧩</w:t>
+      </w:r>
+      <w:r>
+        <w:rPr>
+          <w:b/>
+          <w:bCs/>
+          <w:u w:val="single"/>
+        </w:rPr>
+        <w:t xml:space="preserve"> 3.</w:t>
+      </w:r>
+    </w:p>
+    <w:p>
+      <w:r>
+        <w:t xml:space="preserve">Retrieve all products that have </w:t>
+      </w:r>
+      <w:r>
+        <w:rPr>
+          <w:b/>
+          <w:bCs/>
+        </w:rPr>
+        <w:t>never been ordered</w:t>
+      </w:r>
+      <w:r>
+        <w:t>.</w:t>
+      </w:r>
+    </w:p>
+    <w:p>
+      <w:pPr>
+        <w:rPr>
+          <w:u w:val="single"/>
+        </w:rPr>
+      </w:pPr>
+      <w:r>
+        <w:rPr>
+          <w:u w:val="single"/>
+        </w:rPr>
+        <w:pict w14:anchorId="1C65A5CA">
+          <v:rect id="_x0000_i1027" style="width:0;height:1.5pt" o:hralign="center" o:hrstd="t" o:hr="t" fillcolor="#a0a0a0" stroked="f"/>
+        </w:pict>
+      </w:r>
+    </w:p>
+    <w:p>
+      <w:pPr>
+        <w:rPr>
+          <w:b/>
+          <w:bCs/>
+          <w:u w:val="single"/>
+        </w:rPr>
+      </w:pPr>
+      <w:r>
+        <w:rPr>
+          <w:rFonts w:ascii="Segoe UI Emoji" w:hAnsi="Segoe UI Emoji" w:cs="Segoe UI Emoji"/>
+          <w:b/>
+          <w:bCs/>
+          <w:u w:val="single"/>
+        </w:rPr>
+        <w:t>🧩</w:t>
+      </w:r>
+      <w:r>
+        <w:rPr>
+          <w:b/>
+          <w:bCs/>
+          <w:u w:val="single"/>
+        </w:rPr>
+        <w:t xml:space="preserve"> 4.</w:t>
+      </w:r>
+    </w:p>
+    <w:p>
+      <w:r>
+        <w:t>Show the total amount spent per customer. Only include customers who have spent more than $1000.</w:t>
+      </w:r>
+    </w:p>
+    <w:p>
+      <w:pPr>
+        <w:rPr>
+          <w:u w:val="single"/>
+        </w:rPr>
+      </w:pPr>
+      <w:r>
+        <w:rPr>
+          <w:u w:val="single"/>
+        </w:rPr>
+        <w:pict w14:anchorId="0295FF84">
+          <v:rect id="_x0000_i1028" style="width:0;height:1.5pt" o:hralign="center" o:hrstd="t" o:hr="t" fillcolor="#a0a0a0" stroked="f"/>
+        </w:pict>
+      </w:r>
+    </w:p>
+    <w:p>
+      <w:pPr>
+        <w:rPr>
+          <w:b/>
+          <w:bCs/>
+          <w:u w:val="single"/>
+        </w:rPr>
+      </w:pPr>
+      <w:r>
+        <w:rPr>
+          <w:rFonts w:ascii="Segoe UI Emoji" w:hAnsi="Segoe UI Emoji" w:cs="Segoe UI Emoji"/>
+          <w:b/>
+          <w:bCs/>
+          <w:u w:val="single"/>
+        </w:rPr>
+        <w:t>🧩</w:t>
+      </w:r>
+      <w:r>
+        <w:rPr>
+          <w:b/>
+          <w:bCs/>
+          <w:u w:val="single"/>
+        </w:rPr>
+        <w:t xml:space="preserve"> 5.</w:t>
+      </w:r>
+    </w:p>
+    <w:p>
+      <w:r>
+        <w:t>List all unique cities where customers are located.</w:t>
+      </w:r>
+    </w:p>
+    <w:p>
+      <w:pPr>
+        <w:rPr>
+          <w:u w:val="single"/>
+        </w:rPr>
+      </w:pPr>
+      <w:r>
+        <w:rPr>
+          <w:u w:val="single"/>
+        </w:rPr>
+        <w:pict w14:anchorId="4F782938">
+          <v:rect id="_x0000_i1029" style="width:0;height:1.5pt" o:hralign="center" o:hrstd="t" o:hr="t" fillcolor="#a0a0a0" stroked="f"/>
+        </w:pict>
+      </w:r>
+    </w:p>
+    <w:p>
+      <w:pPr>
+        <w:rPr>
+          <w:b/>
+          <w:bCs/>
+          <w:u w:val="single"/>
+        </w:rPr>
+      </w:pPr>
+      <w:r>
+        <w:rPr>
+          <w:rFonts w:ascii="Segoe UI Emoji" w:hAnsi="Segoe UI Emoji" w:cs="Segoe UI Emoji"/>
+          <w:b/>
+          <w:bCs/>
+          <w:u w:val="single"/>
+        </w:rPr>
+        <w:t>🧩</w:t>
+      </w:r>
+      <w:r>
+        <w:rPr>
+          <w:b/>
+          <w:bCs/>
+          <w:u w:val="single"/>
+        </w:rPr>
+        <w:t xml:space="preserve"> 6.</w:t>
+      </w:r>
+    </w:p>
+    <w:p>
+      <w:r>
+        <w:t xml:space="preserve">Display all employees who </w:t>
+      </w:r>
+      <w:r>
+        <w:rPr>
+          <w:b/>
+          <w:bCs/>
+        </w:rPr>
+        <w:t>do not</w:t>
+      </w:r>
+      <w:r>
+        <w:t xml:space="preserve"> have a manager.</w:t>
+      </w:r>
+    </w:p>
+    <w:p>
+      <w:pPr>
+        <w:rPr>
+          <w:u w:val="single"/>
+        </w:rPr>
+      </w:pPr>
+      <w:r>
+        <w:rPr>
+          <w:u w:val="single"/>
+        </w:rPr>
+        <w:pict w14:anchorId="4FD22103">
+          <v:rect id="_x0000_i1030" style="width:0;height:1.5pt" o:hralign="center" o:hrstd="t" o:hr="t" fillcolor="#a0a0a0" stroked="f"/>
+        </w:pict>
+      </w:r>
+    </w:p>
+    <w:p>
+      <w:pPr>
+        <w:rPr>
+          <w:b/>
+          <w:bCs/>
+          <w:u w:val="single"/>
+        </w:rPr>
+      </w:pPr>
+      <w:r>
+        <w:rPr>
+          <w:rFonts w:ascii="Segoe UI Emoji" w:hAnsi="Segoe UI Emoji" w:cs="Segoe UI Emoji"/>
+          <w:b/>
+          <w:bCs/>
+          <w:u w:val="single"/>
+        </w:rPr>
+        <w:t>🧩</w:t>
+      </w:r>
+      <w:r>
+        <w:rPr>
+          <w:b/>
+          <w:bCs/>
+          <w:u w:val="single"/>
+        </w:rPr>
+        <w:t xml:space="preserve"> 7.</w:t>
+      </w:r>
+    </w:p>
+    <w:p>
+      <w:r>
+        <w:t xml:space="preserve">Return a list of orders that include </w:t>
+      </w:r>
+      <w:r>
+        <w:rPr>
+          <w:b/>
+          <w:bCs/>
+        </w:rPr>
+        <w:t>more than 5 items</w:t>
+      </w:r>
+      <w:r>
+        <w:t xml:space="preserve"> (quantity-wise), showing the order ID and total quantity.</w:t>
+      </w:r>
+    </w:p>
+    <w:p>
+      <w:pPr>
+        <w:rPr>
+          <w:u w:val="single"/>
+        </w:rPr>
+      </w:pPr>
+      <w:r>
+        <w:rPr>
+          <w:u w:val="single"/>
+        </w:rPr>
+        <w:pict w14:anchorId="4B494E80">
+          <v:rect id="_x0000_i1031" style="width:0;height:1.5pt" o:hralign="center" o:hrstd="t" o:hr="t" fillcolor="#a0a0a0" stroked="f"/>
+        </w:pict>
+      </w:r>
+    </w:p>
+    <w:p>
+      <w:pPr>
+        <w:rPr>
+          <w:b/>
+          <w:bCs/>
+          <w:u w:val="single"/>
+        </w:rPr>
+      </w:pPr>
+      <w:r>
+        <w:rPr>
+          <w:rFonts w:ascii="Segoe UI Emoji" w:hAnsi="Segoe UI Emoji" w:cs="Segoe UI Emoji"/>
+          <w:b/>
+          <w:bCs/>
+          <w:u w:val="single"/>
+        </w:rPr>
+        <w:t>🧩</w:t>
+      </w:r>
+      <w:r>
+        <w:rPr>
+          <w:b/>
+          <w:bCs/>
+          <w:u w:val="single"/>
+        </w:rPr>
+        <w:t xml:space="preserve"> 8.</w:t>
+      </w:r>
+    </w:p>
+    <w:p>
+      <w:r>
+        <w:t xml:space="preserve">Show all </w:t>
+      </w:r>
+      <w:proofErr w:type="gramStart"/>
+      <w:r>
+        <w:t>customers</w:t>
+      </w:r>
+      <w:proofErr w:type="gramEnd"/>
+      <w:r>
+        <w:t xml:space="preserve"> who haven’t placed any orders in the last 6 months.</w:t>
+      </w:r>
+    </w:p>
+    <w:p>
+      <w:pPr>
+        <w:rPr>
+          <w:u w:val="single"/>
+        </w:rPr>
+      </w:pPr>
+      <w:r>
+        <w:rPr>
+          <w:u w:val="single"/>
+        </w:rPr>
+        <w:pict w14:anchorId="5655593E">
+          <v:rect id="_x0000_i1032" style="width:0;height:1.5pt" o:hralign="center" o:hrstd="t" o:hr="t" fillcolor="#a0a0a0" stroked="f"/>
+        </w:pict>
+      </w:r>
+    </w:p>
+    <w:p>
+      <w:pPr>
+        <w:rPr>
+          <w:u w:val="single"/>
+        </w:rPr>
+      </w:pPr>
+    </w:p>
+    <w:p>
+      <w:pPr>
+        <w:rPr>
+          <w:b/>
+          <w:bCs/>
+          <w:u w:val="single"/>
+        </w:rPr>
+      </w:pPr>
+      <w:r>
+        <w:rPr>
+          <w:rFonts w:ascii="Segoe UI Emoji" w:hAnsi="Segoe UI Emoji" w:cs="Segoe UI Emoji"/>
+          <w:b/>
+          <w:bCs/>
+          <w:u w:val="single"/>
+        </w:rPr>
+        <w:t>🧩</w:t>
+      </w:r>
+      <w:r>
+        <w:rPr>
+          <w:b/>
+          <w:bCs/>
+          <w:u w:val="single"/>
+        </w:rPr>
+        <w:t xml:space="preserve"> 9.</w:t>
+      </w:r>
+    </w:p>
+    <w:p>
+      <w:r>
+        <w:t>For each product category, return the total number of products and the total stock available.</w:t>
+      </w:r>
+    </w:p>
+    <w:p>
+      <w:pPr>
+        <w:rPr>
+          <w:u w:val="single"/>
+        </w:rPr>
+      </w:pPr>
+      <w:r>
+        <w:rPr>
+          <w:u w:val="single"/>
+        </w:rPr>
+        <w:pict w14:anchorId="234D8A13">
+          <v:rect id="_x0000_i1033" style="width:0;height:1.5pt" o:hralign="center" o:hrstd="t" o:hr="t" fillcolor="#a0a0a0" stroked="f"/>
+        </w:pict>
+      </w:r>
+    </w:p>
+    <w:p>
+      <w:pPr>
+        <w:rPr>
+          <w:b/>
+          <w:bCs/>
+          <w:u w:val="single"/>
+        </w:rPr>
+      </w:pPr>
+      <w:r>
+        <w:rPr>
+          <w:rFonts w:ascii="Segoe UI Emoji" w:hAnsi="Segoe UI Emoji" w:cs="Segoe UI Emoji"/>
+          <w:b/>
+          <w:bCs/>
+          <w:u w:val="single"/>
+        </w:rPr>
+        <w:t>🧩</w:t>
+      </w:r>
+      <w:r>
+        <w:rPr>
+          <w:b/>
+          <w:bCs/>
+          <w:u w:val="single"/>
+        </w:rPr>
+        <w:t xml:space="preserve"> 10.</w:t>
+      </w:r>
+    </w:p>
+    <w:p>
+      <w:r>
+        <w:t xml:space="preserve">Find the average salary per job </w:t>
+      </w:r>
+      <w:proofErr w:type="gramStart"/>
+      <w:r>
+        <w:t>title, and</w:t>
+      </w:r>
+      <w:proofErr w:type="gramEnd"/>
+      <w:r>
+        <w:t xml:space="preserve"> only show job titles where the average salary is </w:t>
+      </w:r>
+      <w:r>
+        <w:rPr>
+          <w:b/>
+          <w:bCs/>
+        </w:rPr>
+        <w:t>above</w:t>
+      </w:r>
+      <w:r>
+        <w:t xml:space="preserve"> the overall average salary across all jobs.</w:t>
+      </w:r>
+    </w:p>
     <w:p>
       <w:pPr>
         <w:rPr>

</xml_diff>

<commit_message>
commiting code for the day
</commit_message>
<xml_diff>
--- a/Schedule/Learning Plan.docx
+++ b/Schedule/Learning Plan.docx
@@ -540,6 +540,11 @@
                 </w:tcPr>
                 <w:p>
                   <w:pPr>
+                    <w:pStyle w:val="ListParagraph"/>
+                    <w:numPr>
+                      <w:ilvl w:val="0"/>
+                      <w:numId w:val="16"/>
+                    </w:numPr>
                     <w:spacing w:after="0" w:line="240" w:lineRule="auto"/>
                   </w:pPr>
                   <w:r>
@@ -632,10 +637,15 @@
           </w:tcPr>
           <w:p>
             <w:pPr>
+              <w:pStyle w:val="ListParagraph"/>
+              <w:numPr>
+                <w:ilvl w:val="0"/>
+                <w:numId w:val="17"/>
+              </w:numPr>
               <w:cnfStyle w:val="000000000000" w:firstRow="0" w:lastRow="0" w:firstColumn="0" w:lastColumn="0" w:oddVBand="0" w:evenVBand="0" w:oddHBand="0" w:evenHBand="0" w:firstRowFirstColumn="0" w:firstRowLastColumn="0" w:lastRowFirstColumn="0" w:lastRowLastColumn="0"/>
             </w:pPr>
             <w:r>
-              <w:t>Aggregates + nested queries</w:t>
+              <w:t>Aggregates</w:t>
             </w:r>
           </w:p>
         </w:tc>
@@ -731,7 +741,7 @@
               <w:tblLook w:val="04A0" w:firstRow="1" w:lastRow="0" w:firstColumn="1" w:lastColumn="0" w:noHBand="0" w:noVBand="1"/>
             </w:tblPr>
             <w:tblGrid>
-              <w:gridCol w:w="2623"/>
+              <w:gridCol w:w="2901"/>
             </w:tblGrid>
             <w:tr>
               <w:trPr>
@@ -745,6 +755,11 @@
                 </w:tcPr>
                 <w:p>
                   <w:pPr>
+                    <w:pStyle w:val="ListParagraph"/>
+                    <w:numPr>
+                      <w:ilvl w:val="0"/>
+                      <w:numId w:val="18"/>
+                    </w:numPr>
                     <w:spacing w:after="0" w:line="240" w:lineRule="auto"/>
                   </w:pPr>
                   <w:r>
@@ -1447,11 +1462,22 @@
       <w:pPr>
         <w:numPr>
           <w:ilvl w:val="0"/>
-          <w:numId w:val="8"/>
+          <w:numId w:val="19"/>
         </w:numPr>
       </w:pPr>
       <w:r>
         <w:t xml:space="preserve"> Lists and Dictionaries</w:t>
+      </w:r>
+    </w:p>
+    <w:p>
+      <w:pPr>
+        <w:numPr>
+          <w:ilvl w:val="0"/>
+          <w:numId w:val="20"/>
+        </w:numPr>
+      </w:pPr>
+      <w:r>
+        <w:t xml:space="preserve"> File I/O</w:t>
       </w:r>
     </w:p>
     <w:p>
@@ -1462,17 +1488,6 @@
         </w:numPr>
       </w:pPr>
       <w:r>
-        <w:t xml:space="preserve"> File I/O</w:t>
-      </w:r>
-    </w:p>
-    <w:p>
-      <w:pPr>
-        <w:numPr>
-          <w:ilvl w:val="0"/>
-          <w:numId w:val="8"/>
-        </w:numPr>
-      </w:pPr>
-      <w:r>
         <w:t xml:space="preserve"> Exception Handling</w:t>
       </w:r>
     </w:p>
@@ -1512,7 +1527,7 @@
       <w:pPr>
         <w:numPr>
           <w:ilvl w:val="0"/>
-          <w:numId w:val="9"/>
+          <w:numId w:val="21"/>
         </w:numPr>
       </w:pPr>
       <w:r>
@@ -1523,18 +1538,7 @@
       <w:pPr>
         <w:numPr>
           <w:ilvl w:val="0"/>
-          <w:numId w:val="9"/>
-        </w:numPr>
-      </w:pPr>
-      <w:r>
-        <w:t>Bank account manager</w:t>
-      </w:r>
-    </w:p>
-    <w:p>
-      <w:pPr>
-        <w:numPr>
-          <w:ilvl w:val="0"/>
-          <w:numId w:val="9"/>
+          <w:numId w:val="22"/>
         </w:numPr>
       </w:pPr>
       <w:r>
@@ -1558,15 +1562,16 @@
     <w:p>
       <w:pPr>
         <w:rPr>
+          <w:rFonts w:ascii="Aharoni" w:hAnsi="Aharoni" w:cs="Aharoni"/>
+          <w:u w:val="single"/>
+        </w:rPr>
+      </w:pPr>
+      <w:r>
+        <w:rPr>
           <w:rFonts w:ascii="Aharoni" w:hAnsi="Aharoni" w:cs="Aharoni" w:hint="cs"/>
           <w:u w:val="single"/>
         </w:rPr>
-      </w:pPr>
-      <w:r>
-        <w:rPr>
-          <w:rFonts w:ascii="Aharoni" w:hAnsi="Aharoni" w:cs="Aharoni" w:hint="cs"/>
-          <w:u w:val="single"/>
-        </w:rPr>
+        <w:lastRenderedPageBreak/>
         <w:t>SQL challenge questions to test my understanding</w:t>
       </w:r>
     </w:p>
@@ -1999,6 +2004,7 @@
           <w:bCs/>
           <w:u w:val="single"/>
         </w:rPr>
+        <w:lastRenderedPageBreak/>
         <w:t>🧩</w:t>
       </w:r>
       <w:r>
@@ -2113,6 +2119,155 @@
 <file path=word/numbering.xml><?xml version="1.0" encoding="utf-8"?>
 <w:numbering xmlns:wpc="http://schemas.microsoft.com/office/word/2010/wordprocessingCanvas" xmlns:cx="http://schemas.microsoft.com/office/drawing/2014/chartex" xmlns:cx1="http://schemas.microsoft.com/office/drawing/2015/9/8/chartex" xmlns:cx2="http://schemas.microsoft.com/office/drawing/2015/10/21/chartex" xmlns:cx3="http://schemas.microsoft.com/office/drawing/2016/5/9/chartex" xmlns:cx4="http://schemas.microsoft.com/office/drawing/2016/5/10/chartex" xmlns:cx5="http://schemas.microsoft.com/office/drawing/2016/5/11/chartex" xmlns:cx6="http://schemas.microsoft.com/office/drawing/2016/5/12/chartex" xmlns:cx7="http://schemas.microsoft.com/office/drawing/2016/5/13/chartex" xmlns:cx8="http://schemas.microsoft.com/office/drawing/2016/5/14/chartex" xmlns:mc="http://schemas.openxmlformats.org/markup-compatibility/2006" xmlns:aink="http://schemas.microsoft.com/office/drawing/2016/ink" xmlns:am3d="http://schemas.microsoft.com/office/drawing/2017/model3d" xmlns:o="urn:schemas-microsoft-com:office:office" xmlns:oel="http://schemas.microsoft.com/office/2019/extlst" xmlns:r="http://schemas.openxmlformats.org/officeDocument/2006/relationships" xmlns:m="http://schemas.openxmlformats.org/officeDocument/2006/math" xmlns:v="urn:schemas-microsoft-com:vml" xmlns:wp14="http://schemas.microsoft.com/office/word/2010/wordprocessingDrawing" xmlns:wp="http://schemas.openxmlformats.org/drawingml/2006/wordprocessingDrawing" xmlns:w10="urn:schemas-microsoft-com:office:word" xmlns:w="http://schemas.openxmlformats.org/wordprocessingml/2006/main" xmlns:w14="http://schemas.microsoft.com/office/word/2010/wordml" xmlns:w15="http://schemas.microsoft.com/office/word/2012/wordml" xmlns:w16cex="http://schemas.microsoft.com/office/word/2018/wordml/cex" xmlns:w16cid="http://schemas.microsoft.com/office/word/2016/wordml/cid" xmlns:w16="http://schemas.microsoft.com/office/word/2018/wordml" xmlns:w16du="http://schemas.microsoft.com/office/word/2023/wordml/word16du" xmlns:w16sdtdh="http://schemas.microsoft.com/office/word/2020/wordml/sdtdatahash" xmlns:w16sdtfl="http://schemas.microsoft.com/office/word/2024/wordml/sdtformatlock" xmlns:w16se="http://schemas.microsoft.com/office/word/2015/wordml/symex" xmlns:wpg="http://schemas.microsoft.com/office/word/2010/wordprocessingGroup" xmlns:wpi="http://schemas.microsoft.com/office/word/2010/wordprocessingInk" xmlns:wne="http://schemas.microsoft.com/office/word/2006/wordml" xmlns:wps="http://schemas.microsoft.com/office/word/2010/wordprocessingShape" mc:Ignorable="w14 w15 w16se w16cid w16 w16cex w16sdtdh w16sdtfl w16du wp14">
   <w:abstractNum w:abstractNumId="0" w15:restartNumberingAfterBreak="0">
+    <w:nsid w:val="06604AFA"/>
+    <w:multiLevelType w:val="multilevel"/>
+    <w:tmpl w:val="B00AE0C4"/>
+    <w:lvl w:ilvl="0">
+      <w:start w:val="1"/>
+      <w:numFmt w:val="bullet"/>
+      <w:lvlText w:val=""/>
+      <w:lvlJc w:val="left"/>
+      <w:pPr>
+        <w:tabs>
+          <w:tab w:val="num" w:pos="720"/>
+        </w:tabs>
+        <w:ind w:left="720" w:hanging="360"/>
+      </w:pPr>
+      <w:rPr>
+        <w:rFonts w:ascii="Wingdings" w:hAnsi="Wingdings" w:hint="default"/>
+        <w:sz w:val="20"/>
+      </w:rPr>
+    </w:lvl>
+    <w:lvl w:ilvl="1" w:tentative="1">
+      <w:start w:val="1"/>
+      <w:numFmt w:val="bullet"/>
+      <w:lvlText w:val="o"/>
+      <w:lvlJc w:val="left"/>
+      <w:pPr>
+        <w:tabs>
+          <w:tab w:val="num" w:pos="1440"/>
+        </w:tabs>
+        <w:ind w:left="1440" w:hanging="360"/>
+      </w:pPr>
+      <w:rPr>
+        <w:rFonts w:ascii="Courier New" w:hAnsi="Courier New" w:hint="default"/>
+        <w:sz w:val="20"/>
+      </w:rPr>
+    </w:lvl>
+    <w:lvl w:ilvl="2" w:tentative="1">
+      <w:start w:val="1"/>
+      <w:numFmt w:val="bullet"/>
+      <w:lvlText w:val=""/>
+      <w:lvlJc w:val="left"/>
+      <w:pPr>
+        <w:tabs>
+          <w:tab w:val="num" w:pos="2160"/>
+        </w:tabs>
+        <w:ind w:left="2160" w:hanging="360"/>
+      </w:pPr>
+      <w:rPr>
+        <w:rFonts w:ascii="Wingdings" w:hAnsi="Wingdings" w:hint="default"/>
+        <w:sz w:val="20"/>
+      </w:rPr>
+    </w:lvl>
+    <w:lvl w:ilvl="3" w:tentative="1">
+      <w:start w:val="1"/>
+      <w:numFmt w:val="bullet"/>
+      <w:lvlText w:val=""/>
+      <w:lvlJc w:val="left"/>
+      <w:pPr>
+        <w:tabs>
+          <w:tab w:val="num" w:pos="2880"/>
+        </w:tabs>
+        <w:ind w:left="2880" w:hanging="360"/>
+      </w:pPr>
+      <w:rPr>
+        <w:rFonts w:ascii="Wingdings" w:hAnsi="Wingdings" w:hint="default"/>
+        <w:sz w:val="20"/>
+      </w:rPr>
+    </w:lvl>
+    <w:lvl w:ilvl="4" w:tentative="1">
+      <w:start w:val="1"/>
+      <w:numFmt w:val="bullet"/>
+      <w:lvlText w:val=""/>
+      <w:lvlJc w:val="left"/>
+      <w:pPr>
+        <w:tabs>
+          <w:tab w:val="num" w:pos="3600"/>
+        </w:tabs>
+        <w:ind w:left="3600" w:hanging="360"/>
+      </w:pPr>
+      <w:rPr>
+        <w:rFonts w:ascii="Wingdings" w:hAnsi="Wingdings" w:hint="default"/>
+        <w:sz w:val="20"/>
+      </w:rPr>
+    </w:lvl>
+    <w:lvl w:ilvl="5" w:tentative="1">
+      <w:start w:val="1"/>
+      <w:numFmt w:val="bullet"/>
+      <w:lvlText w:val=""/>
+      <w:lvlJc w:val="left"/>
+      <w:pPr>
+        <w:tabs>
+          <w:tab w:val="num" w:pos="4320"/>
+        </w:tabs>
+        <w:ind w:left="4320" w:hanging="360"/>
+      </w:pPr>
+      <w:rPr>
+        <w:rFonts w:ascii="Wingdings" w:hAnsi="Wingdings" w:hint="default"/>
+        <w:sz w:val="20"/>
+      </w:rPr>
+    </w:lvl>
+    <w:lvl w:ilvl="6" w:tentative="1">
+      <w:start w:val="1"/>
+      <w:numFmt w:val="bullet"/>
+      <w:lvlText w:val=""/>
+      <w:lvlJc w:val="left"/>
+      <w:pPr>
+        <w:tabs>
+          <w:tab w:val="num" w:pos="5040"/>
+        </w:tabs>
+        <w:ind w:left="5040" w:hanging="360"/>
+      </w:pPr>
+      <w:rPr>
+        <w:rFonts w:ascii="Wingdings" w:hAnsi="Wingdings" w:hint="default"/>
+        <w:sz w:val="20"/>
+      </w:rPr>
+    </w:lvl>
+    <w:lvl w:ilvl="7" w:tentative="1">
+      <w:start w:val="1"/>
+      <w:numFmt w:val="bullet"/>
+      <w:lvlText w:val=""/>
+      <w:lvlJc w:val="left"/>
+      <w:pPr>
+        <w:tabs>
+          <w:tab w:val="num" w:pos="5760"/>
+        </w:tabs>
+        <w:ind w:left="5760" w:hanging="360"/>
+      </w:pPr>
+      <w:rPr>
+        <w:rFonts w:ascii="Wingdings" w:hAnsi="Wingdings" w:hint="default"/>
+        <w:sz w:val="20"/>
+      </w:rPr>
+    </w:lvl>
+    <w:lvl w:ilvl="8" w:tentative="1">
+      <w:start w:val="1"/>
+      <w:numFmt w:val="bullet"/>
+      <w:lvlText w:val=""/>
+      <w:lvlJc w:val="left"/>
+      <w:pPr>
+        <w:tabs>
+          <w:tab w:val="num" w:pos="6480"/>
+        </w:tabs>
+        <w:ind w:left="6480" w:hanging="360"/>
+      </w:pPr>
+      <w:rPr>
+        <w:rFonts w:ascii="Wingdings" w:hAnsi="Wingdings" w:hint="default"/>
+        <w:sz w:val="20"/>
+      </w:rPr>
+    </w:lvl>
+  </w:abstractNum>
+  <w:abstractNum w:abstractNumId="1" w15:restartNumberingAfterBreak="0">
     <w:nsid w:val="0E6B5F90"/>
     <w:multiLevelType w:val="multilevel"/>
     <w:tmpl w:val="CAC6CA62"/>
@@ -2225,7 +2380,7 @@
       </w:pPr>
     </w:lvl>
   </w:abstractNum>
-  <w:abstractNum w:abstractNumId="1" w15:restartNumberingAfterBreak="0">
+  <w:abstractNum w:abstractNumId="2" w15:restartNumberingAfterBreak="0">
     <w:nsid w:val="113C628A"/>
     <w:multiLevelType w:val="multilevel"/>
     <w:tmpl w:val="5C1AE046"/>
@@ -2341,7 +2496,7 @@
       </w:pPr>
     </w:lvl>
   </w:abstractNum>
-  <w:abstractNum w:abstractNumId="2" w15:restartNumberingAfterBreak="0">
+  <w:abstractNum w:abstractNumId="3" w15:restartNumberingAfterBreak="0">
     <w:nsid w:val="17AD7E2D"/>
     <w:multiLevelType w:val="hybridMultilevel"/>
     <w:tmpl w:val="8F10C338"/>
@@ -2454,7 +2609,7 @@
       </w:rPr>
     </w:lvl>
   </w:abstractNum>
-  <w:abstractNum w:abstractNumId="3" w15:restartNumberingAfterBreak="0">
+  <w:abstractNum w:abstractNumId="4" w15:restartNumberingAfterBreak="0">
     <w:nsid w:val="231228FF"/>
     <w:multiLevelType w:val="hybridMultilevel"/>
     <w:tmpl w:val="F5AA34D4"/>
@@ -2567,7 +2722,7 @@
       </w:rPr>
     </w:lvl>
   </w:abstractNum>
-  <w:abstractNum w:abstractNumId="4" w15:restartNumberingAfterBreak="0">
+  <w:abstractNum w:abstractNumId="5" w15:restartNumberingAfterBreak="0">
     <w:nsid w:val="24476EC9"/>
     <w:multiLevelType w:val="hybridMultilevel"/>
     <w:tmpl w:val="AC3AA4E4"/>
@@ -2680,7 +2835,272 @@
       </w:rPr>
     </w:lvl>
   </w:abstractNum>
-  <w:abstractNum w:abstractNumId="5" w15:restartNumberingAfterBreak="0">
+  <w:abstractNum w:abstractNumId="6" w15:restartNumberingAfterBreak="0">
+    <w:nsid w:val="254A490B"/>
+    <w:multiLevelType w:val="multilevel"/>
+    <w:tmpl w:val="478AF9D0"/>
+    <w:lvl w:ilvl="0">
+      <w:start w:val="1"/>
+      <w:numFmt w:val="bullet"/>
+      <w:lvlText w:val=""/>
+      <w:lvlJc w:val="left"/>
+      <w:pPr>
+        <w:tabs>
+          <w:tab w:val="num" w:pos="720"/>
+        </w:tabs>
+        <w:ind w:left="720" w:hanging="360"/>
+      </w:pPr>
+      <w:rPr>
+        <w:rFonts w:ascii="Wingdings" w:hAnsi="Wingdings" w:hint="default"/>
+        <w:sz w:val="20"/>
+      </w:rPr>
+    </w:lvl>
+    <w:lvl w:ilvl="1" w:tentative="1">
+      <w:start w:val="1"/>
+      <w:numFmt w:val="bullet"/>
+      <w:lvlText w:val="o"/>
+      <w:lvlJc w:val="left"/>
+      <w:pPr>
+        <w:tabs>
+          <w:tab w:val="num" w:pos="1440"/>
+        </w:tabs>
+        <w:ind w:left="1440" w:hanging="360"/>
+      </w:pPr>
+      <w:rPr>
+        <w:rFonts w:ascii="Courier New" w:hAnsi="Courier New" w:hint="default"/>
+        <w:sz w:val="20"/>
+      </w:rPr>
+    </w:lvl>
+    <w:lvl w:ilvl="2" w:tentative="1">
+      <w:start w:val="1"/>
+      <w:numFmt w:val="bullet"/>
+      <w:lvlText w:val=""/>
+      <w:lvlJc w:val="left"/>
+      <w:pPr>
+        <w:tabs>
+          <w:tab w:val="num" w:pos="2160"/>
+        </w:tabs>
+        <w:ind w:left="2160" w:hanging="360"/>
+      </w:pPr>
+      <w:rPr>
+        <w:rFonts w:ascii="Wingdings" w:hAnsi="Wingdings" w:hint="default"/>
+        <w:sz w:val="20"/>
+      </w:rPr>
+    </w:lvl>
+    <w:lvl w:ilvl="3" w:tentative="1">
+      <w:start w:val="1"/>
+      <w:numFmt w:val="bullet"/>
+      <w:lvlText w:val=""/>
+      <w:lvlJc w:val="left"/>
+      <w:pPr>
+        <w:tabs>
+          <w:tab w:val="num" w:pos="2880"/>
+        </w:tabs>
+        <w:ind w:left="2880" w:hanging="360"/>
+      </w:pPr>
+      <w:rPr>
+        <w:rFonts w:ascii="Wingdings" w:hAnsi="Wingdings" w:hint="default"/>
+        <w:sz w:val="20"/>
+      </w:rPr>
+    </w:lvl>
+    <w:lvl w:ilvl="4" w:tentative="1">
+      <w:start w:val="1"/>
+      <w:numFmt w:val="bullet"/>
+      <w:lvlText w:val=""/>
+      <w:lvlJc w:val="left"/>
+      <w:pPr>
+        <w:tabs>
+          <w:tab w:val="num" w:pos="3600"/>
+        </w:tabs>
+        <w:ind w:left="3600" w:hanging="360"/>
+      </w:pPr>
+      <w:rPr>
+        <w:rFonts w:ascii="Wingdings" w:hAnsi="Wingdings" w:hint="default"/>
+        <w:sz w:val="20"/>
+      </w:rPr>
+    </w:lvl>
+    <w:lvl w:ilvl="5" w:tentative="1">
+      <w:start w:val="1"/>
+      <w:numFmt w:val="bullet"/>
+      <w:lvlText w:val=""/>
+      <w:lvlJc w:val="left"/>
+      <w:pPr>
+        <w:tabs>
+          <w:tab w:val="num" w:pos="4320"/>
+        </w:tabs>
+        <w:ind w:left="4320" w:hanging="360"/>
+      </w:pPr>
+      <w:rPr>
+        <w:rFonts w:ascii="Wingdings" w:hAnsi="Wingdings" w:hint="default"/>
+        <w:sz w:val="20"/>
+      </w:rPr>
+    </w:lvl>
+    <w:lvl w:ilvl="6" w:tentative="1">
+      <w:start w:val="1"/>
+      <w:numFmt w:val="bullet"/>
+      <w:lvlText w:val=""/>
+      <w:lvlJc w:val="left"/>
+      <w:pPr>
+        <w:tabs>
+          <w:tab w:val="num" w:pos="5040"/>
+        </w:tabs>
+        <w:ind w:left="5040" w:hanging="360"/>
+      </w:pPr>
+      <w:rPr>
+        <w:rFonts w:ascii="Wingdings" w:hAnsi="Wingdings" w:hint="default"/>
+        <w:sz w:val="20"/>
+      </w:rPr>
+    </w:lvl>
+    <w:lvl w:ilvl="7" w:tentative="1">
+      <w:start w:val="1"/>
+      <w:numFmt w:val="bullet"/>
+      <w:lvlText w:val=""/>
+      <w:lvlJc w:val="left"/>
+      <w:pPr>
+        <w:tabs>
+          <w:tab w:val="num" w:pos="5760"/>
+        </w:tabs>
+        <w:ind w:left="5760" w:hanging="360"/>
+      </w:pPr>
+      <w:rPr>
+        <w:rFonts w:ascii="Wingdings" w:hAnsi="Wingdings" w:hint="default"/>
+        <w:sz w:val="20"/>
+      </w:rPr>
+    </w:lvl>
+    <w:lvl w:ilvl="8" w:tentative="1">
+      <w:start w:val="1"/>
+      <w:numFmt w:val="bullet"/>
+      <w:lvlText w:val=""/>
+      <w:lvlJc w:val="left"/>
+      <w:pPr>
+        <w:tabs>
+          <w:tab w:val="num" w:pos="6480"/>
+        </w:tabs>
+        <w:ind w:left="6480" w:hanging="360"/>
+      </w:pPr>
+      <w:rPr>
+        <w:rFonts w:ascii="Wingdings" w:hAnsi="Wingdings" w:hint="default"/>
+        <w:sz w:val="20"/>
+      </w:rPr>
+    </w:lvl>
+  </w:abstractNum>
+  <w:abstractNum w:abstractNumId="7" w15:restartNumberingAfterBreak="0">
+    <w:nsid w:val="275D60FD"/>
+    <w:multiLevelType w:val="multilevel"/>
+    <w:tmpl w:val="F464245C"/>
+    <w:lvl w:ilvl="0">
+      <w:start w:val="1"/>
+      <w:numFmt w:val="bullet"/>
+      <w:lvlText w:val=""/>
+      <w:lvlJc w:val="left"/>
+      <w:pPr>
+        <w:tabs>
+          <w:tab w:val="num" w:pos="720"/>
+        </w:tabs>
+        <w:ind w:left="720" w:hanging="360"/>
+      </w:pPr>
+      <w:rPr>
+        <w:rFonts w:ascii="Wingdings" w:hAnsi="Wingdings" w:hint="default"/>
+      </w:rPr>
+    </w:lvl>
+    <w:lvl w:ilvl="1" w:tentative="1">
+      <w:start w:val="1"/>
+      <w:numFmt w:val="decimal"/>
+      <w:lvlText w:val="%2."/>
+      <w:lvlJc w:val="left"/>
+      <w:pPr>
+        <w:tabs>
+          <w:tab w:val="num" w:pos="1440"/>
+        </w:tabs>
+        <w:ind w:left="1440" w:hanging="360"/>
+      </w:pPr>
+    </w:lvl>
+    <w:lvl w:ilvl="2" w:tentative="1">
+      <w:start w:val="1"/>
+      <w:numFmt w:val="decimal"/>
+      <w:lvlText w:val="%3."/>
+      <w:lvlJc w:val="left"/>
+      <w:pPr>
+        <w:tabs>
+          <w:tab w:val="num" w:pos="2160"/>
+        </w:tabs>
+        <w:ind w:left="2160" w:hanging="360"/>
+      </w:pPr>
+    </w:lvl>
+    <w:lvl w:ilvl="3" w:tentative="1">
+      <w:start w:val="1"/>
+      <w:numFmt w:val="decimal"/>
+      <w:lvlText w:val="%4."/>
+      <w:lvlJc w:val="left"/>
+      <w:pPr>
+        <w:tabs>
+          <w:tab w:val="num" w:pos="2880"/>
+        </w:tabs>
+        <w:ind w:left="2880" w:hanging="360"/>
+      </w:pPr>
+    </w:lvl>
+    <w:lvl w:ilvl="4" w:tentative="1">
+      <w:start w:val="1"/>
+      <w:numFmt w:val="decimal"/>
+      <w:lvlText w:val="%5."/>
+      <w:lvlJc w:val="left"/>
+      <w:pPr>
+        <w:tabs>
+          <w:tab w:val="num" w:pos="3600"/>
+        </w:tabs>
+        <w:ind w:left="3600" w:hanging="360"/>
+      </w:pPr>
+    </w:lvl>
+    <w:lvl w:ilvl="5" w:tentative="1">
+      <w:start w:val="1"/>
+      <w:numFmt w:val="decimal"/>
+      <w:lvlText w:val="%6."/>
+      <w:lvlJc w:val="left"/>
+      <w:pPr>
+        <w:tabs>
+          <w:tab w:val="num" w:pos="4320"/>
+        </w:tabs>
+        <w:ind w:left="4320" w:hanging="360"/>
+      </w:pPr>
+    </w:lvl>
+    <w:lvl w:ilvl="6" w:tentative="1">
+      <w:start w:val="1"/>
+      <w:numFmt w:val="decimal"/>
+      <w:lvlText w:val="%7."/>
+      <w:lvlJc w:val="left"/>
+      <w:pPr>
+        <w:tabs>
+          <w:tab w:val="num" w:pos="5040"/>
+        </w:tabs>
+        <w:ind w:left="5040" w:hanging="360"/>
+      </w:pPr>
+    </w:lvl>
+    <w:lvl w:ilvl="7" w:tentative="1">
+      <w:start w:val="1"/>
+      <w:numFmt w:val="decimal"/>
+      <w:lvlText w:val="%8."/>
+      <w:lvlJc w:val="left"/>
+      <w:pPr>
+        <w:tabs>
+          <w:tab w:val="num" w:pos="5760"/>
+        </w:tabs>
+        <w:ind w:left="5760" w:hanging="360"/>
+      </w:pPr>
+    </w:lvl>
+    <w:lvl w:ilvl="8" w:tentative="1">
+      <w:start w:val="1"/>
+      <w:numFmt w:val="decimal"/>
+      <w:lvlText w:val="%9."/>
+      <w:lvlJc w:val="left"/>
+      <w:pPr>
+        <w:tabs>
+          <w:tab w:val="num" w:pos="6480"/>
+        </w:tabs>
+        <w:ind w:left="6480" w:hanging="360"/>
+      </w:pPr>
+    </w:lvl>
+  </w:abstractNum>
+  <w:abstractNum w:abstractNumId="8" w15:restartNumberingAfterBreak="0">
     <w:nsid w:val="29BF33FB"/>
     <w:multiLevelType w:val="multilevel"/>
     <w:tmpl w:val="61AA3B48"/>
@@ -2796,7 +3216,7 @@
       </w:pPr>
     </w:lvl>
   </w:abstractNum>
-  <w:abstractNum w:abstractNumId="6" w15:restartNumberingAfterBreak="0">
+  <w:abstractNum w:abstractNumId="9" w15:restartNumberingAfterBreak="0">
     <w:nsid w:val="38967F20"/>
     <w:multiLevelType w:val="hybridMultilevel"/>
     <w:tmpl w:val="7750AA52"/>
@@ -2909,7 +3329,7 @@
       </w:rPr>
     </w:lvl>
   </w:abstractNum>
-  <w:abstractNum w:abstractNumId="7" w15:restartNumberingAfterBreak="0">
+  <w:abstractNum w:abstractNumId="10" w15:restartNumberingAfterBreak="0">
     <w:nsid w:val="398270D7"/>
     <w:multiLevelType w:val="multilevel"/>
     <w:tmpl w:val="9C56249A"/>
@@ -3058,7 +3478,7 @@
       </w:rPr>
     </w:lvl>
   </w:abstractNum>
-  <w:abstractNum w:abstractNumId="8" w15:restartNumberingAfterBreak="0">
+  <w:abstractNum w:abstractNumId="11" w15:restartNumberingAfterBreak="0">
     <w:nsid w:val="3F4568D9"/>
     <w:multiLevelType w:val="hybridMultilevel"/>
     <w:tmpl w:val="15D6FEA4"/>
@@ -3171,7 +3591,120 @@
       </w:rPr>
     </w:lvl>
   </w:abstractNum>
-  <w:abstractNum w:abstractNumId="9" w15:restartNumberingAfterBreak="0">
+  <w:abstractNum w:abstractNumId="12" w15:restartNumberingAfterBreak="0">
+    <w:nsid w:val="40925595"/>
+    <w:multiLevelType w:val="hybridMultilevel"/>
+    <w:tmpl w:val="EF7616F0"/>
+    <w:lvl w:ilvl="0" w:tplc="0409000D">
+      <w:start w:val="1"/>
+      <w:numFmt w:val="bullet"/>
+      <w:lvlText w:val=""/>
+      <w:lvlJc w:val="left"/>
+      <w:pPr>
+        <w:ind w:left="720" w:hanging="360"/>
+      </w:pPr>
+      <w:rPr>
+        <w:rFonts w:ascii="Wingdings" w:hAnsi="Wingdings" w:hint="default"/>
+      </w:rPr>
+    </w:lvl>
+    <w:lvl w:ilvl="1" w:tplc="04090003" w:tentative="1">
+      <w:start w:val="1"/>
+      <w:numFmt w:val="bullet"/>
+      <w:lvlText w:val="o"/>
+      <w:lvlJc w:val="left"/>
+      <w:pPr>
+        <w:ind w:left="1440" w:hanging="360"/>
+      </w:pPr>
+      <w:rPr>
+        <w:rFonts w:ascii="Courier New" w:hAnsi="Courier New" w:cs="Courier New" w:hint="default"/>
+      </w:rPr>
+    </w:lvl>
+    <w:lvl w:ilvl="2" w:tplc="04090005" w:tentative="1">
+      <w:start w:val="1"/>
+      <w:numFmt w:val="bullet"/>
+      <w:lvlText w:val=""/>
+      <w:lvlJc w:val="left"/>
+      <w:pPr>
+        <w:ind w:left="2160" w:hanging="360"/>
+      </w:pPr>
+      <w:rPr>
+        <w:rFonts w:ascii="Wingdings" w:hAnsi="Wingdings" w:hint="default"/>
+      </w:rPr>
+    </w:lvl>
+    <w:lvl w:ilvl="3" w:tplc="04090001" w:tentative="1">
+      <w:start w:val="1"/>
+      <w:numFmt w:val="bullet"/>
+      <w:lvlText w:val=""/>
+      <w:lvlJc w:val="left"/>
+      <w:pPr>
+        <w:ind w:left="2880" w:hanging="360"/>
+      </w:pPr>
+      <w:rPr>
+        <w:rFonts w:ascii="Symbol" w:hAnsi="Symbol" w:hint="default"/>
+      </w:rPr>
+    </w:lvl>
+    <w:lvl w:ilvl="4" w:tplc="04090003" w:tentative="1">
+      <w:start w:val="1"/>
+      <w:numFmt w:val="bullet"/>
+      <w:lvlText w:val="o"/>
+      <w:lvlJc w:val="left"/>
+      <w:pPr>
+        <w:ind w:left="3600" w:hanging="360"/>
+      </w:pPr>
+      <w:rPr>
+        <w:rFonts w:ascii="Courier New" w:hAnsi="Courier New" w:cs="Courier New" w:hint="default"/>
+      </w:rPr>
+    </w:lvl>
+    <w:lvl w:ilvl="5" w:tplc="04090005" w:tentative="1">
+      <w:start w:val="1"/>
+      <w:numFmt w:val="bullet"/>
+      <w:lvlText w:val=""/>
+      <w:lvlJc w:val="left"/>
+      <w:pPr>
+        <w:ind w:left="4320" w:hanging="360"/>
+      </w:pPr>
+      <w:rPr>
+        <w:rFonts w:ascii="Wingdings" w:hAnsi="Wingdings" w:hint="default"/>
+      </w:rPr>
+    </w:lvl>
+    <w:lvl w:ilvl="6" w:tplc="04090001" w:tentative="1">
+      <w:start w:val="1"/>
+      <w:numFmt w:val="bullet"/>
+      <w:lvlText w:val=""/>
+      <w:lvlJc w:val="left"/>
+      <w:pPr>
+        <w:ind w:left="5040" w:hanging="360"/>
+      </w:pPr>
+      <w:rPr>
+        <w:rFonts w:ascii="Symbol" w:hAnsi="Symbol" w:hint="default"/>
+      </w:rPr>
+    </w:lvl>
+    <w:lvl w:ilvl="7" w:tplc="04090003" w:tentative="1">
+      <w:start w:val="1"/>
+      <w:numFmt w:val="bullet"/>
+      <w:lvlText w:val="o"/>
+      <w:lvlJc w:val="left"/>
+      <w:pPr>
+        <w:ind w:left="5760" w:hanging="360"/>
+      </w:pPr>
+      <w:rPr>
+        <w:rFonts w:ascii="Courier New" w:hAnsi="Courier New" w:cs="Courier New" w:hint="default"/>
+      </w:rPr>
+    </w:lvl>
+    <w:lvl w:ilvl="8" w:tplc="04090005" w:tentative="1">
+      <w:start w:val="1"/>
+      <w:numFmt w:val="bullet"/>
+      <w:lvlText w:val=""/>
+      <w:lvlJc w:val="left"/>
+      <w:pPr>
+        <w:ind w:left="6480" w:hanging="360"/>
+      </w:pPr>
+      <w:rPr>
+        <w:rFonts w:ascii="Wingdings" w:hAnsi="Wingdings" w:hint="default"/>
+      </w:rPr>
+    </w:lvl>
+  </w:abstractNum>
+  <w:abstractNum w:abstractNumId="13" w15:restartNumberingAfterBreak="0">
     <w:nsid w:val="51F60EF0"/>
     <w:multiLevelType w:val="hybridMultilevel"/>
     <w:tmpl w:val="87740E68"/>
@@ -3284,7 +3817,123 @@
       </w:rPr>
     </w:lvl>
   </w:abstractNum>
-  <w:abstractNum w:abstractNumId="10" w15:restartNumberingAfterBreak="0">
+  <w:abstractNum w:abstractNumId="14" w15:restartNumberingAfterBreak="0">
+    <w:nsid w:val="5715159B"/>
+    <w:multiLevelType w:val="multilevel"/>
+    <w:tmpl w:val="798C6682"/>
+    <w:lvl w:ilvl="0">
+      <w:start w:val="1"/>
+      <w:numFmt w:val="bullet"/>
+      <w:lvlText w:val=""/>
+      <w:lvlJc w:val="left"/>
+      <w:pPr>
+        <w:tabs>
+          <w:tab w:val="num" w:pos="720"/>
+        </w:tabs>
+        <w:ind w:left="720" w:hanging="360"/>
+      </w:pPr>
+      <w:rPr>
+        <w:rFonts w:ascii="Wingdings" w:hAnsi="Wingdings" w:hint="default"/>
+      </w:rPr>
+    </w:lvl>
+    <w:lvl w:ilvl="1" w:tentative="1">
+      <w:start w:val="1"/>
+      <w:numFmt w:val="decimal"/>
+      <w:lvlText w:val="%2."/>
+      <w:lvlJc w:val="left"/>
+      <w:pPr>
+        <w:tabs>
+          <w:tab w:val="num" w:pos="1440"/>
+        </w:tabs>
+        <w:ind w:left="1440" w:hanging="360"/>
+      </w:pPr>
+    </w:lvl>
+    <w:lvl w:ilvl="2" w:tentative="1">
+      <w:start w:val="1"/>
+      <w:numFmt w:val="decimal"/>
+      <w:lvlText w:val="%3."/>
+      <w:lvlJc w:val="left"/>
+      <w:pPr>
+        <w:tabs>
+          <w:tab w:val="num" w:pos="2160"/>
+        </w:tabs>
+        <w:ind w:left="2160" w:hanging="360"/>
+      </w:pPr>
+    </w:lvl>
+    <w:lvl w:ilvl="3" w:tentative="1">
+      <w:start w:val="1"/>
+      <w:numFmt w:val="decimal"/>
+      <w:lvlText w:val="%4."/>
+      <w:lvlJc w:val="left"/>
+      <w:pPr>
+        <w:tabs>
+          <w:tab w:val="num" w:pos="2880"/>
+        </w:tabs>
+        <w:ind w:left="2880" w:hanging="360"/>
+      </w:pPr>
+    </w:lvl>
+    <w:lvl w:ilvl="4" w:tentative="1">
+      <w:start w:val="1"/>
+      <w:numFmt w:val="decimal"/>
+      <w:lvlText w:val="%5."/>
+      <w:lvlJc w:val="left"/>
+      <w:pPr>
+        <w:tabs>
+          <w:tab w:val="num" w:pos="3600"/>
+        </w:tabs>
+        <w:ind w:left="3600" w:hanging="360"/>
+      </w:pPr>
+    </w:lvl>
+    <w:lvl w:ilvl="5" w:tentative="1">
+      <w:start w:val="1"/>
+      <w:numFmt w:val="decimal"/>
+      <w:lvlText w:val="%6."/>
+      <w:lvlJc w:val="left"/>
+      <w:pPr>
+        <w:tabs>
+          <w:tab w:val="num" w:pos="4320"/>
+        </w:tabs>
+        <w:ind w:left="4320" w:hanging="360"/>
+      </w:pPr>
+    </w:lvl>
+    <w:lvl w:ilvl="6" w:tentative="1">
+      <w:start w:val="1"/>
+      <w:numFmt w:val="decimal"/>
+      <w:lvlText w:val="%7."/>
+      <w:lvlJc w:val="left"/>
+      <w:pPr>
+        <w:tabs>
+          <w:tab w:val="num" w:pos="5040"/>
+        </w:tabs>
+        <w:ind w:left="5040" w:hanging="360"/>
+      </w:pPr>
+    </w:lvl>
+    <w:lvl w:ilvl="7" w:tentative="1">
+      <w:start w:val="1"/>
+      <w:numFmt w:val="decimal"/>
+      <w:lvlText w:val="%8."/>
+      <w:lvlJc w:val="left"/>
+      <w:pPr>
+        <w:tabs>
+          <w:tab w:val="num" w:pos="5760"/>
+        </w:tabs>
+        <w:ind w:left="5760" w:hanging="360"/>
+      </w:pPr>
+    </w:lvl>
+    <w:lvl w:ilvl="8" w:tentative="1">
+      <w:start w:val="1"/>
+      <w:numFmt w:val="decimal"/>
+      <w:lvlText w:val="%9."/>
+      <w:lvlJc w:val="left"/>
+      <w:pPr>
+        <w:tabs>
+          <w:tab w:val="num" w:pos="6480"/>
+        </w:tabs>
+        <w:ind w:left="6480" w:hanging="360"/>
+      </w:pPr>
+    </w:lvl>
+  </w:abstractNum>
+  <w:abstractNum w:abstractNumId="15" w15:restartNumberingAfterBreak="0">
     <w:nsid w:val="5B883D0E"/>
     <w:multiLevelType w:val="multilevel"/>
     <w:tmpl w:val="0070357C"/>
@@ -3433,7 +4082,120 @@
       </w:rPr>
     </w:lvl>
   </w:abstractNum>
-  <w:abstractNum w:abstractNumId="11" w15:restartNumberingAfterBreak="0">
+  <w:abstractNum w:abstractNumId="16" w15:restartNumberingAfterBreak="0">
+    <w:nsid w:val="5ECC08FE"/>
+    <w:multiLevelType w:val="hybridMultilevel"/>
+    <w:tmpl w:val="57E09754"/>
+    <w:lvl w:ilvl="0" w:tplc="0409000D">
+      <w:start w:val="1"/>
+      <w:numFmt w:val="bullet"/>
+      <w:lvlText w:val=""/>
+      <w:lvlJc w:val="left"/>
+      <w:pPr>
+        <w:ind w:left="720" w:hanging="360"/>
+      </w:pPr>
+      <w:rPr>
+        <w:rFonts w:ascii="Wingdings" w:hAnsi="Wingdings" w:hint="default"/>
+      </w:rPr>
+    </w:lvl>
+    <w:lvl w:ilvl="1" w:tplc="04090003" w:tentative="1">
+      <w:start w:val="1"/>
+      <w:numFmt w:val="bullet"/>
+      <w:lvlText w:val="o"/>
+      <w:lvlJc w:val="left"/>
+      <w:pPr>
+        <w:ind w:left="1440" w:hanging="360"/>
+      </w:pPr>
+      <w:rPr>
+        <w:rFonts w:ascii="Courier New" w:hAnsi="Courier New" w:cs="Courier New" w:hint="default"/>
+      </w:rPr>
+    </w:lvl>
+    <w:lvl w:ilvl="2" w:tplc="04090005" w:tentative="1">
+      <w:start w:val="1"/>
+      <w:numFmt w:val="bullet"/>
+      <w:lvlText w:val=""/>
+      <w:lvlJc w:val="left"/>
+      <w:pPr>
+        <w:ind w:left="2160" w:hanging="360"/>
+      </w:pPr>
+      <w:rPr>
+        <w:rFonts w:ascii="Wingdings" w:hAnsi="Wingdings" w:hint="default"/>
+      </w:rPr>
+    </w:lvl>
+    <w:lvl w:ilvl="3" w:tplc="04090001" w:tentative="1">
+      <w:start w:val="1"/>
+      <w:numFmt w:val="bullet"/>
+      <w:lvlText w:val=""/>
+      <w:lvlJc w:val="left"/>
+      <w:pPr>
+        <w:ind w:left="2880" w:hanging="360"/>
+      </w:pPr>
+      <w:rPr>
+        <w:rFonts w:ascii="Symbol" w:hAnsi="Symbol" w:hint="default"/>
+      </w:rPr>
+    </w:lvl>
+    <w:lvl w:ilvl="4" w:tplc="04090003" w:tentative="1">
+      <w:start w:val="1"/>
+      <w:numFmt w:val="bullet"/>
+      <w:lvlText w:val="o"/>
+      <w:lvlJc w:val="left"/>
+      <w:pPr>
+        <w:ind w:left="3600" w:hanging="360"/>
+      </w:pPr>
+      <w:rPr>
+        <w:rFonts w:ascii="Courier New" w:hAnsi="Courier New" w:cs="Courier New" w:hint="default"/>
+      </w:rPr>
+    </w:lvl>
+    <w:lvl w:ilvl="5" w:tplc="04090005" w:tentative="1">
+      <w:start w:val="1"/>
+      <w:numFmt w:val="bullet"/>
+      <w:lvlText w:val=""/>
+      <w:lvlJc w:val="left"/>
+      <w:pPr>
+        <w:ind w:left="4320" w:hanging="360"/>
+      </w:pPr>
+      <w:rPr>
+        <w:rFonts w:ascii="Wingdings" w:hAnsi="Wingdings" w:hint="default"/>
+      </w:rPr>
+    </w:lvl>
+    <w:lvl w:ilvl="6" w:tplc="04090001" w:tentative="1">
+      <w:start w:val="1"/>
+      <w:numFmt w:val="bullet"/>
+      <w:lvlText w:val=""/>
+      <w:lvlJc w:val="left"/>
+      <w:pPr>
+        <w:ind w:left="5040" w:hanging="360"/>
+      </w:pPr>
+      <w:rPr>
+        <w:rFonts w:ascii="Symbol" w:hAnsi="Symbol" w:hint="default"/>
+      </w:rPr>
+    </w:lvl>
+    <w:lvl w:ilvl="7" w:tplc="04090003" w:tentative="1">
+      <w:start w:val="1"/>
+      <w:numFmt w:val="bullet"/>
+      <w:lvlText w:val="o"/>
+      <w:lvlJc w:val="left"/>
+      <w:pPr>
+        <w:ind w:left="5760" w:hanging="360"/>
+      </w:pPr>
+      <w:rPr>
+        <w:rFonts w:ascii="Courier New" w:hAnsi="Courier New" w:cs="Courier New" w:hint="default"/>
+      </w:rPr>
+    </w:lvl>
+    <w:lvl w:ilvl="8" w:tplc="04090005" w:tentative="1">
+      <w:start w:val="1"/>
+      <w:numFmt w:val="bullet"/>
+      <w:lvlText w:val=""/>
+      <w:lvlJc w:val="left"/>
+      <w:pPr>
+        <w:ind w:left="6480" w:hanging="360"/>
+      </w:pPr>
+      <w:rPr>
+        <w:rFonts w:ascii="Wingdings" w:hAnsi="Wingdings" w:hint="default"/>
+      </w:rPr>
+    </w:lvl>
+  </w:abstractNum>
+  <w:abstractNum w:abstractNumId="17" w15:restartNumberingAfterBreak="0">
     <w:nsid w:val="5F1A3EC5"/>
     <w:multiLevelType w:val="hybridMultilevel"/>
     <w:tmpl w:val="9BD85DAA"/>
@@ -3546,7 +4308,7 @@
       </w:rPr>
     </w:lvl>
   </w:abstractNum>
-  <w:abstractNum w:abstractNumId="12" w15:restartNumberingAfterBreak="0">
+  <w:abstractNum w:abstractNumId="18" w15:restartNumberingAfterBreak="0">
     <w:nsid w:val="628F5C3E"/>
     <w:multiLevelType w:val="hybridMultilevel"/>
     <w:tmpl w:val="E2A6A926"/>
@@ -3659,7 +4421,7 @@
       </w:rPr>
     </w:lvl>
   </w:abstractNum>
-  <w:abstractNum w:abstractNumId="13" w15:restartNumberingAfterBreak="0">
+  <w:abstractNum w:abstractNumId="19" w15:restartNumberingAfterBreak="0">
     <w:nsid w:val="6ED23A25"/>
     <w:multiLevelType w:val="multilevel"/>
     <w:tmpl w:val="DB480CCC"/>
@@ -3808,7 +4570,7 @@
       </w:rPr>
     </w:lvl>
   </w:abstractNum>
-  <w:abstractNum w:abstractNumId="14" w15:restartNumberingAfterBreak="0">
+  <w:abstractNum w:abstractNumId="20" w15:restartNumberingAfterBreak="0">
     <w:nsid w:val="77CD489B"/>
     <w:multiLevelType w:val="multilevel"/>
     <w:tmpl w:val="5D3C5730"/>
@@ -3957,50 +4719,184 @@
       </w:rPr>
     </w:lvl>
   </w:abstractNum>
+  <w:abstractNum w:abstractNumId="21" w15:restartNumberingAfterBreak="0">
+    <w:nsid w:val="7E6F3D0A"/>
+    <w:multiLevelType w:val="hybridMultilevel"/>
+    <w:tmpl w:val="D960EAAA"/>
+    <w:lvl w:ilvl="0" w:tplc="0409000D">
+      <w:start w:val="1"/>
+      <w:numFmt w:val="bullet"/>
+      <w:lvlText w:val=""/>
+      <w:lvlJc w:val="left"/>
+      <w:pPr>
+        <w:ind w:left="720" w:hanging="360"/>
+      </w:pPr>
+      <w:rPr>
+        <w:rFonts w:ascii="Wingdings" w:hAnsi="Wingdings" w:hint="default"/>
+      </w:rPr>
+    </w:lvl>
+    <w:lvl w:ilvl="1" w:tplc="04090003" w:tentative="1">
+      <w:start w:val="1"/>
+      <w:numFmt w:val="bullet"/>
+      <w:lvlText w:val="o"/>
+      <w:lvlJc w:val="left"/>
+      <w:pPr>
+        <w:ind w:left="1440" w:hanging="360"/>
+      </w:pPr>
+      <w:rPr>
+        <w:rFonts w:ascii="Courier New" w:hAnsi="Courier New" w:cs="Courier New" w:hint="default"/>
+      </w:rPr>
+    </w:lvl>
+    <w:lvl w:ilvl="2" w:tplc="04090005" w:tentative="1">
+      <w:start w:val="1"/>
+      <w:numFmt w:val="bullet"/>
+      <w:lvlText w:val=""/>
+      <w:lvlJc w:val="left"/>
+      <w:pPr>
+        <w:ind w:left="2160" w:hanging="360"/>
+      </w:pPr>
+      <w:rPr>
+        <w:rFonts w:ascii="Wingdings" w:hAnsi="Wingdings" w:hint="default"/>
+      </w:rPr>
+    </w:lvl>
+    <w:lvl w:ilvl="3" w:tplc="04090001" w:tentative="1">
+      <w:start w:val="1"/>
+      <w:numFmt w:val="bullet"/>
+      <w:lvlText w:val=""/>
+      <w:lvlJc w:val="left"/>
+      <w:pPr>
+        <w:ind w:left="2880" w:hanging="360"/>
+      </w:pPr>
+      <w:rPr>
+        <w:rFonts w:ascii="Symbol" w:hAnsi="Symbol" w:hint="default"/>
+      </w:rPr>
+    </w:lvl>
+    <w:lvl w:ilvl="4" w:tplc="04090003" w:tentative="1">
+      <w:start w:val="1"/>
+      <w:numFmt w:val="bullet"/>
+      <w:lvlText w:val="o"/>
+      <w:lvlJc w:val="left"/>
+      <w:pPr>
+        <w:ind w:left="3600" w:hanging="360"/>
+      </w:pPr>
+      <w:rPr>
+        <w:rFonts w:ascii="Courier New" w:hAnsi="Courier New" w:cs="Courier New" w:hint="default"/>
+      </w:rPr>
+    </w:lvl>
+    <w:lvl w:ilvl="5" w:tplc="04090005" w:tentative="1">
+      <w:start w:val="1"/>
+      <w:numFmt w:val="bullet"/>
+      <w:lvlText w:val=""/>
+      <w:lvlJc w:val="left"/>
+      <w:pPr>
+        <w:ind w:left="4320" w:hanging="360"/>
+      </w:pPr>
+      <w:rPr>
+        <w:rFonts w:ascii="Wingdings" w:hAnsi="Wingdings" w:hint="default"/>
+      </w:rPr>
+    </w:lvl>
+    <w:lvl w:ilvl="6" w:tplc="04090001" w:tentative="1">
+      <w:start w:val="1"/>
+      <w:numFmt w:val="bullet"/>
+      <w:lvlText w:val=""/>
+      <w:lvlJc w:val="left"/>
+      <w:pPr>
+        <w:ind w:left="5040" w:hanging="360"/>
+      </w:pPr>
+      <w:rPr>
+        <w:rFonts w:ascii="Symbol" w:hAnsi="Symbol" w:hint="default"/>
+      </w:rPr>
+    </w:lvl>
+    <w:lvl w:ilvl="7" w:tplc="04090003" w:tentative="1">
+      <w:start w:val="1"/>
+      <w:numFmt w:val="bullet"/>
+      <w:lvlText w:val="o"/>
+      <w:lvlJc w:val="left"/>
+      <w:pPr>
+        <w:ind w:left="5760" w:hanging="360"/>
+      </w:pPr>
+      <w:rPr>
+        <w:rFonts w:ascii="Courier New" w:hAnsi="Courier New" w:cs="Courier New" w:hint="default"/>
+      </w:rPr>
+    </w:lvl>
+    <w:lvl w:ilvl="8" w:tplc="04090005" w:tentative="1">
+      <w:start w:val="1"/>
+      <w:numFmt w:val="bullet"/>
+      <w:lvlText w:val=""/>
+      <w:lvlJc w:val="left"/>
+      <w:pPr>
+        <w:ind w:left="6480" w:hanging="360"/>
+      </w:pPr>
+      <w:rPr>
+        <w:rFonts w:ascii="Wingdings" w:hAnsi="Wingdings" w:hint="default"/>
+      </w:rPr>
+    </w:lvl>
+  </w:abstractNum>
   <w:num w:numId="1" w16cid:durableId="4210075">
+    <w:abstractNumId w:val="3"/>
+  </w:num>
+  <w:num w:numId="2" w16cid:durableId="1708489778">
+    <w:abstractNumId w:val="17"/>
+  </w:num>
+  <w:num w:numId="3" w16cid:durableId="1082488364">
+    <w:abstractNumId w:val="11"/>
+  </w:num>
+  <w:num w:numId="4" w16cid:durableId="1537618974">
+    <w:abstractNumId w:val="18"/>
+  </w:num>
+  <w:num w:numId="5" w16cid:durableId="1791169268">
+    <w:abstractNumId w:val="13"/>
+  </w:num>
+  <w:num w:numId="6" w16cid:durableId="487330714">
+    <w:abstractNumId w:val="5"/>
+  </w:num>
+  <w:num w:numId="7" w16cid:durableId="1825048313">
+    <w:abstractNumId w:val="9"/>
+  </w:num>
+  <w:num w:numId="8" w16cid:durableId="558906581">
+    <w:abstractNumId w:val="19"/>
+  </w:num>
+  <w:num w:numId="9" w16cid:durableId="1174030758">
+    <w:abstractNumId w:val="1"/>
+  </w:num>
+  <w:num w:numId="10" w16cid:durableId="415712314">
+    <w:abstractNumId w:val="20"/>
+  </w:num>
+  <w:num w:numId="11" w16cid:durableId="305745147">
+    <w:abstractNumId w:val="15"/>
+  </w:num>
+  <w:num w:numId="12" w16cid:durableId="710691346">
+    <w:abstractNumId w:val="10"/>
+  </w:num>
+  <w:num w:numId="13" w16cid:durableId="1479496226">
+    <w:abstractNumId w:val="8"/>
+  </w:num>
+  <w:num w:numId="14" w16cid:durableId="619337441">
     <w:abstractNumId w:val="2"/>
   </w:num>
-  <w:num w:numId="2" w16cid:durableId="1708489778">
-    <w:abstractNumId w:val="11"/>
+  <w:num w:numId="15" w16cid:durableId="345641435">
+    <w:abstractNumId w:val="4"/>
   </w:num>
-  <w:num w:numId="3" w16cid:durableId="1082488364">
-    <w:abstractNumId w:val="8"/>
+  <w:num w:numId="16" w16cid:durableId="2028603761">
+    <w:abstractNumId w:val="16"/>
   </w:num>
-  <w:num w:numId="4" w16cid:durableId="1537618974">
+  <w:num w:numId="17" w16cid:durableId="1150442193">
     <w:abstractNumId w:val="12"/>
   </w:num>
-  <w:num w:numId="5" w16cid:durableId="1791169268">
-    <w:abstractNumId w:val="9"/>
+  <w:num w:numId="18" w16cid:durableId="1765227753">
+    <w:abstractNumId w:val="21"/>
   </w:num>
-  <w:num w:numId="6" w16cid:durableId="487330714">
-    <w:abstractNumId w:val="4"/>
-  </w:num>
-  <w:num w:numId="7" w16cid:durableId="1825048313">
+  <w:num w:numId="19" w16cid:durableId="1921057352">
     <w:abstractNumId w:val="6"/>
   </w:num>
-  <w:num w:numId="8" w16cid:durableId="558906581">
-    <w:abstractNumId w:val="13"/>
-  </w:num>
-  <w:num w:numId="9" w16cid:durableId="1174030758">
+  <w:num w:numId="20" w16cid:durableId="686293207">
     <w:abstractNumId w:val="0"/>
   </w:num>
-  <w:num w:numId="10" w16cid:durableId="415712314">
-    <w:abstractNumId w:val="14"/>
-  </w:num>
-  <w:num w:numId="11" w16cid:durableId="305745147">
-    <w:abstractNumId w:val="10"/>
-  </w:num>
-  <w:num w:numId="12" w16cid:durableId="710691346">
+  <w:num w:numId="21" w16cid:durableId="34740765">
     <w:abstractNumId w:val="7"/>
   </w:num>
-  <w:num w:numId="13" w16cid:durableId="1479496226">
-    <w:abstractNumId w:val="5"/>
-  </w:num>
-  <w:num w:numId="14" w16cid:durableId="619337441">
-    <w:abstractNumId w:val="1"/>
-  </w:num>
-  <w:num w:numId="15" w16cid:durableId="345641435">
-    <w:abstractNumId w:val="3"/>
+  <w:num w:numId="22" w16cid:durableId="494221517">
+    <w:abstractNumId w:val="14"/>
   </w:num>
 </w:numbering>
 </file>
@@ -4407,6 +5303,7 @@
   <w:style w:type="character" w:default="1" w:styleId="DefaultParagraphFont">
     <w:name w:val="Default Paragraph Font"/>
     <w:uiPriority w:val="1"/>
+    <w:semiHidden/>
     <w:unhideWhenUsed/>
   </w:style>
   <w:style w:type="table" w:default="1" w:styleId="TableNormal">

</xml_diff>